<commit_message>
Partial updates to README
</commit_message>
<xml_diff>
--- a/datameer-trend-chef-businessintelligence/images/TrendMicro Anti-Malware Test Document v 08.docx
+++ b/datameer-trend-chef-businessintelligence/images/TrendMicro Anti-Malware Test Document v 08.docx
@@ -1,6 +1,6 @@
 
 <file path=word/document.xml><?xml version="1.0" encoding="utf-8"?>
-<w:document xmlns:wpc="http://schemas.microsoft.com/office/word/2010/wordprocessingCanvas" xmlns:mc="http://schemas.openxmlformats.org/markup-compatibility/2006" xmlns:o="urn:schemas-microsoft-com:office:office" xmlns:r="http://schemas.openxmlformats.org/officeDocument/2006/relationships" xmlns:m="http://schemas.openxmlformats.org/officeDocument/2006/math" xmlns:v="urn:schemas-microsoft-com:vml" xmlns:wp14="http://schemas.microsoft.com/office/word/2010/wordprocessingDrawing" xmlns:wp="http://schemas.openxmlformats.org/drawingml/2006/wordprocessingDrawing" xmlns:w10="urn:schemas-microsoft-com:office:word" xmlns:w="http://schemas.openxmlformats.org/wordprocessingml/2006/main" xmlns:w14="http://schemas.microsoft.com/office/word/2010/wordml" xmlns:wpg="http://schemas.microsoft.com/office/word/2010/wordprocessingGroup" xmlns:wpi="http://schemas.microsoft.com/office/word/2010/wordprocessingInk" xmlns:wne="http://schemas.microsoft.com/office/word/2006/wordml" xmlns:wps="http://schemas.microsoft.com/office/word/2010/wordprocessingShape" mc:Ignorable="w14 wp14">
+<w:document xmlns:wpc="http://schemas.microsoft.com/office/word/2010/wordprocessingCanvas" xmlns:cx="http://schemas.microsoft.com/office/drawing/2014/chartex" xmlns:cx1="http://schemas.microsoft.com/office/drawing/2015/9/8/chartex" xmlns:cx2="http://schemas.microsoft.com/office/drawing/2015/10/21/chartex" xmlns:mc="http://schemas.openxmlformats.org/markup-compatibility/2006" xmlns:o="urn:schemas-microsoft-com:office:office" xmlns:r="http://schemas.openxmlformats.org/officeDocument/2006/relationships" xmlns:m="http://schemas.openxmlformats.org/officeDocument/2006/math" xmlns:v="urn:schemas-microsoft-com:vml" xmlns:wp14="http://schemas.microsoft.com/office/word/2010/wordprocessingDrawing" xmlns:wp="http://schemas.openxmlformats.org/drawingml/2006/wordprocessingDrawing" xmlns:w10="urn:schemas-microsoft-com:office:word" xmlns:w="http://schemas.openxmlformats.org/wordprocessingml/2006/main" xmlns:w14="http://schemas.microsoft.com/office/word/2010/wordml" xmlns:w15="http://schemas.microsoft.com/office/word/2012/wordml" xmlns:w16se="http://schemas.microsoft.com/office/word/2015/wordml/symex" xmlns:wpg="http://schemas.microsoft.com/office/word/2010/wordprocessingGroup" xmlns:wpi="http://schemas.microsoft.com/office/word/2010/wordprocessingInk" xmlns:wne="http://schemas.microsoft.com/office/word/2006/wordml" xmlns:wps="http://schemas.microsoft.com/office/word/2010/wordprocessingShape" mc:Ignorable="w14 w15 w16se wp14">
   <w:body>
     <w:tbl>
       <w:tblPr>
@@ -279,13 +279,11 @@
               </w:sdtPr>
               <w:sdtEndPr/>
               <w:sdtContent>
-                <w:proofErr w:type="spellStart"/>
                 <w:r>
-                  <w:t>Avayan</w:t>
+                  <w:t>Avyan Consulting</w:t>
                 </w:r>
-                <w:proofErr w:type="spellEnd"/>
                 <w:r>
-                  <w:t xml:space="preserve"> Consulting</w:t>
+                  <w:t xml:space="preserve"> Corp</w:t>
                 </w:r>
               </w:sdtContent>
             </w:sdt>
@@ -405,7 +403,6 @@
         <w:rPr>
           <w:rFonts w:asciiTheme="minorHAnsi" w:hAnsiTheme="minorHAnsi"/>
         </w:rPr>
-        <w:lastRenderedPageBreak/>
         <w:t>The purpose of this section is to capture all changes made to the content of the document.</w:t>
       </w:r>
     </w:p>
@@ -892,16 +889,8 @@
               <w:rPr>
                 <w:rFonts w:asciiTheme="minorHAnsi" w:hAnsiTheme="minorHAnsi" w:cs="Arial"/>
               </w:rPr>
-              <w:t xml:space="preserve"> </w:t>
+              <w:t xml:space="preserve"> Draft</w:t>
             </w:r>
-            <w:proofErr w:type="spellStart"/>
-            <w:r>
-              <w:rPr>
-                <w:rFonts w:asciiTheme="minorHAnsi" w:hAnsiTheme="minorHAnsi" w:cs="Arial"/>
-              </w:rPr>
-              <w:t>Draft</w:t>
-            </w:r>
-            <w:proofErr w:type="spellEnd"/>
           </w:p>
         </w:tc>
         <w:tc>
@@ -1310,12 +1299,9 @@
         <w:pStyle w:val="TOCHeading"/>
       </w:pPr>
       <w:r>
-        <w:lastRenderedPageBreak/>
         <w:t>Table of Contents</w:t>
       </w:r>
     </w:p>
-    <w:bookmarkStart w:id="1" w:name="_GoBack"/>
-    <w:bookmarkEnd w:id="1"/>
     <w:p>
       <w:pPr>
         <w:pStyle w:val="TOC1"/>
@@ -1334,7 +1320,7 @@
       <w:r>
         <w:fldChar w:fldCharType="separate"/>
       </w:r>
-      <w:hyperlink w:anchor="_Toc461308642" w:history="1">
+      <w:hyperlink w:anchor="_Toc461565043" w:history="1">
         <w:r>
           <w:rPr>
             <w:rStyle w:val="Hyperlink"/>
@@ -1371,7 +1357,7 @@
           <w:rPr>
             <w:webHidden/>
           </w:rPr>
-          <w:instrText xml:space="preserve"> PAGEREF _Toc461308642 \h </w:instrText>
+          <w:instrText xml:space="preserve"> PAGEREF _Toc461565043 \h </w:instrText>
         </w:r>
         <w:r>
           <w:rPr>
@@ -1388,7 +1374,7 @@
           <w:rPr>
             <w:webHidden/>
           </w:rPr>
-          <w:t>4</w:t>
+          <w:t>1</w:t>
         </w:r>
         <w:r>
           <w:rPr>
@@ -1407,7 +1393,7 @@
           <w:sz w:val="22"/>
         </w:rPr>
       </w:pPr>
-      <w:hyperlink w:anchor="_Toc461308643" w:history="1">
+      <w:hyperlink w:anchor="_Toc461565044" w:history="1">
         <w:r>
           <w:rPr>
             <w:rStyle w:val="Hyperlink"/>
@@ -1444,7 +1430,7 @@
           <w:rPr>
             <w:webHidden/>
           </w:rPr>
-          <w:instrText xml:space="preserve"> PAGEREF _Toc461308643 \h </w:instrText>
+          <w:instrText xml:space="preserve"> PAGEREF _Toc461565044 \h </w:instrText>
         </w:r>
         <w:r>
           <w:rPr>
@@ -1461,7 +1447,7 @@
           <w:rPr>
             <w:webHidden/>
           </w:rPr>
-          <w:t>5</w:t>
+          <w:t>1</w:t>
         </w:r>
         <w:r>
           <w:rPr>
@@ -1479,7 +1465,7 @@
           <w:noProof/>
         </w:rPr>
       </w:pPr>
-      <w:hyperlink w:anchor="_Toc461308644" w:history="1">
+      <w:hyperlink w:anchor="_Toc461565045" w:history="1">
         <w:r>
           <w:rPr>
             <w:rStyle w:val="Hyperlink"/>
@@ -1520,7 +1506,7 @@
             <w:noProof/>
             <w:webHidden/>
           </w:rPr>
-          <w:instrText xml:space="preserve"> PAGEREF _Toc461308644 \h </w:instrText>
+          <w:instrText xml:space="preserve"> PAGEREF _Toc461565045 \h </w:instrText>
         </w:r>
         <w:r>
           <w:rPr>
@@ -1540,7 +1526,7 @@
             <w:noProof/>
             <w:webHidden/>
           </w:rPr>
-          <w:t>5</w:t>
+          <w:t>1</w:t>
         </w:r>
         <w:r>
           <w:rPr>
@@ -1559,7 +1545,7 @@
           <w:noProof/>
         </w:rPr>
       </w:pPr>
-      <w:hyperlink w:anchor="_Toc461308645" w:history="1">
+      <w:hyperlink w:anchor="_Toc461565046" w:history="1">
         <w:r>
           <w:rPr>
             <w:rStyle w:val="Hyperlink"/>
@@ -1600,7 +1586,7 @@
             <w:noProof/>
             <w:webHidden/>
           </w:rPr>
-          <w:instrText xml:space="preserve"> PAGEREF _Toc461308645 \h </w:instrText>
+          <w:instrText xml:space="preserve"> PAGEREF _Toc461565046 \h </w:instrText>
         </w:r>
         <w:r>
           <w:rPr>
@@ -1620,7 +1606,7 @@
             <w:noProof/>
             <w:webHidden/>
           </w:rPr>
-          <w:t>5</w:t>
+          <w:t>1</w:t>
         </w:r>
         <w:r>
           <w:rPr>
@@ -1639,7 +1625,7 @@
           <w:noProof/>
         </w:rPr>
       </w:pPr>
-      <w:hyperlink w:anchor="_Toc461308646" w:history="1">
+      <w:hyperlink w:anchor="_Toc461565047" w:history="1">
         <w:r>
           <w:rPr>
             <w:rStyle w:val="Hyperlink"/>
@@ -1659,7 +1645,21 @@
             <w:rStyle w:val="Hyperlink"/>
             <w:noProof/>
           </w:rPr>
-          <w:t>Policy Changes</w:t>
+          <w:t>Policy Cha</w:t>
+        </w:r>
+        <w:r>
+          <w:rPr>
+            <w:rStyle w:val="Hyperlink"/>
+            <w:noProof/>
+          </w:rPr>
+          <w:t>n</w:t>
+        </w:r>
+        <w:r>
+          <w:rPr>
+            <w:rStyle w:val="Hyperlink"/>
+            <w:noProof/>
+          </w:rPr>
+          <w:t>ges</w:t>
         </w:r>
         <w:r>
           <w:rPr>
@@ -1680,7 +1680,7 @@
             <w:noProof/>
             <w:webHidden/>
           </w:rPr>
-          <w:instrText xml:space="preserve"> PAGEREF _Toc461308646 \h </w:instrText>
+          <w:instrText xml:space="preserve"> PAGEREF _Toc461565047 \h </w:instrText>
         </w:r>
         <w:r>
           <w:rPr>
@@ -1700,7 +1700,7 @@
             <w:noProof/>
             <w:webHidden/>
           </w:rPr>
-          <w:t>6</w:t>
+          <w:t>1</w:t>
         </w:r>
         <w:r>
           <w:rPr>
@@ -1720,7 +1720,7 @@
           <w:sz w:val="22"/>
         </w:rPr>
       </w:pPr>
-      <w:hyperlink w:anchor="_Toc461308647" w:history="1">
+      <w:hyperlink w:anchor="_Toc461565048" w:history="1">
         <w:r>
           <w:rPr>
             <w:rStyle w:val="Hyperlink"/>
@@ -1757,7 +1757,7 @@
           <w:rPr>
             <w:webHidden/>
           </w:rPr>
-          <w:instrText xml:space="preserve"> PAGEREF _Toc461308647 \h </w:instrText>
+          <w:instrText xml:space="preserve"> PAGEREF _Toc461565048 \h </w:instrText>
         </w:r>
         <w:r>
           <w:rPr>
@@ -1774,7 +1774,7 @@
           <w:rPr>
             <w:webHidden/>
           </w:rPr>
-          <w:t>8</w:t>
+          <w:t>1</w:t>
         </w:r>
         <w:r>
           <w:rPr>
@@ -1792,7 +1792,7 @@
           <w:noProof/>
         </w:rPr>
       </w:pPr>
-      <w:hyperlink w:anchor="_Toc461308648" w:history="1">
+      <w:hyperlink w:anchor="_Toc461565049" w:history="1">
         <w:r>
           <w:rPr>
             <w:rStyle w:val="Hyperlink"/>
@@ -1833,7 +1833,7 @@
             <w:noProof/>
             <w:webHidden/>
           </w:rPr>
-          <w:instrText xml:space="preserve"> PAGEREF _Toc461308648 \h </w:instrText>
+          <w:instrText xml:space="preserve"> PAGEREF _Toc461565049 \h </w:instrText>
         </w:r>
         <w:r>
           <w:rPr>
@@ -1853,7 +1853,7 @@
             <w:noProof/>
             <w:webHidden/>
           </w:rPr>
-          <w:t>8</w:t>
+          <w:t>1</w:t>
         </w:r>
         <w:r>
           <w:rPr>
@@ -1872,7 +1872,7 @@
           <w:noProof/>
         </w:rPr>
       </w:pPr>
-      <w:hyperlink w:anchor="_Toc461308649" w:history="1">
+      <w:hyperlink w:anchor="_Toc461565050" w:history="1">
         <w:r>
           <w:rPr>
             <w:rStyle w:val="Hyperlink"/>
@@ -1913,7 +1913,7 @@
             <w:noProof/>
             <w:webHidden/>
           </w:rPr>
-          <w:instrText xml:space="preserve"> PAGEREF _Toc461308649 \h </w:instrText>
+          <w:instrText xml:space="preserve"> PAGEREF _Toc461565050 \h </w:instrText>
         </w:r>
         <w:r>
           <w:rPr>
@@ -1933,7 +1933,7 @@
             <w:noProof/>
             <w:webHidden/>
           </w:rPr>
-          <w:t>8</w:t>
+          <w:t>1</w:t>
         </w:r>
         <w:r>
           <w:rPr>
@@ -1952,7 +1952,7 @@
           <w:noProof/>
         </w:rPr>
       </w:pPr>
-      <w:hyperlink w:anchor="_Toc461308650" w:history="1">
+      <w:hyperlink w:anchor="_Toc461565051" w:history="1">
         <w:r>
           <w:rPr>
             <w:rStyle w:val="Hyperlink"/>
@@ -1993,7 +1993,7 @@
             <w:noProof/>
             <w:webHidden/>
           </w:rPr>
-          <w:instrText xml:space="preserve"> PAGEREF _Toc461308650 \h </w:instrText>
+          <w:instrText xml:space="preserve"> PAGEREF _Toc461565051 \h </w:instrText>
         </w:r>
         <w:r>
           <w:rPr>
@@ -2013,7 +2013,7 @@
             <w:noProof/>
             <w:webHidden/>
           </w:rPr>
-          <w:t>9</w:t>
+          <w:t>1</w:t>
         </w:r>
         <w:r>
           <w:rPr>
@@ -2033,7 +2033,7 @@
           <w:sz w:val="22"/>
         </w:rPr>
       </w:pPr>
-      <w:hyperlink w:anchor="_Toc461308651" w:history="1">
+      <w:hyperlink w:anchor="_Toc461565052" w:history="1">
         <w:r>
           <w:rPr>
             <w:rStyle w:val="Hyperlink"/>
@@ -2070,7 +2070,7 @@
           <w:rPr>
             <w:webHidden/>
           </w:rPr>
-          <w:instrText xml:space="preserve"> PAGEREF _Toc461308651 \h </w:instrText>
+          <w:instrText xml:space="preserve"> PAGEREF _Toc461565052 \h </w:instrText>
         </w:r>
         <w:r>
           <w:rPr>
@@ -2087,7 +2087,7 @@
           <w:rPr>
             <w:webHidden/>
           </w:rPr>
-          <w:t>10</w:t>
+          <w:t>1</w:t>
         </w:r>
         <w:r>
           <w:rPr>
@@ -2105,7 +2105,7 @@
           <w:noProof/>
         </w:rPr>
       </w:pPr>
-      <w:hyperlink w:anchor="_Toc461308652" w:history="1">
+      <w:hyperlink w:anchor="_Toc461565053" w:history="1">
         <w:r>
           <w:rPr>
             <w:rStyle w:val="Hyperlink"/>
@@ -2146,7 +2146,7 @@
             <w:noProof/>
             <w:webHidden/>
           </w:rPr>
-          <w:instrText xml:space="preserve"> PAGEREF _Toc461308652 \h </w:instrText>
+          <w:instrText xml:space="preserve"> PAGEREF _Toc461565053 \h </w:instrText>
         </w:r>
         <w:r>
           <w:rPr>
@@ -2166,7 +2166,7 @@
             <w:noProof/>
             <w:webHidden/>
           </w:rPr>
-          <w:t>10</w:t>
+          <w:t>1</w:t>
         </w:r>
         <w:r>
           <w:rPr>
@@ -2197,16 +2197,15 @@
       <w:pPr>
         <w:pStyle w:val="Heading1"/>
       </w:pPr>
-      <w:bookmarkStart w:id="2" w:name="_Toc338684466"/>
-      <w:bookmarkStart w:id="3" w:name="_Toc338769248"/>
-      <w:bookmarkStart w:id="4" w:name="_Toc338769518"/>
-      <w:bookmarkStart w:id="5" w:name="_Toc338772421"/>
-      <w:bookmarkStart w:id="6" w:name="_Toc461308642"/>
+      <w:bookmarkStart w:id="1" w:name="_Toc338684466"/>
+      <w:bookmarkStart w:id="2" w:name="_Toc338769248"/>
+      <w:bookmarkStart w:id="3" w:name="_Toc338769518"/>
+      <w:bookmarkStart w:id="4" w:name="_Toc338772421"/>
+      <w:bookmarkStart w:id="5" w:name="_Toc461565043"/>
       <w:r>
-        <w:lastRenderedPageBreak/>
         <w:t>Overview</w:t>
       </w:r>
-      <w:bookmarkEnd w:id="6"/>
+      <w:bookmarkEnd w:id="5"/>
     </w:p>
     <w:p>
       <w:pPr>
@@ -2216,15 +2215,7 @@
         <w:t xml:space="preserve">The purpose of this document is to provide </w:t>
       </w:r>
       <w:r>
-        <w:t xml:space="preserve">the step-by-step </w:t>
-      </w:r>
-      <w:proofErr w:type="spellStart"/>
-      <w:r>
-        <w:t>instrctutions</w:t>
-      </w:r>
-      <w:proofErr w:type="spellEnd"/>
-      <w:r>
-        <w:t xml:space="preserve"> of the Malware test with the TrendMicro DSM</w:t>
+        <w:t>the step-by-step instrctutions of the Malware test with the TrendMicro DSM</w:t>
       </w:r>
     </w:p>
     <w:p>
@@ -2246,26 +2237,25 @@
       <w:pPr>
         <w:pStyle w:val="Heading1"/>
       </w:pPr>
-      <w:bookmarkStart w:id="7" w:name="_Toc338684514"/>
-      <w:bookmarkStart w:id="8" w:name="_Toc338769292"/>
-      <w:bookmarkStart w:id="9" w:name="_Toc338769385"/>
-      <w:bookmarkStart w:id="10" w:name="_Toc338769572"/>
-      <w:bookmarkStart w:id="11" w:name="_Toc338772475"/>
-      <w:bookmarkStart w:id="12" w:name="_Toc461308643"/>
+      <w:bookmarkStart w:id="6" w:name="_Toc338684514"/>
+      <w:bookmarkStart w:id="7" w:name="_Toc338769292"/>
+      <w:bookmarkStart w:id="8" w:name="_Toc338769385"/>
+      <w:bookmarkStart w:id="9" w:name="_Toc338769572"/>
+      <w:bookmarkStart w:id="10" w:name="_Toc338772475"/>
+      <w:bookmarkStart w:id="11" w:name="_Toc461565044"/>
+      <w:bookmarkEnd w:id="1"/>
       <w:bookmarkEnd w:id="2"/>
       <w:bookmarkEnd w:id="3"/>
       <w:bookmarkEnd w:id="4"/>
-      <w:bookmarkEnd w:id="5"/>
       <w:r>
-        <w:lastRenderedPageBreak/>
         <w:t xml:space="preserve">Server </w:t>
       </w:r>
-      <w:proofErr w:type="spellStart"/>
+      <w:bookmarkEnd w:id="11"/>
       <w:r>
-        <w:t>detials</w:t>
+        <w:t>details</w:t>
       </w:r>
+      <w:bookmarkStart w:id="12" w:name="_GoBack"/>
       <w:bookmarkEnd w:id="12"/>
-      <w:proofErr w:type="spellEnd"/>
       <w:r>
         <w:t xml:space="preserve"> </w:t>
       </w:r>
@@ -2281,7 +2271,7 @@
           <w:szCs w:val="22"/>
         </w:rPr>
       </w:pPr>
-      <w:bookmarkStart w:id="13" w:name="_Toc461308644"/>
+      <w:bookmarkStart w:id="13" w:name="_Toc461565045"/>
       <w:r>
         <w:rPr>
           <w:rFonts w:eastAsia="MS Mincho"/>
@@ -2316,25 +2306,7 @@
           <w:sz w:val="24"/>
           <w:szCs w:val="24"/>
         </w:rPr>
-        <w:t xml:space="preserve">n get the URL for </w:t>
-      </w:r>
-      <w:proofErr w:type="spellStart"/>
-      <w:r>
-        <w:rPr>
-          <w:rFonts w:cs="Calibri"/>
-          <w:sz w:val="24"/>
-          <w:szCs w:val="24"/>
-        </w:rPr>
-        <w:t>TrendMicroDSM</w:t>
-      </w:r>
-      <w:proofErr w:type="spellEnd"/>
-      <w:r>
-        <w:rPr>
-          <w:rFonts w:cs="Calibri"/>
-          <w:sz w:val="24"/>
-          <w:szCs w:val="24"/>
-        </w:rPr>
-        <w:t xml:space="preserve"> </w:t>
+        <w:t xml:space="preserve">n get the URL for TrendMicroDSM </w:t>
       </w:r>
       <w:r>
         <w:rPr>
@@ -2342,25 +2314,7 @@
           <w:sz w:val="24"/>
           <w:szCs w:val="24"/>
         </w:rPr>
-        <w:t>Server (</w:t>
-      </w:r>
-      <w:proofErr w:type="spellStart"/>
-      <w:r>
-        <w:rPr>
-          <w:rFonts w:cs="Calibri"/>
-          <w:sz w:val="24"/>
-          <w:szCs w:val="24"/>
-        </w:rPr>
-        <w:t>Microsoft.Template</w:t>
-      </w:r>
-      <w:proofErr w:type="spellEnd"/>
-      <w:r>
-        <w:rPr>
-          <w:rFonts w:cs="Calibri"/>
-          <w:sz w:val="24"/>
-          <w:szCs w:val="24"/>
-        </w:rPr>
-        <w:t>)</w:t>
+        <w:t>Server (Microsoft.Template)</w:t>
       </w:r>
     </w:p>
     <w:p>
@@ -2405,7 +2359,7 @@
                     </pic:cNvPicPr>
                   </pic:nvPicPr>
                   <pic:blipFill>
-                    <a:blip r:embed="rId14">
+                    <a:blip r:embed="rId13">
                       <a:extLst>
                         <a:ext uri="{28A0092B-C50C-407E-A947-70E740481C1C}">
                           <a14:useLocalDpi xmlns:a14="http://schemas.microsoft.com/office/drawing/2010/main" val="0"/>
@@ -2458,7 +2412,7 @@
           <w:szCs w:val="22"/>
         </w:rPr>
       </w:pPr>
-      <w:bookmarkStart w:id="14" w:name="_Toc461308645"/>
+      <w:bookmarkStart w:id="14" w:name="_Toc461565046"/>
       <w:r>
         <w:rPr>
           <w:rFonts w:eastAsia="MS Mincho"/>
@@ -2577,7 +2531,6 @@
       <w:pPr>
         <w:ind w:left="720" w:firstLine="720"/>
       </w:pPr>
-      <w:proofErr w:type="gramStart"/>
       <w:r>
         <w:rPr>
           <w:rFonts w:cs="Calibri"/>
@@ -2586,7 +2539,6 @@
         </w:rPr>
         <w:t>deployment</w:t>
       </w:r>
-      <w:proofErr w:type="gramEnd"/>
     </w:p>
     <w:p>
       <w:r>
@@ -2614,7 +2566,7 @@
                     </pic:cNvPicPr>
                   </pic:nvPicPr>
                   <pic:blipFill>
-                    <a:blip r:embed="rId15">
+                    <a:blip r:embed="rId14">
                       <a:extLst>
                         <a:ext uri="{28A0092B-C50C-407E-A947-70E740481C1C}">
                           <a14:useLocalDpi xmlns:a14="http://schemas.microsoft.com/office/drawing/2010/main" val="0"/>
@@ -2660,9 +2612,8 @@
       <w:pPr>
         <w:pStyle w:val="Heading2"/>
       </w:pPr>
-      <w:bookmarkStart w:id="15" w:name="_Toc461308646"/>
+      <w:bookmarkStart w:id="15" w:name="_Toc461565047"/>
       <w:r>
-        <w:lastRenderedPageBreak/>
         <w:t>Policy Changes</w:t>
       </w:r>
       <w:bookmarkEnd w:id="15"/>
@@ -2678,15 +2629,7 @@
         <w:t xml:space="preserve">olicy </w:t>
       </w:r>
       <w:r>
-        <w:t xml:space="preserve">need to be changed and applied to the respective </w:t>
-      </w:r>
-      <w:proofErr w:type="spellStart"/>
-      <w:r>
-        <w:t>insances</w:t>
-      </w:r>
-      <w:proofErr w:type="spellEnd"/>
-      <w:r>
-        <w:t xml:space="preserve"> and this can be performed by following steps</w:t>
+        <w:t>need to be changed and applied to the respective insances and this can be performed by following steps</w:t>
       </w:r>
     </w:p>
     <w:p>
@@ -2745,7 +2688,7 @@
                     <pic:cNvPicPr/>
                   </pic:nvPicPr>
                   <pic:blipFill>
-                    <a:blip r:embed="rId16"/>
+                    <a:blip r:embed="rId15"/>
                     <a:stretch>
                       <a:fillRect/>
                     </a:stretch>
@@ -2798,13 +2741,8 @@
       </w:pPr>
       <w:r>
         <w:tab/>
-        <w:t>Go to Anti-malware-&gt;Anti-Malware State-&gt;</w:t>
+        <w:t>Go to Anti-malware-&gt;Anti-Malware State-&gt;On</w:t>
       </w:r>
-      <w:proofErr w:type="gramStart"/>
-      <w:r>
-        <w:t>On</w:t>
-      </w:r>
-      <w:proofErr w:type="gramEnd"/>
     </w:p>
     <w:p>
       <w:pPr>
@@ -2858,7 +2796,7 @@
                     </pic:cNvPicPr>
                   </pic:nvPicPr>
                   <pic:blipFill>
-                    <a:blip r:embed="rId17">
+                    <a:blip r:embed="rId16">
                       <a:extLst>
                         <a:ext uri="{28A0092B-C50C-407E-A947-70E740481C1C}">
                           <a14:useLocalDpi xmlns:a14="http://schemas.microsoft.com/office/drawing/2010/main" val="0"/>
@@ -2973,7 +2911,7 @@
                     </pic:cNvPicPr>
                   </pic:nvPicPr>
                   <pic:blipFill>
-                    <a:blip r:embed="rId18">
+                    <a:blip r:embed="rId17">
                       <a:extLst>
                         <a:ext uri="{28A0092B-C50C-407E-A947-70E740481C1C}">
                           <a14:useLocalDpi xmlns:a14="http://schemas.microsoft.com/office/drawing/2010/main" val="0"/>
@@ -3072,7 +3010,7 @@
                     </pic:cNvPicPr>
                   </pic:nvPicPr>
                   <pic:blipFill>
-                    <a:blip r:embed="rId19">
+                    <a:blip r:embed="rId18">
                       <a:extLst>
                         <a:ext uri="{28A0092B-C50C-407E-A947-70E740481C1C}">
                           <a14:useLocalDpi xmlns:a14="http://schemas.microsoft.com/office/drawing/2010/main" val="0"/>
@@ -3108,9 +3046,8 @@
       <w:pPr>
         <w:pStyle w:val="Heading1"/>
       </w:pPr>
-      <w:bookmarkStart w:id="16" w:name="_Toc461308647"/>
+      <w:bookmarkStart w:id="16" w:name="_Toc461565048"/>
       <w:r>
-        <w:lastRenderedPageBreak/>
         <w:t>Malware Test</w:t>
       </w:r>
       <w:bookmarkEnd w:id="16"/>
@@ -3127,7 +3064,7 @@
           <w:szCs w:val="22"/>
         </w:rPr>
       </w:pPr>
-      <w:bookmarkStart w:id="17" w:name="_Toc461308648"/>
+      <w:bookmarkStart w:id="17" w:name="_Toc461565049"/>
       <w:r>
         <w:rPr>
           <w:rFonts w:eastAsia="MS Mincho"/>
@@ -3187,22 +3124,15 @@
       <w:r>
         <w:t xml:space="preserve">below </w:t>
       </w:r>
-      <w:proofErr w:type="spellStart"/>
-      <w:proofErr w:type="gramStart"/>
       <w:r>
-        <w:t>url</w:t>
-      </w:r>
-      <w:proofErr w:type="spellEnd"/>
-      <w:proofErr w:type="gramEnd"/>
-      <w:r>
-        <w:t xml:space="preserve"> </w:t>
+        <w:t xml:space="preserve">url </w:t>
       </w:r>
     </w:p>
     <w:p>
       <w:pPr>
         <w:ind w:left="576"/>
       </w:pPr>
-      <w:hyperlink r:id="rId20" w:history="1">
+      <w:hyperlink r:id="rId19" w:history="1">
         <w:r>
           <w:rPr>
             <w:rStyle w:val="Hyperlink"/>
@@ -3219,15 +3149,7 @@
         <w:t xml:space="preserve">Note: </w:t>
       </w:r>
       <w:r>
-        <w:t xml:space="preserve">this is </w:t>
-      </w:r>
-      <w:proofErr w:type="spellStart"/>
-      <w:r>
-        <w:t>eicar</w:t>
-      </w:r>
-      <w:proofErr w:type="spellEnd"/>
-      <w:r>
-        <w:t xml:space="preserve"> malware test</w:t>
+        <w:t>this is eicar malware test</w:t>
       </w:r>
     </w:p>
     <w:p>
@@ -3256,7 +3178,7 @@
                     </pic:cNvPicPr>
                   </pic:nvPicPr>
                   <pic:blipFill>
-                    <a:blip r:embed="rId21" cstate="print">
+                    <a:blip r:embed="rId20" cstate="print">
                       <a:extLst>
                         <a:ext uri="{28A0092B-C50C-407E-A947-70E740481C1C}">
                           <a14:useLocalDpi xmlns:a14="http://schemas.microsoft.com/office/drawing/2010/main" val="0"/>
@@ -3299,7 +3221,7 @@
           <w:szCs w:val="22"/>
         </w:rPr>
       </w:pPr>
-      <w:bookmarkStart w:id="18" w:name="_Toc461308649"/>
+      <w:bookmarkStart w:id="18" w:name="_Toc461565050"/>
       <w:r>
         <w:rPr>
           <w:rFonts w:eastAsia="MS Mincho"/>
@@ -3328,15 +3250,7 @@
         <w:ind w:left="576"/>
       </w:pPr>
       <w:r>
-        <w:t xml:space="preserve">Note: there will be slight delay in </w:t>
-      </w:r>
-      <w:proofErr w:type="spellStart"/>
-      <w:r>
-        <w:t>disaplying</w:t>
-      </w:r>
-      <w:proofErr w:type="spellEnd"/>
-      <w:r>
-        <w:t xml:space="preserve"> the alert in the DSM console dashboard</w:t>
+        <w:t>Note: there will be slight delay in disaplying the alert in the DSM console dashboard</w:t>
       </w:r>
     </w:p>
     <w:p>
@@ -3365,7 +3279,7 @@
                     </pic:cNvPicPr>
                   </pic:nvPicPr>
                   <pic:blipFill>
-                    <a:blip r:embed="rId22" cstate="print">
+                    <a:blip r:embed="rId21" cstate="print">
                       <a:extLst>
                         <a:ext uri="{28A0092B-C50C-407E-A947-70E740481C1C}">
                           <a14:useLocalDpi xmlns:a14="http://schemas.microsoft.com/office/drawing/2010/main" val="0"/>
@@ -3409,7 +3323,7 @@
           <w:szCs w:val="22"/>
         </w:rPr>
       </w:pPr>
-      <w:bookmarkStart w:id="19" w:name="_Toc461308650"/>
+      <w:bookmarkStart w:id="19" w:name="_Toc461565051"/>
       <w:r>
         <w:rPr>
           <w:rFonts w:eastAsia="MS Mincho"/>
@@ -3418,21 +3332,9 @@
           <w:sz w:val="22"/>
           <w:szCs w:val="22"/>
         </w:rPr>
-        <w:t xml:space="preserve">Malware Alert </w:t>
-      </w:r>
-      <w:proofErr w:type="spellStart"/>
-      <w:r>
-        <w:rPr>
-          <w:rFonts w:eastAsia="MS Mincho"/>
-          <w:bCs w:val="0"/>
-          <w:color w:val="auto"/>
-          <w:sz w:val="22"/>
-          <w:szCs w:val="22"/>
-        </w:rPr>
-        <w:t>vertification</w:t>
+        <w:t>Malware Alert vertification</w:t>
       </w:r>
       <w:bookmarkEnd w:id="19"/>
-      <w:proofErr w:type="spellEnd"/>
     </w:p>
     <w:p>
       <w:pPr>
@@ -3474,7 +3376,7 @@
                     </pic:cNvPicPr>
                   </pic:nvPicPr>
                   <pic:blipFill>
-                    <a:blip r:embed="rId23">
+                    <a:blip r:embed="rId22">
                       <a:extLst>
                         <a:ext uri="{28A0092B-C50C-407E-A947-70E740481C1C}">
                           <a14:useLocalDpi xmlns:a14="http://schemas.microsoft.com/office/drawing/2010/main" val="0"/>
@@ -3512,16 +3414,15 @@
       <w:pPr>
         <w:pStyle w:val="Heading1"/>
       </w:pPr>
-      <w:bookmarkStart w:id="20" w:name="_Toc461308651"/>
+      <w:bookmarkStart w:id="20" w:name="_Toc461565052"/>
       <w:r>
-        <w:lastRenderedPageBreak/>
         <w:t>References, Attachments &amp; Definitions (Respective track leads)</w:t>
       </w:r>
+      <w:bookmarkEnd w:id="6"/>
       <w:bookmarkEnd w:id="7"/>
       <w:bookmarkEnd w:id="8"/>
       <w:bookmarkEnd w:id="9"/>
       <w:bookmarkEnd w:id="10"/>
-      <w:bookmarkEnd w:id="11"/>
       <w:bookmarkEnd w:id="20"/>
     </w:p>
     <w:p>
@@ -3534,7 +3435,7 @@
       <w:bookmarkStart w:id="24" w:name="_Toc338769386"/>
       <w:bookmarkStart w:id="25" w:name="_Toc338769573"/>
       <w:bookmarkStart w:id="26" w:name="_Toc338772476"/>
-      <w:bookmarkStart w:id="27" w:name="_Toc461308652"/>
+      <w:bookmarkStart w:id="27" w:name="_Toc461565053"/>
       <w:r>
         <w:t>References</w:t>
       </w:r>
@@ -3792,11 +3693,11 @@
       </w:pPr>
     </w:p>
     <w:sectPr>
-      <w:headerReference w:type="even" r:id="rId24"/>
-      <w:headerReference w:type="default" r:id="rId25"/>
-      <w:footerReference w:type="even" r:id="rId26"/>
-      <w:footerReference w:type="default" r:id="rId27"/>
-      <w:footerReference w:type="first" r:id="rId28"/>
+      <w:headerReference w:type="even" r:id="rId23"/>
+      <w:headerReference w:type="default" r:id="rId24"/>
+      <w:footerReference w:type="even" r:id="rId25"/>
+      <w:footerReference w:type="default" r:id="rId26"/>
+      <w:footerReference w:type="first" r:id="rId27"/>
       <w:pgSz w:w="12240" w:h="15840" w:code="1"/>
       <w:pgMar w:top="1008" w:right="1008" w:bottom="1008" w:left="1440" w:header="576" w:footer="576" w:gutter="0"/>
       <w:cols w:space="720"/>
@@ -3808,7 +3709,7 @@
 </file>
 
 <file path=word/endnotes.xml><?xml version="1.0" encoding="utf-8"?>
-<w:endnotes xmlns:wpc="http://schemas.microsoft.com/office/word/2010/wordprocessingCanvas" xmlns:mc="http://schemas.openxmlformats.org/markup-compatibility/2006" xmlns:o="urn:schemas-microsoft-com:office:office" xmlns:r="http://schemas.openxmlformats.org/officeDocument/2006/relationships" xmlns:m="http://schemas.openxmlformats.org/officeDocument/2006/math" xmlns:v="urn:schemas-microsoft-com:vml" xmlns:wp14="http://schemas.microsoft.com/office/word/2010/wordprocessingDrawing" xmlns:wp="http://schemas.openxmlformats.org/drawingml/2006/wordprocessingDrawing" xmlns:w10="urn:schemas-microsoft-com:office:word" xmlns:w="http://schemas.openxmlformats.org/wordprocessingml/2006/main" xmlns:w14="http://schemas.microsoft.com/office/word/2010/wordml" xmlns:wpg="http://schemas.microsoft.com/office/word/2010/wordprocessingGroup" xmlns:wpi="http://schemas.microsoft.com/office/word/2010/wordprocessingInk" xmlns:wne="http://schemas.microsoft.com/office/word/2006/wordml" xmlns:wps="http://schemas.microsoft.com/office/word/2010/wordprocessingShape" mc:Ignorable="w14 wp14">
+<w:endnotes xmlns:wpc="http://schemas.microsoft.com/office/word/2010/wordprocessingCanvas" xmlns:cx="http://schemas.microsoft.com/office/drawing/2014/chartex" xmlns:cx1="http://schemas.microsoft.com/office/drawing/2015/9/8/chartex" xmlns:cx2="http://schemas.microsoft.com/office/drawing/2015/10/21/chartex" xmlns:mc="http://schemas.openxmlformats.org/markup-compatibility/2006" xmlns:o="urn:schemas-microsoft-com:office:office" xmlns:r="http://schemas.openxmlformats.org/officeDocument/2006/relationships" xmlns:m="http://schemas.openxmlformats.org/officeDocument/2006/math" xmlns:v="urn:schemas-microsoft-com:vml" xmlns:wp14="http://schemas.microsoft.com/office/word/2010/wordprocessingDrawing" xmlns:wp="http://schemas.openxmlformats.org/drawingml/2006/wordprocessingDrawing" xmlns:w10="urn:schemas-microsoft-com:office:word" xmlns:w="http://schemas.openxmlformats.org/wordprocessingml/2006/main" xmlns:w14="http://schemas.microsoft.com/office/word/2010/wordml" xmlns:w15="http://schemas.microsoft.com/office/word/2012/wordml" xmlns:w16se="http://schemas.microsoft.com/office/word/2015/wordml/symex" xmlns:wpg="http://schemas.microsoft.com/office/word/2010/wordprocessingGroup" xmlns:wpi="http://schemas.microsoft.com/office/word/2010/wordprocessingInk" xmlns:wne="http://schemas.microsoft.com/office/word/2006/wordml" xmlns:wps="http://schemas.microsoft.com/office/word/2010/wordprocessingShape" mc:Ignorable="w14 w15 w16se wp14">
   <w:endnote w:type="separator" w:id="-1">
     <w:p>
       <w:pPr>
@@ -3840,7 +3741,7 @@
 </file>
 
 <file path=word/footer1.xml><?xml version="1.0" encoding="utf-8"?>
-<w:ftr xmlns:wpc="http://schemas.microsoft.com/office/word/2010/wordprocessingCanvas" xmlns:mc="http://schemas.openxmlformats.org/markup-compatibility/2006" xmlns:o="urn:schemas-microsoft-com:office:office" xmlns:r="http://schemas.openxmlformats.org/officeDocument/2006/relationships" xmlns:m="http://schemas.openxmlformats.org/officeDocument/2006/math" xmlns:v="urn:schemas-microsoft-com:vml" xmlns:wp14="http://schemas.microsoft.com/office/word/2010/wordprocessingDrawing" xmlns:wp="http://schemas.openxmlformats.org/drawingml/2006/wordprocessingDrawing" xmlns:w10="urn:schemas-microsoft-com:office:word" xmlns:w="http://schemas.openxmlformats.org/wordprocessingml/2006/main" xmlns:w14="http://schemas.microsoft.com/office/word/2010/wordml" xmlns:wpg="http://schemas.microsoft.com/office/word/2010/wordprocessingGroup" xmlns:wpi="http://schemas.microsoft.com/office/word/2010/wordprocessingInk" xmlns:wne="http://schemas.microsoft.com/office/word/2006/wordml" xmlns:wps="http://schemas.microsoft.com/office/word/2010/wordprocessingShape" mc:Ignorable="w14 wp14">
+<w:ftr xmlns:wpc="http://schemas.microsoft.com/office/word/2010/wordprocessingCanvas" xmlns:cx="http://schemas.microsoft.com/office/drawing/2014/chartex" xmlns:cx1="http://schemas.microsoft.com/office/drawing/2015/9/8/chartex" xmlns:cx2="http://schemas.microsoft.com/office/drawing/2015/10/21/chartex" xmlns:mc="http://schemas.openxmlformats.org/markup-compatibility/2006" xmlns:o="urn:schemas-microsoft-com:office:office" xmlns:r="http://schemas.openxmlformats.org/officeDocument/2006/relationships" xmlns:m="http://schemas.openxmlformats.org/officeDocument/2006/math" xmlns:v="urn:schemas-microsoft-com:vml" xmlns:wp14="http://schemas.microsoft.com/office/word/2010/wordprocessingDrawing" xmlns:wp="http://schemas.openxmlformats.org/drawingml/2006/wordprocessingDrawing" xmlns:w10="urn:schemas-microsoft-com:office:word" xmlns:w="http://schemas.openxmlformats.org/wordprocessingml/2006/main" xmlns:w14="http://schemas.microsoft.com/office/word/2010/wordml" xmlns:w15="http://schemas.microsoft.com/office/word/2012/wordml" xmlns:w16se="http://schemas.microsoft.com/office/word/2015/wordml/symex" xmlns:wpg="http://schemas.microsoft.com/office/word/2010/wordprocessingGroup" xmlns:wpi="http://schemas.microsoft.com/office/word/2010/wordprocessingInk" xmlns:wne="http://schemas.microsoft.com/office/word/2006/wordml" xmlns:wps="http://schemas.microsoft.com/office/word/2010/wordprocessingShape" mc:Ignorable="w14 w15 w16se wp14">
   <w:p>
     <w:pPr>
       <w:pStyle w:val="Footer"/>
@@ -3871,7 +3772,7 @@
 </file>
 
 <file path=word/footer2.xml><?xml version="1.0" encoding="utf-8"?>
-<w:ftr xmlns:wpc="http://schemas.microsoft.com/office/word/2010/wordprocessingCanvas" xmlns:mc="http://schemas.openxmlformats.org/markup-compatibility/2006" xmlns:o="urn:schemas-microsoft-com:office:office" xmlns:r="http://schemas.openxmlformats.org/officeDocument/2006/relationships" xmlns:m="http://schemas.openxmlformats.org/officeDocument/2006/math" xmlns:v="urn:schemas-microsoft-com:vml" xmlns:wp14="http://schemas.microsoft.com/office/word/2010/wordprocessingDrawing" xmlns:wp="http://schemas.openxmlformats.org/drawingml/2006/wordprocessingDrawing" xmlns:w10="urn:schemas-microsoft-com:office:word" xmlns:w="http://schemas.openxmlformats.org/wordprocessingml/2006/main" xmlns:w14="http://schemas.microsoft.com/office/word/2010/wordml" xmlns:wpg="http://schemas.microsoft.com/office/word/2010/wordprocessingGroup" xmlns:wpi="http://schemas.microsoft.com/office/word/2010/wordprocessingInk" xmlns:wne="http://schemas.microsoft.com/office/word/2006/wordml" xmlns:wps="http://schemas.microsoft.com/office/word/2010/wordprocessingShape" mc:Ignorable="w14 wp14">
+<w:ftr xmlns:wpc="http://schemas.microsoft.com/office/word/2010/wordprocessingCanvas" xmlns:cx="http://schemas.microsoft.com/office/drawing/2014/chartex" xmlns:cx1="http://schemas.microsoft.com/office/drawing/2015/9/8/chartex" xmlns:cx2="http://schemas.microsoft.com/office/drawing/2015/10/21/chartex" xmlns:mc="http://schemas.openxmlformats.org/markup-compatibility/2006" xmlns:o="urn:schemas-microsoft-com:office:office" xmlns:r="http://schemas.openxmlformats.org/officeDocument/2006/relationships" xmlns:m="http://schemas.openxmlformats.org/officeDocument/2006/math" xmlns:v="urn:schemas-microsoft-com:vml" xmlns:wp14="http://schemas.microsoft.com/office/word/2010/wordprocessingDrawing" xmlns:wp="http://schemas.openxmlformats.org/drawingml/2006/wordprocessingDrawing" xmlns:w10="urn:schemas-microsoft-com:office:word" xmlns:w="http://schemas.openxmlformats.org/wordprocessingml/2006/main" xmlns:w14="http://schemas.microsoft.com/office/word/2010/wordml" xmlns:w15="http://schemas.microsoft.com/office/word/2012/wordml" xmlns:w16se="http://schemas.microsoft.com/office/word/2015/wordml/symex" xmlns:wpg="http://schemas.microsoft.com/office/word/2010/wordprocessingGroup" xmlns:wpi="http://schemas.microsoft.com/office/word/2010/wordprocessingInk" xmlns:wne="http://schemas.microsoft.com/office/word/2006/wordml" xmlns:wps="http://schemas.microsoft.com/office/word/2010/wordprocessingShape" mc:Ignorable="w14 w15 w16se wp14">
   <w:p>
     <w:pPr>
       <w:pStyle w:val="Footer"/>
@@ -3910,7 +3811,7 @@
         <w:noProof/>
         <w:color w:val="000000"/>
       </w:rPr>
-      <w:t>3</w:t>
+      <w:t>10</w:t>
     </w:r>
     <w:r>
       <w:rPr>
@@ -4024,9 +3925,9 @@
             </wp:anchor>
           </w:drawing>
         </mc:Choice>
-        <mc:Fallback xmlns:w15="http://schemas.microsoft.com/office/word/2012/wordml">
+        <mc:Fallback>
           <w:pict>
-            <v:shape w14:anchorId="60F38C16" id="Round Same Side Corner Rectangle 8" o:spid="_x0000_s1026" style="position:absolute;margin-left:-71.2pt;margin-top:25.7pt;width:610.3pt;height:20.9pt;z-index:251658243;visibility:visible;mso-wrap-style:square;mso-width-percent:0;mso-height-percent:0;mso-wrap-distance-left:9pt;mso-wrap-distance-top:0;mso-wrap-distance-right:9pt;mso-wrap-distance-bottom:0;mso-position-horizontal:absolute;mso-position-horizontal-relative:text;mso-position-vertical:absolute;mso-position-vertical-relative:text;mso-width-percent:0;mso-height-percent:0;mso-width-relative:margin;mso-height-relative:margin;v-text-anchor:middle" coordsize="7750810,265430" o:gfxdata="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" path="m44239,l7706571,v24433,,44239,19806,44239,44239l7750810,265430r,l,265430r,l,44239c,19806,19806,,44239,xe" fillcolor="#e20074" stroked="f">
+            <v:shape w14:anchorId="4A61B9AA" id="Round Same Side Corner Rectangle 8" o:spid="_x0000_s1026" style="position:absolute;margin-left:-71.2pt;margin-top:25.7pt;width:610.3pt;height:20.9pt;z-index:251658243;visibility:visible;mso-wrap-style:square;mso-width-percent:0;mso-height-percent:0;mso-wrap-distance-left:9pt;mso-wrap-distance-top:0;mso-wrap-distance-right:9pt;mso-wrap-distance-bottom:0;mso-position-horizontal:absolute;mso-position-horizontal-relative:text;mso-position-vertical:absolute;mso-position-vertical-relative:text;mso-width-percent:0;mso-height-percent:0;mso-width-relative:margin;mso-height-relative:margin;v-text-anchor:middle" coordsize="7750810,265430" o:gfxdata="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" path="m44239,l7706571,v24433,,44239,19806,44239,44239l7750810,265430r,l,265430r,l,44239c,19806,19806,,44239,xe" fillcolor="#e20074" stroked="f">
               <v:path arrowok="t" o:connecttype="custom" o:connectlocs="44239,0;7706571,0;7750810,44239;7750810,265430;7750810,265430;0,265430;0,265430;0,44239;44239,0" o:connectangles="0,0,0,0,0,0,0,0,0"/>
             </v:shape>
           </w:pict>
@@ -4038,7 +3939,7 @@
 </file>
 
 <file path=word/footer3.xml><?xml version="1.0" encoding="utf-8"?>
-<w:ftr xmlns:wpc="http://schemas.microsoft.com/office/word/2010/wordprocessingCanvas" xmlns:mc="http://schemas.openxmlformats.org/markup-compatibility/2006" xmlns:o="urn:schemas-microsoft-com:office:office" xmlns:r="http://schemas.openxmlformats.org/officeDocument/2006/relationships" xmlns:m="http://schemas.openxmlformats.org/officeDocument/2006/math" xmlns:v="urn:schemas-microsoft-com:vml" xmlns:wp14="http://schemas.microsoft.com/office/word/2010/wordprocessingDrawing" xmlns:wp="http://schemas.openxmlformats.org/drawingml/2006/wordprocessingDrawing" xmlns:w10="urn:schemas-microsoft-com:office:word" xmlns:w="http://schemas.openxmlformats.org/wordprocessingml/2006/main" xmlns:w14="http://schemas.microsoft.com/office/word/2010/wordml" xmlns:wpg="http://schemas.microsoft.com/office/word/2010/wordprocessingGroup" xmlns:wpi="http://schemas.microsoft.com/office/word/2010/wordprocessingInk" xmlns:wne="http://schemas.microsoft.com/office/word/2006/wordml" xmlns:wps="http://schemas.microsoft.com/office/word/2010/wordprocessingShape" mc:Ignorable="w14 wp14">
+<w:ftr xmlns:wpc="http://schemas.microsoft.com/office/word/2010/wordprocessingCanvas" xmlns:cx="http://schemas.microsoft.com/office/drawing/2014/chartex" xmlns:cx1="http://schemas.microsoft.com/office/drawing/2015/9/8/chartex" xmlns:cx2="http://schemas.microsoft.com/office/drawing/2015/10/21/chartex" xmlns:mc="http://schemas.openxmlformats.org/markup-compatibility/2006" xmlns:o="urn:schemas-microsoft-com:office:office" xmlns:r="http://schemas.openxmlformats.org/officeDocument/2006/relationships" xmlns:m="http://schemas.openxmlformats.org/officeDocument/2006/math" xmlns:v="urn:schemas-microsoft-com:vml" xmlns:wp14="http://schemas.microsoft.com/office/word/2010/wordprocessingDrawing" xmlns:wp="http://schemas.openxmlformats.org/drawingml/2006/wordprocessingDrawing" xmlns:w10="urn:schemas-microsoft-com:office:word" xmlns:w="http://schemas.openxmlformats.org/wordprocessingml/2006/main" xmlns:w14="http://schemas.microsoft.com/office/word/2010/wordml" xmlns:w15="http://schemas.microsoft.com/office/word/2012/wordml" xmlns:w16se="http://schemas.microsoft.com/office/word/2015/wordml/symex" xmlns:wpg="http://schemas.microsoft.com/office/word/2010/wordprocessingGroup" xmlns:wpi="http://schemas.microsoft.com/office/word/2010/wordprocessingInk" xmlns:wne="http://schemas.microsoft.com/office/word/2006/wordml" xmlns:wps="http://schemas.microsoft.com/office/word/2010/wordprocessingShape" mc:Ignorable="w14 w15 w16se wp14">
   <w:p>
     <w:pPr>
       <w:pStyle w:val="Footer"/>
@@ -4110,9 +4011,9 @@
             </wp:anchor>
           </w:drawing>
         </mc:Choice>
-        <mc:Fallback xmlns:w15="http://schemas.microsoft.com/office/word/2012/wordml">
+        <mc:Fallback>
           <w:pict>
-            <v:shape w14:anchorId="0D8F54A4" id="Round Same Side Corner Rectangle 8" o:spid="_x0000_s1026" style="position:absolute;margin-left:-1in;margin-top:27.95pt;width:610.3pt;height:20.9pt;z-index:251658242;visibility:visible;mso-wrap-style:square;mso-width-percent:0;mso-height-percent:0;mso-wrap-distance-left:9pt;mso-wrap-distance-top:0;mso-wrap-distance-right:9pt;mso-wrap-distance-bottom:0;mso-position-horizontal:absolute;mso-position-horizontal-relative:text;mso-position-vertical:absolute;mso-position-vertical-relative:text;mso-width-percent:0;mso-height-percent:0;mso-width-relative:margin;mso-height-relative:margin;v-text-anchor:middle" coordsize="7750810,265430" o:gfxdata="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" path="m44239,l7706571,v24433,,44239,19806,44239,44239l7750810,265430r,l,265430r,l,44239c,19806,19806,,44239,xe" fillcolor="#e20074" stroked="f">
+            <v:shape w14:anchorId="73DA93D4" id="Round Same Side Corner Rectangle 8" o:spid="_x0000_s1026" style="position:absolute;margin-left:-1in;margin-top:27.95pt;width:610.3pt;height:20.9pt;z-index:251658242;visibility:visible;mso-wrap-style:square;mso-width-percent:0;mso-height-percent:0;mso-wrap-distance-left:9pt;mso-wrap-distance-top:0;mso-wrap-distance-right:9pt;mso-wrap-distance-bottom:0;mso-position-horizontal:absolute;mso-position-horizontal-relative:text;mso-position-vertical:absolute;mso-position-vertical-relative:text;mso-width-percent:0;mso-height-percent:0;mso-width-relative:margin;mso-height-relative:margin;v-text-anchor:middle" coordsize="7750810,265430" o:gfxdata="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" path="m44239,l7706571,v24433,,44239,19806,44239,44239l7750810,265430r,l,265430r,l,44239c,19806,19806,,44239,xe" fillcolor="#e20074" stroked="f">
               <v:path arrowok="t" o:connecttype="custom" o:connectlocs="44239,0;7706571,0;7750810,44239;7750810,265430;7750810,265430;0,265430;0,265430;0,44239;44239,0" o:connectangles="0,0,0,0,0,0,0,0,0"/>
             </v:shape>
           </w:pict>
@@ -4192,9 +4093,9 @@
             </wp:anchor>
           </w:drawing>
         </mc:Choice>
-        <mc:Fallback xmlns:w15="http://schemas.microsoft.com/office/word/2012/wordml">
+        <mc:Fallback>
           <w:pict>
-            <v:rect w14:anchorId="2577DF88" id="Rectangle 14" o:spid="_x0000_s1026" style="position:absolute;margin-left:-48pt;margin-top:-2.75pt;width:579pt;height:23.25pt;z-index:251658240;visibility:visible;mso-wrap-style:square;mso-width-percent:0;mso-height-percent:0;mso-wrap-distance-left:9pt;mso-wrap-distance-top:0;mso-wrap-distance-right:9pt;mso-wrap-distance-bottom:0;mso-position-horizontal:absolute;mso-position-horizontal-relative:text;mso-position-vertical:absolute;mso-position-vertical-relative:text;mso-width-percent:0;mso-height-percent:0;mso-width-relative:margin;mso-height-relative:margin;v-text-anchor:middle" o:gfxdata="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" fillcolor="white [3212]" stroked="f" strokeweight="2pt"/>
+            <v:rect w14:anchorId="177ABCBC" id="Rectangle 14" o:spid="_x0000_s1026" style="position:absolute;margin-left:-48pt;margin-top:-2.75pt;width:579pt;height:23.25pt;z-index:251658240;visibility:visible;mso-wrap-style:square;mso-width-percent:0;mso-height-percent:0;mso-wrap-distance-left:9pt;mso-wrap-distance-top:0;mso-wrap-distance-right:9pt;mso-wrap-distance-bottom:0;mso-position-horizontal:absolute;mso-position-horizontal-relative:text;mso-position-vertical:absolute;mso-position-vertical-relative:text;mso-width-percent:0;mso-height-percent:0;mso-width-relative:margin;mso-height-relative:margin;v-text-anchor:middle" o:gfxdata="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" fillcolor="white [3212]" stroked="f" strokeweight="2pt"/>
           </w:pict>
         </mc:Fallback>
       </mc:AlternateContent>
@@ -4204,7 +4105,7 @@
 </file>
 
 <file path=word/footnotes.xml><?xml version="1.0" encoding="utf-8"?>
-<w:footnotes xmlns:wpc="http://schemas.microsoft.com/office/word/2010/wordprocessingCanvas" xmlns:mc="http://schemas.openxmlformats.org/markup-compatibility/2006" xmlns:o="urn:schemas-microsoft-com:office:office" xmlns:r="http://schemas.openxmlformats.org/officeDocument/2006/relationships" xmlns:m="http://schemas.openxmlformats.org/officeDocument/2006/math" xmlns:v="urn:schemas-microsoft-com:vml" xmlns:wp14="http://schemas.microsoft.com/office/word/2010/wordprocessingDrawing" xmlns:wp="http://schemas.openxmlformats.org/drawingml/2006/wordprocessingDrawing" xmlns:w10="urn:schemas-microsoft-com:office:word" xmlns:w="http://schemas.openxmlformats.org/wordprocessingml/2006/main" xmlns:w14="http://schemas.microsoft.com/office/word/2010/wordml" xmlns:wpg="http://schemas.microsoft.com/office/word/2010/wordprocessingGroup" xmlns:wpi="http://schemas.microsoft.com/office/word/2010/wordprocessingInk" xmlns:wne="http://schemas.microsoft.com/office/word/2006/wordml" xmlns:wps="http://schemas.microsoft.com/office/word/2010/wordprocessingShape" mc:Ignorable="w14 wp14">
+<w:footnotes xmlns:wpc="http://schemas.microsoft.com/office/word/2010/wordprocessingCanvas" xmlns:cx="http://schemas.microsoft.com/office/drawing/2014/chartex" xmlns:cx1="http://schemas.microsoft.com/office/drawing/2015/9/8/chartex" xmlns:cx2="http://schemas.microsoft.com/office/drawing/2015/10/21/chartex" xmlns:mc="http://schemas.openxmlformats.org/markup-compatibility/2006" xmlns:o="urn:schemas-microsoft-com:office:office" xmlns:r="http://schemas.openxmlformats.org/officeDocument/2006/relationships" xmlns:m="http://schemas.openxmlformats.org/officeDocument/2006/math" xmlns:v="urn:schemas-microsoft-com:vml" xmlns:wp14="http://schemas.microsoft.com/office/word/2010/wordprocessingDrawing" xmlns:wp="http://schemas.openxmlformats.org/drawingml/2006/wordprocessingDrawing" xmlns:w10="urn:schemas-microsoft-com:office:word" xmlns:w="http://schemas.openxmlformats.org/wordprocessingml/2006/main" xmlns:w14="http://schemas.microsoft.com/office/word/2010/wordml" xmlns:w15="http://schemas.microsoft.com/office/word/2012/wordml" xmlns:w16se="http://schemas.microsoft.com/office/word/2015/wordml/symex" xmlns:wpg="http://schemas.microsoft.com/office/word/2010/wordprocessingGroup" xmlns:wpi="http://schemas.microsoft.com/office/word/2010/wordprocessingInk" xmlns:wne="http://schemas.microsoft.com/office/word/2006/wordml" xmlns:wps="http://schemas.microsoft.com/office/word/2010/wordprocessingShape" mc:Ignorable="w14 w15 w16se wp14">
   <w:footnote w:type="separator" w:id="-1">
     <w:p>
       <w:pPr>
@@ -4236,7 +4137,7 @@
 </file>
 
 <file path=word/header1.xml><?xml version="1.0" encoding="utf-8"?>
-<w:hdr xmlns:wpc="http://schemas.microsoft.com/office/word/2010/wordprocessingCanvas" xmlns:mc="http://schemas.openxmlformats.org/markup-compatibility/2006" xmlns:o="urn:schemas-microsoft-com:office:office" xmlns:r="http://schemas.openxmlformats.org/officeDocument/2006/relationships" xmlns:m="http://schemas.openxmlformats.org/officeDocument/2006/math" xmlns:v="urn:schemas-microsoft-com:vml" xmlns:wp14="http://schemas.microsoft.com/office/word/2010/wordprocessingDrawing" xmlns:wp="http://schemas.openxmlformats.org/drawingml/2006/wordprocessingDrawing" xmlns:w10="urn:schemas-microsoft-com:office:word" xmlns:w="http://schemas.openxmlformats.org/wordprocessingml/2006/main" xmlns:w14="http://schemas.microsoft.com/office/word/2010/wordml" xmlns:wpg="http://schemas.microsoft.com/office/word/2010/wordprocessingGroup" xmlns:wpi="http://schemas.microsoft.com/office/word/2010/wordprocessingInk" xmlns:wne="http://schemas.microsoft.com/office/word/2006/wordml" xmlns:wps="http://schemas.microsoft.com/office/word/2010/wordprocessingShape" mc:Ignorable="w14 wp14">
+<w:hdr xmlns:wpc="http://schemas.microsoft.com/office/word/2010/wordprocessingCanvas" xmlns:cx="http://schemas.microsoft.com/office/drawing/2014/chartex" xmlns:cx1="http://schemas.microsoft.com/office/drawing/2015/9/8/chartex" xmlns:cx2="http://schemas.microsoft.com/office/drawing/2015/10/21/chartex" xmlns:mc="http://schemas.openxmlformats.org/markup-compatibility/2006" xmlns:o="urn:schemas-microsoft-com:office:office" xmlns:r="http://schemas.openxmlformats.org/officeDocument/2006/relationships" xmlns:m="http://schemas.openxmlformats.org/officeDocument/2006/math" xmlns:v="urn:schemas-microsoft-com:vml" xmlns:wp14="http://schemas.microsoft.com/office/word/2010/wordprocessingDrawing" xmlns:wp="http://schemas.openxmlformats.org/drawingml/2006/wordprocessingDrawing" xmlns:w10="urn:schemas-microsoft-com:office:word" xmlns:w="http://schemas.openxmlformats.org/wordprocessingml/2006/main" xmlns:w14="http://schemas.microsoft.com/office/word/2010/wordml" xmlns:w15="http://schemas.microsoft.com/office/word/2012/wordml" xmlns:w16se="http://schemas.microsoft.com/office/word/2015/wordml/symex" xmlns:wpg="http://schemas.microsoft.com/office/word/2010/wordprocessingGroup" xmlns:wpi="http://schemas.microsoft.com/office/word/2010/wordprocessingInk" xmlns:wne="http://schemas.microsoft.com/office/word/2006/wordml" xmlns:wps="http://schemas.microsoft.com/office/word/2010/wordprocessingShape" mc:Ignorable="w14 w15 w16se wp14">
   <w:p>
     <w:pPr>
       <w:pStyle w:val="Header"/>
@@ -4253,7 +4154,7 @@
 </file>
 
 <file path=word/header2.xml><?xml version="1.0" encoding="utf-8"?>
-<w:hdr xmlns:wpc="http://schemas.microsoft.com/office/word/2010/wordprocessingCanvas" xmlns:mc="http://schemas.openxmlformats.org/markup-compatibility/2006" xmlns:o="urn:schemas-microsoft-com:office:office" xmlns:r="http://schemas.openxmlformats.org/officeDocument/2006/relationships" xmlns:m="http://schemas.openxmlformats.org/officeDocument/2006/math" xmlns:v="urn:schemas-microsoft-com:vml" xmlns:wp14="http://schemas.microsoft.com/office/word/2010/wordprocessingDrawing" xmlns:wp="http://schemas.openxmlformats.org/drawingml/2006/wordprocessingDrawing" xmlns:w10="urn:schemas-microsoft-com:office:word" xmlns:w="http://schemas.openxmlformats.org/wordprocessingml/2006/main" xmlns:w14="http://schemas.microsoft.com/office/word/2010/wordml" xmlns:wpg="http://schemas.microsoft.com/office/word/2010/wordprocessingGroup" xmlns:wpi="http://schemas.microsoft.com/office/word/2010/wordprocessingInk" xmlns:wne="http://schemas.microsoft.com/office/word/2006/wordml" xmlns:wps="http://schemas.microsoft.com/office/word/2010/wordprocessingShape" mc:Ignorable="w14 wp14">
+<w:hdr xmlns:wpc="http://schemas.microsoft.com/office/word/2010/wordprocessingCanvas" xmlns:cx="http://schemas.microsoft.com/office/drawing/2014/chartex" xmlns:cx1="http://schemas.microsoft.com/office/drawing/2015/9/8/chartex" xmlns:cx2="http://schemas.microsoft.com/office/drawing/2015/10/21/chartex" xmlns:mc="http://schemas.openxmlformats.org/markup-compatibility/2006" xmlns:o="urn:schemas-microsoft-com:office:office" xmlns:r="http://schemas.openxmlformats.org/officeDocument/2006/relationships" xmlns:m="http://schemas.openxmlformats.org/officeDocument/2006/math" xmlns:v="urn:schemas-microsoft-com:vml" xmlns:wp14="http://schemas.microsoft.com/office/word/2010/wordprocessingDrawing" xmlns:wp="http://schemas.openxmlformats.org/drawingml/2006/wordprocessingDrawing" xmlns:w10="urn:schemas-microsoft-com:office:word" xmlns:w="http://schemas.openxmlformats.org/wordprocessingml/2006/main" xmlns:w14="http://schemas.microsoft.com/office/word/2010/wordml" xmlns:w15="http://schemas.microsoft.com/office/word/2012/wordml" xmlns:w16se="http://schemas.microsoft.com/office/word/2015/wordml/symex" xmlns:wpg="http://schemas.microsoft.com/office/word/2010/wordprocessingGroup" xmlns:wpi="http://schemas.microsoft.com/office/word/2010/wordprocessingInk" xmlns:wne="http://schemas.microsoft.com/office/word/2006/wordml" xmlns:wps="http://schemas.microsoft.com/office/word/2010/wordprocessingShape" mc:Ignorable="w14 w15 w16se wp14">
   <w:p>
     <w:pPr>
       <w:pStyle w:val="Header"/>
@@ -4328,9 +4229,9 @@
             </wp:anchor>
           </w:drawing>
         </mc:Choice>
-        <mc:Fallback xmlns:w15="http://schemas.microsoft.com/office/word/2012/wordml">
+        <mc:Fallback>
           <w:pict>
-            <v:shape w14:anchorId="3E06CE36" id="Round Same Side Corner Rectangle 8" o:spid="_x0000_s1026" style="position:absolute;margin-left:-131.95pt;margin-top:-50pt;width:610.3pt;height:20.9pt;z-index:251658241;visibility:visible;mso-wrap-style:square;mso-width-percent:0;mso-height-percent:0;mso-wrap-distance-left:9pt;mso-wrap-distance-top:0;mso-wrap-distance-right:9pt;mso-wrap-distance-bottom:0;mso-position-horizontal:absolute;mso-position-horizontal-relative:text;mso-position-vertical:absolute;mso-position-vertical-relative:text;mso-width-percent:0;mso-height-percent:0;mso-width-relative:margin;mso-height-relative:margin;v-text-anchor:middle" coordsize="7750810,265430" o:gfxdata="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" path="m44239,l7706571,v24433,,44239,19806,44239,44239l7750810,265430r,l,265430r,l,44239c,19806,19806,,44239,xe" fillcolor="#e20074" stroked="f">
+            <v:shape w14:anchorId="2A8A4FB6" id="Round Same Side Corner Rectangle 8" o:spid="_x0000_s1026" style="position:absolute;margin-left:-131.95pt;margin-top:-50pt;width:610.3pt;height:20.9pt;z-index:251658241;visibility:visible;mso-wrap-style:square;mso-width-percent:0;mso-height-percent:0;mso-wrap-distance-left:9pt;mso-wrap-distance-top:0;mso-wrap-distance-right:9pt;mso-wrap-distance-bottom:0;mso-position-horizontal:absolute;mso-position-horizontal-relative:text;mso-position-vertical:absolute;mso-position-vertical-relative:text;mso-width-percent:0;mso-height-percent:0;mso-width-relative:margin;mso-height-relative:margin;v-text-anchor:middle" coordsize="7750810,265430" o:gfxdata="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" path="m44239,l7706571,v24433,,44239,19806,44239,44239l7750810,265430r,l,265430r,l,44239c,19806,19806,,44239,xe" fillcolor="#e20074" stroked="f">
               <v:path arrowok="t" o:connecttype="custom" o:connectlocs="44239,0;7706571,0;7750810,44239;7750810,265430;7750810,265430;0,265430;0,265430;0,44239;44239,0" o:connectangles="0,0,0,0,0,0,0,0,0"/>
             </v:shape>
           </w:pict>
@@ -4366,8 +4267,8 @@
 </file>
 
 <file path=word/numbering.xml><?xml version="1.0" encoding="utf-8"?>
-<w:numbering xmlns:wpc="http://schemas.microsoft.com/office/word/2010/wordprocessingCanvas" xmlns:mc="http://schemas.openxmlformats.org/markup-compatibility/2006" xmlns:o="urn:schemas-microsoft-com:office:office" xmlns:r="http://schemas.openxmlformats.org/officeDocument/2006/relationships" xmlns:m="http://schemas.openxmlformats.org/officeDocument/2006/math" xmlns:v="urn:schemas-microsoft-com:vml" xmlns:wp14="http://schemas.microsoft.com/office/word/2010/wordprocessingDrawing" xmlns:wp="http://schemas.openxmlformats.org/drawingml/2006/wordprocessingDrawing" xmlns:w10="urn:schemas-microsoft-com:office:word" xmlns:w="http://schemas.openxmlformats.org/wordprocessingml/2006/main" xmlns:w14="http://schemas.microsoft.com/office/word/2010/wordml" xmlns:wpg="http://schemas.microsoft.com/office/word/2010/wordprocessingGroup" xmlns:wpi="http://schemas.microsoft.com/office/word/2010/wordprocessingInk" xmlns:wne="http://schemas.microsoft.com/office/word/2006/wordml" xmlns:wps="http://schemas.microsoft.com/office/word/2010/wordprocessingShape" mc:Ignorable="w14 wp14">
-  <w:abstractNum w:abstractNumId="0">
+<w:numbering xmlns:wpc="http://schemas.microsoft.com/office/word/2010/wordprocessingCanvas" xmlns:cx="http://schemas.microsoft.com/office/drawing/2014/chartex" xmlns:cx1="http://schemas.microsoft.com/office/drawing/2015/9/8/chartex" xmlns:cx2="http://schemas.microsoft.com/office/drawing/2015/10/21/chartex" xmlns:mc="http://schemas.openxmlformats.org/markup-compatibility/2006" xmlns:o="urn:schemas-microsoft-com:office:office" xmlns:r="http://schemas.openxmlformats.org/officeDocument/2006/relationships" xmlns:m="http://schemas.openxmlformats.org/officeDocument/2006/math" xmlns:v="urn:schemas-microsoft-com:vml" xmlns:wp14="http://schemas.microsoft.com/office/word/2010/wordprocessingDrawing" xmlns:wp="http://schemas.openxmlformats.org/drawingml/2006/wordprocessingDrawing" xmlns:w10="urn:schemas-microsoft-com:office:word" xmlns:w="http://schemas.openxmlformats.org/wordprocessingml/2006/main" xmlns:w14="http://schemas.microsoft.com/office/word/2010/wordml" xmlns:w15="http://schemas.microsoft.com/office/word/2012/wordml" xmlns:w16se="http://schemas.microsoft.com/office/word/2015/wordml/symex" xmlns:wpg="http://schemas.microsoft.com/office/word/2010/wordprocessingGroup" xmlns:wpi="http://schemas.microsoft.com/office/word/2010/wordprocessingInk" xmlns:wne="http://schemas.microsoft.com/office/word/2006/wordml" xmlns:wps="http://schemas.microsoft.com/office/word/2010/wordprocessingShape" mc:Ignorable="w14 w15 w16se wp14">
+  <w:abstractNum w:abstractNumId="0" w15:restartNumberingAfterBreak="0">
     <w:nsid w:val="074060C7"/>
     <w:multiLevelType w:val="multilevel"/>
     <w:tmpl w:val="466E469A"/>
@@ -4489,7 +4390,7 @@
       </w:rPr>
     </w:lvl>
   </w:abstractNum>
-  <w:abstractNum w:abstractNumId="1">
+  <w:abstractNum w:abstractNumId="1" w15:restartNumberingAfterBreak="0">
     <w:nsid w:val="08D7513F"/>
     <w:multiLevelType w:val="hybridMultilevel"/>
     <w:tmpl w:val="6F966A94"/>
@@ -4602,7 +4503,7 @@
       </w:rPr>
     </w:lvl>
   </w:abstractNum>
-  <w:abstractNum w:abstractNumId="2">
+  <w:abstractNum w:abstractNumId="2" w15:restartNumberingAfterBreak="0">
     <w:nsid w:val="0B0331EC"/>
     <w:multiLevelType w:val="hybridMultilevel"/>
     <w:tmpl w:val="EC02A61E"/>
@@ -4715,7 +4616,7 @@
       </w:rPr>
     </w:lvl>
   </w:abstractNum>
-  <w:abstractNum w:abstractNumId="3">
+  <w:abstractNum w:abstractNumId="3" w15:restartNumberingAfterBreak="0">
     <w:nsid w:val="10A002BE"/>
     <w:multiLevelType w:val="hybridMultilevel"/>
     <w:tmpl w:val="B3FC4500"/>
@@ -4856,7 +4757,7 @@
       </w:rPr>
     </w:lvl>
   </w:abstractNum>
-  <w:abstractNum w:abstractNumId="4">
+  <w:abstractNum w:abstractNumId="4" w15:restartNumberingAfterBreak="0">
     <w:nsid w:val="199345AD"/>
     <w:multiLevelType w:val="hybridMultilevel"/>
     <w:tmpl w:val="85488BA0"/>
@@ -4969,7 +4870,7 @@
       </w:rPr>
     </w:lvl>
   </w:abstractNum>
-  <w:abstractNum w:abstractNumId="5">
+  <w:abstractNum w:abstractNumId="5" w15:restartNumberingAfterBreak="0">
     <w:nsid w:val="1B5D7A29"/>
     <w:multiLevelType w:val="multilevel"/>
     <w:tmpl w:val="8102A564"/>
@@ -5118,7 +5019,7 @@
       </w:rPr>
     </w:lvl>
   </w:abstractNum>
-  <w:abstractNum w:abstractNumId="6">
+  <w:abstractNum w:abstractNumId="6" w15:restartNumberingAfterBreak="0">
     <w:nsid w:val="1CEA0631"/>
     <w:multiLevelType w:val="hybridMultilevel"/>
     <w:tmpl w:val="921A893C"/>
@@ -5204,7 +5105,7 @@
       </w:pPr>
     </w:lvl>
   </w:abstractNum>
-  <w:abstractNum w:abstractNumId="7">
+  <w:abstractNum w:abstractNumId="7" w15:restartNumberingAfterBreak="0">
     <w:nsid w:val="22901401"/>
     <w:multiLevelType w:val="multilevel"/>
     <w:tmpl w:val="04090025"/>
@@ -5291,7 +5192,7 @@
       </w:pPr>
     </w:lvl>
   </w:abstractNum>
-  <w:abstractNum w:abstractNumId="8">
+  <w:abstractNum w:abstractNumId="8" w15:restartNumberingAfterBreak="0">
     <w:nsid w:val="27A9482A"/>
     <w:multiLevelType w:val="hybridMultilevel"/>
     <w:tmpl w:val="5D4CAFB8"/>
@@ -5404,7 +5305,7 @@
       </w:rPr>
     </w:lvl>
   </w:abstractNum>
-  <w:abstractNum w:abstractNumId="9">
+  <w:abstractNum w:abstractNumId="9" w15:restartNumberingAfterBreak="0">
     <w:nsid w:val="2FE92CCB"/>
     <w:multiLevelType w:val="hybridMultilevel"/>
     <w:tmpl w:val="37984E06"/>
@@ -5544,7 +5445,7 @@
       </w:rPr>
     </w:lvl>
   </w:abstractNum>
-  <w:abstractNum w:abstractNumId="10">
+  <w:abstractNum w:abstractNumId="10" w15:restartNumberingAfterBreak="0">
     <w:nsid w:val="381B1260"/>
     <w:multiLevelType w:val="hybridMultilevel"/>
     <w:tmpl w:val="4216D518"/>
@@ -5684,7 +5585,7 @@
       </w:rPr>
     </w:lvl>
   </w:abstractNum>
-  <w:abstractNum w:abstractNumId="11">
+  <w:abstractNum w:abstractNumId="11" w15:restartNumberingAfterBreak="0">
     <w:nsid w:val="3E627C41"/>
     <w:multiLevelType w:val="hybridMultilevel"/>
     <w:tmpl w:val="1EC48EF4"/>
@@ -5798,7 +5699,7 @@
       </w:rPr>
     </w:lvl>
   </w:abstractNum>
-  <w:abstractNum w:abstractNumId="12">
+  <w:abstractNum w:abstractNumId="12" w15:restartNumberingAfterBreak="0">
     <w:nsid w:val="410924D9"/>
     <w:multiLevelType w:val="hybridMultilevel"/>
     <w:tmpl w:val="9EB2BBF4"/>
@@ -5938,7 +5839,7 @@
       </w:rPr>
     </w:lvl>
   </w:abstractNum>
-  <w:abstractNum w:abstractNumId="13">
+  <w:abstractNum w:abstractNumId="13" w15:restartNumberingAfterBreak="0">
     <w:nsid w:val="4FA40E94"/>
     <w:multiLevelType w:val="multilevel"/>
     <w:tmpl w:val="913C3A0E"/>
@@ -6054,7 +5955,7 @@
       </w:rPr>
     </w:lvl>
   </w:abstractNum>
-  <w:abstractNum w:abstractNumId="14">
+  <w:abstractNum w:abstractNumId="14" w15:restartNumberingAfterBreak="0">
     <w:nsid w:val="53F47AB6"/>
     <w:multiLevelType w:val="hybridMultilevel"/>
     <w:tmpl w:val="BB3C5BAA"/>
@@ -6149,7 +6050,7 @@
       </w:pPr>
     </w:lvl>
   </w:abstractNum>
-  <w:abstractNum w:abstractNumId="15">
+  <w:abstractNum w:abstractNumId="15" w15:restartNumberingAfterBreak="0">
     <w:nsid w:val="597A544F"/>
     <w:multiLevelType w:val="hybridMultilevel"/>
     <w:tmpl w:val="921A893C"/>
@@ -6235,7 +6136,7 @@
       </w:pPr>
     </w:lvl>
   </w:abstractNum>
-  <w:abstractNum w:abstractNumId="16">
+  <w:abstractNum w:abstractNumId="16" w15:restartNumberingAfterBreak="0">
     <w:nsid w:val="59FB42A3"/>
     <w:multiLevelType w:val="hybridMultilevel"/>
     <w:tmpl w:val="753294E2"/>
@@ -6375,7 +6276,7 @@
       </w:rPr>
     </w:lvl>
   </w:abstractNum>
-  <w:abstractNum w:abstractNumId="17">
+  <w:abstractNum w:abstractNumId="17" w15:restartNumberingAfterBreak="0">
     <w:nsid w:val="5A9E30F3"/>
     <w:multiLevelType w:val="hybridMultilevel"/>
     <w:tmpl w:val="16A8A70C"/>
@@ -6488,7 +6389,7 @@
       </w:rPr>
     </w:lvl>
   </w:abstractNum>
-  <w:abstractNum w:abstractNumId="18">
+  <w:abstractNum w:abstractNumId="18" w15:restartNumberingAfterBreak="0">
     <w:nsid w:val="638D6223"/>
     <w:multiLevelType w:val="hybridMultilevel"/>
     <w:tmpl w:val="2F149420"/>
@@ -6602,7 +6503,7 @@
       </w:rPr>
     </w:lvl>
   </w:abstractNum>
-  <w:abstractNum w:abstractNumId="19">
+  <w:abstractNum w:abstractNumId="19" w15:restartNumberingAfterBreak="0">
     <w:nsid w:val="69B35139"/>
     <w:multiLevelType w:val="hybridMultilevel"/>
     <w:tmpl w:val="59B4AC8C"/>
@@ -6697,7 +6598,7 @@
       </w:pPr>
     </w:lvl>
   </w:abstractNum>
-  <w:abstractNum w:abstractNumId="20">
+  <w:abstractNum w:abstractNumId="20" w15:restartNumberingAfterBreak="0">
     <w:nsid w:val="6A935971"/>
     <w:multiLevelType w:val="multilevel"/>
     <w:tmpl w:val="B9AA5B58"/>
@@ -6812,7 +6713,7 @@
       </w:rPr>
     </w:lvl>
   </w:abstractNum>
-  <w:abstractNum w:abstractNumId="21">
+  <w:abstractNum w:abstractNumId="21" w15:restartNumberingAfterBreak="0">
     <w:nsid w:val="746C195F"/>
     <w:multiLevelType w:val="hybridMultilevel"/>
     <w:tmpl w:val="FBCEBF08"/>
@@ -7012,7 +6913,7 @@
 </file>
 
 <file path=word/styles.xml><?xml version="1.0" encoding="utf-8"?>
-<w:styles xmlns:mc="http://schemas.openxmlformats.org/markup-compatibility/2006" xmlns:r="http://schemas.openxmlformats.org/officeDocument/2006/relationships" xmlns:w="http://schemas.openxmlformats.org/wordprocessingml/2006/main" xmlns:w14="http://schemas.microsoft.com/office/word/2010/wordml" mc:Ignorable="w14">
+<w:styles xmlns:mc="http://schemas.openxmlformats.org/markup-compatibility/2006" xmlns:r="http://schemas.openxmlformats.org/officeDocument/2006/relationships" xmlns:w="http://schemas.openxmlformats.org/wordprocessingml/2006/main" xmlns:w14="http://schemas.microsoft.com/office/word/2010/wordml" xmlns:w15="http://schemas.microsoft.com/office/word/2012/wordml" xmlns:w16se="http://schemas.microsoft.com/office/word/2015/wordml/symex" mc:Ignorable="w14 w15 w16se">
   <w:docDefaults>
     <w:rPrDefault>
       <w:rPr>
@@ -7028,147 +6929,380 @@
       </w:pPr>
     </w:pPrDefault>
   </w:docDefaults>
-  <w:latentStyles w:defLockedState="0" w:defUIPriority="99" w:defSemiHidden="1" w:defUnhideWhenUsed="1" w:defQFormat="0" w:count="267">
-    <w:lsdException w:name="Normal" w:semiHidden="0" w:uiPriority="0" w:unhideWhenUsed="0" w:qFormat="1"/>
-    <w:lsdException w:name="heading 1" w:semiHidden="0" w:uiPriority="0" w:unhideWhenUsed="0" w:qFormat="1"/>
-    <w:lsdException w:name="heading 2" w:uiPriority="0" w:qFormat="1"/>
-    <w:lsdException w:name="heading 3" w:uiPriority="0" w:qFormat="1"/>
-    <w:lsdException w:name="heading 4" w:uiPriority="0" w:qFormat="1"/>
-    <w:lsdException w:name="heading 5" w:uiPriority="0" w:qFormat="1"/>
-    <w:lsdException w:name="heading 6" w:uiPriority="0" w:qFormat="1"/>
-    <w:lsdException w:name="heading 7" w:uiPriority="0" w:qFormat="1"/>
-    <w:lsdException w:name="heading 8" w:uiPriority="0" w:qFormat="1"/>
-    <w:lsdException w:name="heading 9" w:uiPriority="0" w:qFormat="1"/>
-    <w:lsdException w:name="toc 1" w:uiPriority="39" w:qFormat="1"/>
-    <w:lsdException w:name="toc 2" w:uiPriority="39" w:qFormat="1"/>
-    <w:lsdException w:name="toc 3" w:uiPriority="39" w:qFormat="1"/>
-    <w:lsdException w:name="toc 4" w:uiPriority="39"/>
-    <w:lsdException w:name="toc 5" w:uiPriority="39"/>
-    <w:lsdException w:name="toc 6" w:uiPriority="39"/>
-    <w:lsdException w:name="toc 7" w:uiPriority="39"/>
-    <w:lsdException w:name="toc 8" w:uiPriority="39"/>
-    <w:lsdException w:name="toc 9" w:uiPriority="39"/>
-    <w:lsdException w:name="header" w:qFormat="1"/>
-    <w:lsdException w:name="footer" w:qFormat="1"/>
-    <w:lsdException w:name="caption" w:uiPriority="35" w:qFormat="1"/>
-    <w:lsdException w:name="Title" w:semiHidden="0" w:uiPriority="0" w:unhideWhenUsed="0" w:qFormat="1"/>
-    <w:lsdException w:name="Default Paragraph Font" w:uiPriority="1"/>
-    <w:lsdException w:name="Subtitle" w:semiHidden="0" w:uiPriority="11" w:unhideWhenUsed="0" w:qFormat="1"/>
-    <w:lsdException w:name="Block Text" w:qFormat="1"/>
-    <w:lsdException w:name="Strong" w:semiHidden="0" w:uiPriority="22" w:unhideWhenUsed="0" w:qFormat="1"/>
-    <w:lsdException w:name="Emphasis" w:semiHidden="0" w:uiPriority="20" w:unhideWhenUsed="0" w:qFormat="1"/>
-    <w:lsdException w:name="Table Grid" w:semiHidden="0" w:uiPriority="59" w:unhideWhenUsed="0"/>
-    <w:lsdException w:name="Placeholder Text" w:unhideWhenUsed="0"/>
-    <w:lsdException w:name="No Spacing" w:semiHidden="0" w:uiPriority="1" w:unhideWhenUsed="0" w:qFormat="1"/>
-    <w:lsdException w:name="Light Shading" w:semiHidden="0" w:uiPriority="60" w:unhideWhenUsed="0"/>
-    <w:lsdException w:name="Light List" w:semiHidden="0" w:uiPriority="61" w:unhideWhenUsed="0"/>
-    <w:lsdException w:name="Light Grid" w:semiHidden="0" w:uiPriority="62" w:unhideWhenUsed="0"/>
-    <w:lsdException w:name="Medium Shading 1" w:semiHidden="0" w:uiPriority="63" w:unhideWhenUsed="0"/>
-    <w:lsdException w:name="Medium Shading 2" w:semiHidden="0" w:uiPriority="64" w:unhideWhenUsed="0"/>
-    <w:lsdException w:name="Medium List 1" w:semiHidden="0" w:uiPriority="65" w:unhideWhenUsed="0"/>
-    <w:lsdException w:name="Medium List 2" w:semiHidden="0" w:uiPriority="66" w:unhideWhenUsed="0"/>
-    <w:lsdException w:name="Medium Grid 1" w:semiHidden="0" w:uiPriority="67" w:unhideWhenUsed="0"/>
-    <w:lsdException w:name="Medium Grid 2" w:semiHidden="0" w:uiPriority="68" w:unhideWhenUsed="0"/>
-    <w:lsdException w:name="Medium Grid 3" w:semiHidden="0" w:uiPriority="69" w:unhideWhenUsed="0"/>
-    <w:lsdException w:name="Dark List" w:semiHidden="0" w:uiPriority="70" w:unhideWhenUsed="0"/>
-    <w:lsdException w:name="Colorful Shading" w:semiHidden="0" w:uiPriority="71" w:unhideWhenUsed="0"/>
-    <w:lsdException w:name="Colorful List" w:semiHidden="0" w:uiPriority="72" w:unhideWhenUsed="0"/>
-    <w:lsdException w:name="Colorful Grid" w:semiHidden="0" w:uiPriority="73" w:unhideWhenUsed="0"/>
-    <w:lsdException w:name="Light Shading Accent 1" w:semiHidden="0" w:uiPriority="60" w:unhideWhenUsed="0"/>
-    <w:lsdException w:name="Light List Accent 1" w:semiHidden="0" w:uiPriority="61" w:unhideWhenUsed="0"/>
-    <w:lsdException w:name="Light Grid Accent 1" w:semiHidden="0" w:uiPriority="62" w:unhideWhenUsed="0"/>
-    <w:lsdException w:name="Medium Shading 1 Accent 1" w:semiHidden="0" w:uiPriority="63" w:unhideWhenUsed="0"/>
-    <w:lsdException w:name="Medium Shading 2 Accent 1" w:semiHidden="0" w:uiPriority="64" w:unhideWhenUsed="0"/>
-    <w:lsdException w:name="Medium List 1 Accent 1" w:semiHidden="0" w:uiPriority="65" w:unhideWhenUsed="0"/>
-    <w:lsdException w:name="Revision" w:unhideWhenUsed="0"/>
-    <w:lsdException w:name="List Paragraph" w:semiHidden="0" w:uiPriority="34" w:unhideWhenUsed="0" w:qFormat="1"/>
-    <w:lsdException w:name="Quote" w:semiHidden="0" w:uiPriority="29" w:unhideWhenUsed="0" w:qFormat="1"/>
-    <w:lsdException w:name="Intense Quote" w:semiHidden="0" w:uiPriority="30" w:unhideWhenUsed="0" w:qFormat="1"/>
-    <w:lsdException w:name="Medium List 2 Accent 1" w:semiHidden="0" w:uiPriority="66" w:unhideWhenUsed="0"/>
-    <w:lsdException w:name="Medium Grid 1 Accent 1" w:semiHidden="0" w:uiPriority="67" w:unhideWhenUsed="0"/>
-    <w:lsdException w:name="Medium Grid 2 Accent 1" w:semiHidden="0" w:uiPriority="68" w:unhideWhenUsed="0"/>
-    <w:lsdException w:name="Medium Grid 3 Accent 1" w:semiHidden="0" w:uiPriority="69" w:unhideWhenUsed="0"/>
-    <w:lsdException w:name="Dark List Accent 1" w:semiHidden="0" w:uiPriority="70" w:unhideWhenUsed="0"/>
-    <w:lsdException w:name="Colorful Shading Accent 1" w:semiHidden="0" w:uiPriority="71" w:unhideWhenUsed="0"/>
-    <w:lsdException w:name="Colorful List Accent 1" w:semiHidden="0" w:uiPriority="72" w:unhideWhenUsed="0"/>
-    <w:lsdException w:name="Colorful Grid Accent 1" w:semiHidden="0" w:uiPriority="73" w:unhideWhenUsed="0"/>
-    <w:lsdException w:name="Light Shading Accent 2" w:semiHidden="0" w:uiPriority="60" w:unhideWhenUsed="0"/>
-    <w:lsdException w:name="Light List Accent 2" w:semiHidden="0" w:uiPriority="61" w:unhideWhenUsed="0"/>
-    <w:lsdException w:name="Light Grid Accent 2" w:semiHidden="0" w:uiPriority="62" w:unhideWhenUsed="0"/>
-    <w:lsdException w:name="Medium Shading 1 Accent 2" w:semiHidden="0" w:uiPriority="63" w:unhideWhenUsed="0"/>
-    <w:lsdException w:name="Medium Shading 2 Accent 2" w:semiHidden="0" w:uiPriority="64" w:unhideWhenUsed="0"/>
-    <w:lsdException w:name="Medium List 1 Accent 2" w:semiHidden="0" w:uiPriority="65" w:unhideWhenUsed="0"/>
-    <w:lsdException w:name="Medium List 2 Accent 2" w:semiHidden="0" w:uiPriority="66" w:unhideWhenUsed="0"/>
-    <w:lsdException w:name="Medium Grid 1 Accent 2" w:semiHidden="0" w:uiPriority="67" w:unhideWhenUsed="0"/>
-    <w:lsdException w:name="Medium Grid 2 Accent 2" w:semiHidden="0" w:uiPriority="68" w:unhideWhenUsed="0"/>
-    <w:lsdException w:name="Medium Grid 3 Accent 2" w:semiHidden="0" w:uiPriority="69" w:unhideWhenUsed="0"/>
-    <w:lsdException w:name="Dark List Accent 2" w:semiHidden="0" w:uiPriority="70" w:unhideWhenUsed="0"/>
-    <w:lsdException w:name="Colorful Shading Accent 2" w:semiHidden="0" w:uiPriority="71" w:unhideWhenUsed="0"/>
-    <w:lsdException w:name="Colorful List Accent 2" w:semiHidden="0" w:uiPriority="72" w:unhideWhenUsed="0"/>
-    <w:lsdException w:name="Colorful Grid Accent 2" w:semiHidden="0" w:uiPriority="73" w:unhideWhenUsed="0"/>
-    <w:lsdException w:name="Light Shading Accent 3" w:semiHidden="0" w:uiPriority="60" w:unhideWhenUsed="0"/>
-    <w:lsdException w:name="Light List Accent 3" w:semiHidden="0" w:uiPriority="61" w:unhideWhenUsed="0"/>
-    <w:lsdException w:name="Light Grid Accent 3" w:semiHidden="0" w:uiPriority="62" w:unhideWhenUsed="0"/>
-    <w:lsdException w:name="Medium Shading 1 Accent 3" w:semiHidden="0" w:uiPriority="63" w:unhideWhenUsed="0"/>
-    <w:lsdException w:name="Medium Shading 2 Accent 3" w:semiHidden="0" w:uiPriority="64" w:unhideWhenUsed="0"/>
-    <w:lsdException w:name="Medium List 1 Accent 3" w:semiHidden="0" w:uiPriority="65" w:unhideWhenUsed="0"/>
-    <w:lsdException w:name="Medium List 2 Accent 3" w:semiHidden="0" w:uiPriority="66" w:unhideWhenUsed="0"/>
-    <w:lsdException w:name="Medium Grid 1 Accent 3" w:semiHidden="0" w:uiPriority="67" w:unhideWhenUsed="0"/>
-    <w:lsdException w:name="Medium Grid 2 Accent 3" w:semiHidden="0" w:uiPriority="68" w:unhideWhenUsed="0"/>
-    <w:lsdException w:name="Medium Grid 3 Accent 3" w:semiHidden="0" w:uiPriority="69" w:unhideWhenUsed="0"/>
-    <w:lsdException w:name="Dark List Accent 3" w:semiHidden="0" w:uiPriority="70" w:unhideWhenUsed="0"/>
-    <w:lsdException w:name="Colorful Shading Accent 3" w:semiHidden="0" w:uiPriority="71" w:unhideWhenUsed="0"/>
-    <w:lsdException w:name="Colorful List Accent 3" w:semiHidden="0" w:uiPriority="72" w:unhideWhenUsed="0"/>
-    <w:lsdException w:name="Colorful Grid Accent 3" w:semiHidden="0" w:uiPriority="73" w:unhideWhenUsed="0"/>
-    <w:lsdException w:name="Light Shading Accent 4" w:semiHidden="0" w:uiPriority="60" w:unhideWhenUsed="0"/>
-    <w:lsdException w:name="Light List Accent 4" w:semiHidden="0" w:uiPriority="61" w:unhideWhenUsed="0"/>
-    <w:lsdException w:name="Light Grid Accent 4" w:semiHidden="0" w:uiPriority="62" w:unhideWhenUsed="0"/>
-    <w:lsdException w:name="Medium Shading 1 Accent 4" w:semiHidden="0" w:uiPriority="63" w:unhideWhenUsed="0"/>
-    <w:lsdException w:name="Medium Shading 2 Accent 4" w:semiHidden="0" w:uiPriority="64" w:unhideWhenUsed="0"/>
-    <w:lsdException w:name="Medium List 1 Accent 4" w:semiHidden="0" w:uiPriority="65" w:unhideWhenUsed="0"/>
-    <w:lsdException w:name="Medium List 2 Accent 4" w:semiHidden="0" w:uiPriority="66" w:unhideWhenUsed="0"/>
-    <w:lsdException w:name="Medium Grid 1 Accent 4" w:semiHidden="0" w:uiPriority="67" w:unhideWhenUsed="0"/>
-    <w:lsdException w:name="Medium Grid 2 Accent 4" w:semiHidden="0" w:uiPriority="68" w:unhideWhenUsed="0"/>
-    <w:lsdException w:name="Medium Grid 3 Accent 4" w:semiHidden="0" w:uiPriority="69" w:unhideWhenUsed="0"/>
-    <w:lsdException w:name="Dark List Accent 4" w:semiHidden="0" w:uiPriority="70" w:unhideWhenUsed="0"/>
-    <w:lsdException w:name="Colorful Shading Accent 4" w:semiHidden="0" w:uiPriority="71" w:unhideWhenUsed="0"/>
-    <w:lsdException w:name="Colorful List Accent 4" w:semiHidden="0" w:uiPriority="72" w:unhideWhenUsed="0"/>
-    <w:lsdException w:name="Colorful Grid Accent 4" w:semiHidden="0" w:uiPriority="73" w:unhideWhenUsed="0"/>
-    <w:lsdException w:name="Light Shading Accent 5" w:semiHidden="0" w:uiPriority="60" w:unhideWhenUsed="0"/>
-    <w:lsdException w:name="Light List Accent 5" w:semiHidden="0" w:uiPriority="61" w:unhideWhenUsed="0"/>
-    <w:lsdException w:name="Light Grid Accent 5" w:semiHidden="0" w:uiPriority="62" w:unhideWhenUsed="0"/>
-    <w:lsdException w:name="Medium Shading 1 Accent 5" w:semiHidden="0" w:uiPriority="63" w:unhideWhenUsed="0"/>
-    <w:lsdException w:name="Medium Shading 2 Accent 5" w:semiHidden="0" w:uiPriority="64" w:unhideWhenUsed="0"/>
-    <w:lsdException w:name="Medium List 1 Accent 5" w:semiHidden="0" w:uiPriority="65" w:unhideWhenUsed="0"/>
-    <w:lsdException w:name="Medium List 2 Accent 5" w:semiHidden="0" w:uiPriority="66" w:unhideWhenUsed="0"/>
-    <w:lsdException w:name="Medium Grid 1 Accent 5" w:semiHidden="0" w:uiPriority="67" w:unhideWhenUsed="0"/>
-    <w:lsdException w:name="Medium Grid 2 Accent 5" w:semiHidden="0" w:uiPriority="68" w:unhideWhenUsed="0"/>
-    <w:lsdException w:name="Medium Grid 3 Accent 5" w:semiHidden="0" w:uiPriority="69" w:unhideWhenUsed="0"/>
-    <w:lsdException w:name="Dark List Accent 5" w:semiHidden="0" w:uiPriority="70" w:unhideWhenUsed="0"/>
-    <w:lsdException w:name="Colorful Shading Accent 5" w:semiHidden="0" w:uiPriority="71" w:unhideWhenUsed="0"/>
-    <w:lsdException w:name="Colorful List Accent 5" w:semiHidden="0" w:uiPriority="72" w:unhideWhenUsed="0"/>
-    <w:lsdException w:name="Colorful Grid Accent 5" w:semiHidden="0" w:uiPriority="73" w:unhideWhenUsed="0"/>
-    <w:lsdException w:name="Light Shading Accent 6" w:semiHidden="0" w:uiPriority="60" w:unhideWhenUsed="0"/>
-    <w:lsdException w:name="Light List Accent 6" w:semiHidden="0" w:uiPriority="61" w:unhideWhenUsed="0"/>
-    <w:lsdException w:name="Light Grid Accent 6" w:semiHidden="0" w:uiPriority="62" w:unhideWhenUsed="0"/>
-    <w:lsdException w:name="Medium Shading 1 Accent 6" w:semiHidden="0" w:uiPriority="63" w:unhideWhenUsed="0"/>
-    <w:lsdException w:name="Medium Shading 2 Accent 6" w:semiHidden="0" w:uiPriority="64" w:unhideWhenUsed="0"/>
-    <w:lsdException w:name="Medium List 1 Accent 6" w:semiHidden="0" w:uiPriority="65" w:unhideWhenUsed="0"/>
-    <w:lsdException w:name="Medium List 2 Accent 6" w:semiHidden="0" w:uiPriority="66" w:unhideWhenUsed="0"/>
-    <w:lsdException w:name="Medium Grid 1 Accent 6" w:semiHidden="0" w:uiPriority="67" w:unhideWhenUsed="0"/>
-    <w:lsdException w:name="Medium Grid 2 Accent 6" w:semiHidden="0" w:uiPriority="68" w:unhideWhenUsed="0"/>
-    <w:lsdException w:name="Medium Grid 3 Accent 6" w:semiHidden="0" w:uiPriority="69" w:unhideWhenUsed="0"/>
-    <w:lsdException w:name="Dark List Accent 6" w:semiHidden="0" w:uiPriority="70" w:unhideWhenUsed="0"/>
-    <w:lsdException w:name="Colorful Shading Accent 6" w:semiHidden="0" w:uiPriority="71" w:unhideWhenUsed="0"/>
-    <w:lsdException w:name="Colorful List Accent 6" w:semiHidden="0" w:uiPriority="72" w:unhideWhenUsed="0"/>
-    <w:lsdException w:name="Colorful Grid Accent 6" w:semiHidden="0" w:uiPriority="73" w:unhideWhenUsed="0"/>
-    <w:lsdException w:name="Subtle Emphasis" w:semiHidden="0" w:uiPriority="19" w:unhideWhenUsed="0" w:qFormat="1"/>
-    <w:lsdException w:name="Intense Emphasis" w:semiHidden="0" w:uiPriority="21" w:unhideWhenUsed="0" w:qFormat="1"/>
-    <w:lsdException w:name="Subtle Reference" w:semiHidden="0" w:uiPriority="31" w:unhideWhenUsed="0" w:qFormat="1"/>
-    <w:lsdException w:name="Intense Reference" w:semiHidden="0" w:uiPriority="32" w:unhideWhenUsed="0" w:qFormat="1"/>
-    <w:lsdException w:name="Book Title" w:semiHidden="0" w:uiPriority="33" w:unhideWhenUsed="0" w:qFormat="1"/>
-    <w:lsdException w:name="Bibliography" w:uiPriority="37"/>
-    <w:lsdException w:name="TOC Heading" w:uiPriority="39" w:qFormat="1"/>
+  <w:latentStyles w:defLockedState="0" w:defUIPriority="99" w:defSemiHidden="0" w:defUnhideWhenUsed="0" w:defQFormat="0" w:count="373">
+    <w:lsdException w:name="Normal" w:uiPriority="0" w:qFormat="1"/>
+    <w:lsdException w:name="heading 1" w:uiPriority="0" w:qFormat="1"/>
+    <w:lsdException w:name="heading 2" w:semiHidden="1" w:uiPriority="0" w:unhideWhenUsed="1" w:qFormat="1"/>
+    <w:lsdException w:name="heading 3" w:semiHidden="1" w:uiPriority="0" w:unhideWhenUsed="1" w:qFormat="1"/>
+    <w:lsdException w:name="heading 4" w:semiHidden="1" w:uiPriority="0" w:unhideWhenUsed="1" w:qFormat="1"/>
+    <w:lsdException w:name="heading 5" w:semiHidden="1" w:uiPriority="0" w:unhideWhenUsed="1" w:qFormat="1"/>
+    <w:lsdException w:name="heading 6" w:semiHidden="1" w:uiPriority="0" w:unhideWhenUsed="1" w:qFormat="1"/>
+    <w:lsdException w:name="heading 7" w:semiHidden="1" w:uiPriority="0" w:unhideWhenUsed="1" w:qFormat="1"/>
+    <w:lsdException w:name="heading 8" w:semiHidden="1" w:uiPriority="0" w:unhideWhenUsed="1" w:qFormat="1"/>
+    <w:lsdException w:name="heading 9" w:semiHidden="1" w:uiPriority="0" w:unhideWhenUsed="1" w:qFormat="1"/>
+    <w:lsdException w:name="index 1" w:semiHidden="1" w:unhideWhenUsed="1"/>
+    <w:lsdException w:name="index 2" w:semiHidden="1" w:unhideWhenUsed="1"/>
+    <w:lsdException w:name="index 3" w:semiHidden="1" w:unhideWhenUsed="1"/>
+    <w:lsdException w:name="index 4" w:semiHidden="1" w:unhideWhenUsed="1"/>
+    <w:lsdException w:name="index 5" w:semiHidden="1" w:unhideWhenUsed="1"/>
+    <w:lsdException w:name="index 6" w:semiHidden="1" w:unhideWhenUsed="1"/>
+    <w:lsdException w:name="index 7" w:semiHidden="1" w:unhideWhenUsed="1"/>
+    <w:lsdException w:name="index 8" w:semiHidden="1" w:unhideWhenUsed="1"/>
+    <w:lsdException w:name="index 9" w:semiHidden="1" w:unhideWhenUsed="1"/>
+    <w:lsdException w:name="toc 1" w:semiHidden="1" w:uiPriority="39" w:unhideWhenUsed="1" w:qFormat="1"/>
+    <w:lsdException w:name="toc 2" w:semiHidden="1" w:uiPriority="39" w:unhideWhenUsed="1" w:qFormat="1"/>
+    <w:lsdException w:name="toc 3" w:semiHidden="1" w:uiPriority="39" w:unhideWhenUsed="1" w:qFormat="1"/>
+    <w:lsdException w:name="toc 4" w:semiHidden="1" w:uiPriority="39" w:unhideWhenUsed="1"/>
+    <w:lsdException w:name="toc 5" w:semiHidden="1" w:uiPriority="39" w:unhideWhenUsed="1"/>
+    <w:lsdException w:name="toc 6" w:semiHidden="1" w:uiPriority="39" w:unhideWhenUsed="1"/>
+    <w:lsdException w:name="toc 7" w:semiHidden="1" w:uiPriority="39" w:unhideWhenUsed="1"/>
+    <w:lsdException w:name="toc 8" w:semiHidden="1" w:uiPriority="39" w:unhideWhenUsed="1"/>
+    <w:lsdException w:name="toc 9" w:semiHidden="1" w:uiPriority="39" w:unhideWhenUsed="1"/>
+    <w:lsdException w:name="Normal Indent" w:semiHidden="1" w:unhideWhenUsed="1"/>
+    <w:lsdException w:name="footnote text" w:semiHidden="1" w:unhideWhenUsed="1"/>
+    <w:lsdException w:name="annotation text" w:semiHidden="1" w:unhideWhenUsed="1"/>
+    <w:lsdException w:name="header" w:semiHidden="1" w:unhideWhenUsed="1" w:qFormat="1"/>
+    <w:lsdException w:name="footer" w:semiHidden="1" w:unhideWhenUsed="1" w:qFormat="1"/>
+    <w:lsdException w:name="index heading" w:semiHidden="1" w:unhideWhenUsed="1"/>
+    <w:lsdException w:name="caption" w:semiHidden="1" w:uiPriority="35" w:unhideWhenUsed="1" w:qFormat="1"/>
+    <w:lsdException w:name="table of figures" w:semiHidden="1" w:unhideWhenUsed="1"/>
+    <w:lsdException w:name="envelope address" w:semiHidden="1" w:unhideWhenUsed="1"/>
+    <w:lsdException w:name="envelope return" w:semiHidden="1" w:unhideWhenUsed="1"/>
+    <w:lsdException w:name="footnote reference" w:semiHidden="1" w:unhideWhenUsed="1"/>
+    <w:lsdException w:name="annotation reference" w:semiHidden="1" w:unhideWhenUsed="1"/>
+    <w:lsdException w:name="line number" w:semiHidden="1" w:unhideWhenUsed="1"/>
+    <w:lsdException w:name="page number" w:semiHidden="1" w:unhideWhenUsed="1"/>
+    <w:lsdException w:name="endnote reference" w:semiHidden="1" w:unhideWhenUsed="1"/>
+    <w:lsdException w:name="endnote text" w:semiHidden="1" w:unhideWhenUsed="1"/>
+    <w:lsdException w:name="table of authorities" w:semiHidden="1" w:unhideWhenUsed="1"/>
+    <w:lsdException w:name="macro" w:semiHidden="1" w:unhideWhenUsed="1"/>
+    <w:lsdException w:name="toa heading" w:semiHidden="1" w:unhideWhenUsed="1"/>
+    <w:lsdException w:name="List" w:semiHidden="1" w:unhideWhenUsed="1"/>
+    <w:lsdException w:name="List Bullet" w:semiHidden="1" w:unhideWhenUsed="1"/>
+    <w:lsdException w:name="List Number" w:semiHidden="1" w:unhideWhenUsed="1"/>
+    <w:lsdException w:name="List 2" w:semiHidden="1" w:unhideWhenUsed="1"/>
+    <w:lsdException w:name="List 3" w:semiHidden="1" w:unhideWhenUsed="1"/>
+    <w:lsdException w:name="List 4" w:semiHidden="1" w:unhideWhenUsed="1"/>
+    <w:lsdException w:name="List 5" w:semiHidden="1" w:unhideWhenUsed="1"/>
+    <w:lsdException w:name="List Bullet 2" w:semiHidden="1" w:unhideWhenUsed="1"/>
+    <w:lsdException w:name="List Bullet 3" w:semiHidden="1" w:unhideWhenUsed="1"/>
+    <w:lsdException w:name="List Bullet 4" w:semiHidden="1" w:unhideWhenUsed="1"/>
+    <w:lsdException w:name="List Bullet 5" w:semiHidden="1" w:unhideWhenUsed="1"/>
+    <w:lsdException w:name="List Number 2" w:semiHidden="1" w:unhideWhenUsed="1"/>
+    <w:lsdException w:name="List Number 3" w:semiHidden="1" w:unhideWhenUsed="1"/>
+    <w:lsdException w:name="List Number 4" w:semiHidden="1" w:unhideWhenUsed="1"/>
+    <w:lsdException w:name="List Number 5" w:semiHidden="1" w:unhideWhenUsed="1"/>
+    <w:lsdException w:name="Title" w:uiPriority="0" w:qFormat="1"/>
+    <w:lsdException w:name="Closing" w:semiHidden="1" w:unhideWhenUsed="1"/>
+    <w:lsdException w:name="Signature" w:semiHidden="1" w:unhideWhenUsed="1"/>
+    <w:lsdException w:name="Default Paragraph Font" w:semiHidden="1" w:uiPriority="1" w:unhideWhenUsed="1"/>
+    <w:lsdException w:name="Body Text" w:semiHidden="1" w:unhideWhenUsed="1"/>
+    <w:lsdException w:name="Body Text Indent" w:semiHidden="1" w:unhideWhenUsed="1"/>
+    <w:lsdException w:name="List Continue" w:semiHidden="1" w:unhideWhenUsed="1"/>
+    <w:lsdException w:name="List Continue 2" w:semiHidden="1" w:unhideWhenUsed="1"/>
+    <w:lsdException w:name="List Continue 3" w:semiHidden="1" w:unhideWhenUsed="1"/>
+    <w:lsdException w:name="List Continue 4" w:semiHidden="1" w:unhideWhenUsed="1"/>
+    <w:lsdException w:name="List Continue 5" w:semiHidden="1" w:unhideWhenUsed="1"/>
+    <w:lsdException w:name="Message Header" w:semiHidden="1" w:unhideWhenUsed="1"/>
+    <w:lsdException w:name="Subtitle" w:uiPriority="11" w:qFormat="1"/>
+    <w:lsdException w:name="Salutation" w:semiHidden="1" w:unhideWhenUsed="1"/>
+    <w:lsdException w:name="Date" w:semiHidden="1" w:unhideWhenUsed="1"/>
+    <w:lsdException w:name="Body Text First Indent" w:semiHidden="1" w:unhideWhenUsed="1"/>
+    <w:lsdException w:name="Body Text First Indent 2" w:semiHidden="1" w:unhideWhenUsed="1"/>
+    <w:lsdException w:name="Note Heading" w:semiHidden="1" w:unhideWhenUsed="1"/>
+    <w:lsdException w:name="Body Text 2" w:semiHidden="1" w:unhideWhenUsed="1"/>
+    <w:lsdException w:name="Body Text 3" w:semiHidden="1" w:unhideWhenUsed="1"/>
+    <w:lsdException w:name="Body Text Indent 2" w:semiHidden="1" w:unhideWhenUsed="1"/>
+    <w:lsdException w:name="Body Text Indent 3" w:semiHidden="1" w:unhideWhenUsed="1"/>
+    <w:lsdException w:name="Block Text" w:semiHidden="1" w:unhideWhenUsed="1" w:qFormat="1"/>
+    <w:lsdException w:name="Hyperlink" w:semiHidden="1" w:unhideWhenUsed="1"/>
+    <w:lsdException w:name="FollowedHyperlink" w:semiHidden="1" w:unhideWhenUsed="1"/>
+    <w:lsdException w:name="Strong" w:uiPriority="22" w:qFormat="1"/>
+    <w:lsdException w:name="Emphasis" w:uiPriority="20" w:qFormat="1"/>
+    <w:lsdException w:name="Document Map" w:semiHidden="1" w:unhideWhenUsed="1"/>
+    <w:lsdException w:name="Plain Text" w:semiHidden="1" w:unhideWhenUsed="1"/>
+    <w:lsdException w:name="E-mail Signature" w:semiHidden="1" w:unhideWhenUsed="1"/>
+    <w:lsdException w:name="HTML Top of Form" w:semiHidden="1" w:unhideWhenUsed="1"/>
+    <w:lsdException w:name="HTML Bottom of Form" w:semiHidden="1" w:unhideWhenUsed="1"/>
+    <w:lsdException w:name="Normal (Web)" w:semiHidden="1" w:unhideWhenUsed="1"/>
+    <w:lsdException w:name="HTML Acronym" w:semiHidden="1" w:unhideWhenUsed="1"/>
+    <w:lsdException w:name="HTML Address" w:semiHidden="1" w:unhideWhenUsed="1"/>
+    <w:lsdException w:name="HTML Cite" w:semiHidden="1" w:unhideWhenUsed="1"/>
+    <w:lsdException w:name="HTML Code" w:semiHidden="1" w:unhideWhenUsed="1"/>
+    <w:lsdException w:name="HTML Definition" w:semiHidden="1" w:unhideWhenUsed="1"/>
+    <w:lsdException w:name="HTML Keyboard" w:semiHidden="1" w:unhideWhenUsed="1"/>
+    <w:lsdException w:name="HTML Preformatted" w:semiHidden="1" w:unhideWhenUsed="1"/>
+    <w:lsdException w:name="HTML Sample" w:semiHidden="1" w:unhideWhenUsed="1"/>
+    <w:lsdException w:name="HTML Typewriter" w:semiHidden="1" w:unhideWhenUsed="1"/>
+    <w:lsdException w:name="HTML Variable" w:semiHidden="1" w:unhideWhenUsed="1"/>
+    <w:lsdException w:name="Normal Table" w:semiHidden="1" w:unhideWhenUsed="1"/>
+    <w:lsdException w:name="annotation subject" w:semiHidden="1" w:unhideWhenUsed="1"/>
+    <w:lsdException w:name="No List" w:semiHidden="1" w:unhideWhenUsed="1"/>
+    <w:lsdException w:name="Outline List 1" w:semiHidden="1" w:unhideWhenUsed="1"/>
+    <w:lsdException w:name="Outline List 2" w:semiHidden="1" w:unhideWhenUsed="1"/>
+    <w:lsdException w:name="Outline List 3" w:semiHidden="1" w:unhideWhenUsed="1"/>
+    <w:lsdException w:name="Table Simple 1" w:semiHidden="1" w:unhideWhenUsed="1"/>
+    <w:lsdException w:name="Table Simple 2" w:semiHidden="1" w:unhideWhenUsed="1"/>
+    <w:lsdException w:name="Table Simple 3" w:semiHidden="1" w:unhideWhenUsed="1"/>
+    <w:lsdException w:name="Table Classic 1" w:semiHidden="1" w:unhideWhenUsed="1"/>
+    <w:lsdException w:name="Table Classic 2" w:semiHidden="1" w:unhideWhenUsed="1"/>
+    <w:lsdException w:name="Table Classic 3" w:semiHidden="1" w:unhideWhenUsed="1"/>
+    <w:lsdException w:name="Table Classic 4" w:semiHidden="1" w:unhideWhenUsed="1"/>
+    <w:lsdException w:name="Table Colorful 1" w:semiHidden="1" w:unhideWhenUsed="1"/>
+    <w:lsdException w:name="Table Colorful 2" w:semiHidden="1" w:unhideWhenUsed="1"/>
+    <w:lsdException w:name="Table Colorful 3" w:semiHidden="1" w:unhideWhenUsed="1"/>
+    <w:lsdException w:name="Table Columns 1" w:semiHidden="1" w:unhideWhenUsed="1"/>
+    <w:lsdException w:name="Table Columns 2" w:semiHidden="1" w:unhideWhenUsed="1"/>
+    <w:lsdException w:name="Table Columns 3" w:semiHidden="1" w:unhideWhenUsed="1"/>
+    <w:lsdException w:name="Table Columns 4" w:semiHidden="1" w:unhideWhenUsed="1"/>
+    <w:lsdException w:name="Table Columns 5" w:semiHidden="1" w:unhideWhenUsed="1"/>
+    <w:lsdException w:name="Table Grid 1" w:semiHidden="1" w:unhideWhenUsed="1"/>
+    <w:lsdException w:name="Table Grid 2" w:semiHidden="1" w:unhideWhenUsed="1"/>
+    <w:lsdException w:name="Table Grid 3" w:semiHidden="1" w:unhideWhenUsed="1"/>
+    <w:lsdException w:name="Table Grid 4" w:semiHidden="1" w:unhideWhenUsed="1"/>
+    <w:lsdException w:name="Table Grid 5" w:semiHidden="1" w:unhideWhenUsed="1"/>
+    <w:lsdException w:name="Table Grid 6" w:semiHidden="1" w:unhideWhenUsed="1"/>
+    <w:lsdException w:name="Table Grid 7" w:semiHidden="1" w:unhideWhenUsed="1"/>
+    <w:lsdException w:name="Table Grid 8" w:semiHidden="1" w:unhideWhenUsed="1"/>
+    <w:lsdException w:name="Table List 1" w:semiHidden="1" w:unhideWhenUsed="1"/>
+    <w:lsdException w:name="Table List 2" w:semiHidden="1" w:unhideWhenUsed="1"/>
+    <w:lsdException w:name="Table List 3" w:semiHidden="1" w:unhideWhenUsed="1"/>
+    <w:lsdException w:name="Table List 4" w:semiHidden="1" w:unhideWhenUsed="1"/>
+    <w:lsdException w:name="Table List 5" w:semiHidden="1" w:unhideWhenUsed="1"/>
+    <w:lsdException w:name="Table List 6" w:semiHidden="1" w:unhideWhenUsed="1"/>
+    <w:lsdException w:name="Table List 7" w:semiHidden="1" w:unhideWhenUsed="1"/>
+    <w:lsdException w:name="Table List 8" w:semiHidden="1" w:unhideWhenUsed="1"/>
+    <w:lsdException w:name="Table 3D effects 1" w:semiHidden="1" w:unhideWhenUsed="1"/>
+    <w:lsdException w:name="Table 3D effects 2" w:semiHidden="1" w:unhideWhenUsed="1"/>
+    <w:lsdException w:name="Table 3D effects 3" w:semiHidden="1" w:unhideWhenUsed="1"/>
+    <w:lsdException w:name="Table Contemporary" w:semiHidden="1" w:unhideWhenUsed="1"/>
+    <w:lsdException w:name="Table Elegant" w:semiHidden="1" w:unhideWhenUsed="1"/>
+    <w:lsdException w:name="Table Professional" w:semiHidden="1" w:unhideWhenUsed="1"/>
+    <w:lsdException w:name="Table Subtle 1" w:semiHidden="1" w:unhideWhenUsed="1"/>
+    <w:lsdException w:name="Table Subtle 2" w:semiHidden="1" w:unhideWhenUsed="1"/>
+    <w:lsdException w:name="Table Web 1" w:semiHidden="1" w:unhideWhenUsed="1"/>
+    <w:lsdException w:name="Table Web 2" w:semiHidden="1" w:unhideWhenUsed="1"/>
+    <w:lsdException w:name="Table Web 3" w:semiHidden="1" w:unhideWhenUsed="1"/>
+    <w:lsdException w:name="Balloon Text" w:semiHidden="1" w:unhideWhenUsed="1"/>
+    <w:lsdException w:name="Table Grid" w:semiHidden="1" w:uiPriority="59" w:unhideWhenUsed="1"/>
+    <w:lsdException w:name="Table Theme" w:semiHidden="1" w:unhideWhenUsed="1"/>
+    <w:lsdException w:name="Placeholder Text" w:semiHidden="1"/>
+    <w:lsdException w:name="No Spacing" w:uiPriority="1" w:qFormat="1"/>
+    <w:lsdException w:name="Light Shading" w:uiPriority="60"/>
+    <w:lsdException w:name="Light List" w:uiPriority="61"/>
+    <w:lsdException w:name="Light Grid" w:uiPriority="62"/>
+    <w:lsdException w:name="Medium Shading 1" w:uiPriority="63"/>
+    <w:lsdException w:name="Medium Shading 2" w:uiPriority="64"/>
+    <w:lsdException w:name="Medium List 1" w:uiPriority="65"/>
+    <w:lsdException w:name="Medium List 2" w:uiPriority="66"/>
+    <w:lsdException w:name="Medium Grid 1" w:uiPriority="67"/>
+    <w:lsdException w:name="Medium Grid 2" w:uiPriority="68"/>
+    <w:lsdException w:name="Medium Grid 3" w:uiPriority="69"/>
+    <w:lsdException w:name="Dark List" w:uiPriority="70"/>
+    <w:lsdException w:name="Colorful Shading" w:uiPriority="71"/>
+    <w:lsdException w:name="Colorful List" w:uiPriority="72"/>
+    <w:lsdException w:name="Colorful Grid" w:uiPriority="73"/>
+    <w:lsdException w:name="Light Shading Accent 1" w:uiPriority="60"/>
+    <w:lsdException w:name="Light List Accent 1" w:uiPriority="61"/>
+    <w:lsdException w:name="Light Grid Accent 1" w:uiPriority="62"/>
+    <w:lsdException w:name="Medium Shading 1 Accent 1" w:uiPriority="63"/>
+    <w:lsdException w:name="Medium Shading 2 Accent 1" w:uiPriority="64"/>
+    <w:lsdException w:name="Medium List 1 Accent 1" w:uiPriority="65"/>
+    <w:lsdException w:name="Revision" w:semiHidden="1"/>
+    <w:lsdException w:name="List Paragraph" w:uiPriority="34" w:qFormat="1"/>
+    <w:lsdException w:name="Quote" w:uiPriority="29" w:qFormat="1"/>
+    <w:lsdException w:name="Intense Quote" w:uiPriority="30" w:qFormat="1"/>
+    <w:lsdException w:name="Medium List 2 Accent 1" w:uiPriority="66"/>
+    <w:lsdException w:name="Medium Grid 1 Accent 1" w:uiPriority="67"/>
+    <w:lsdException w:name="Medium Grid 2 Accent 1" w:uiPriority="68"/>
+    <w:lsdException w:name="Medium Grid 3 Accent 1" w:uiPriority="69"/>
+    <w:lsdException w:name="Dark List Accent 1" w:uiPriority="70"/>
+    <w:lsdException w:name="Colorful Shading Accent 1" w:uiPriority="71"/>
+    <w:lsdException w:name="Colorful List Accent 1" w:uiPriority="72"/>
+    <w:lsdException w:name="Colorful Grid Accent 1" w:uiPriority="73"/>
+    <w:lsdException w:name="Light Shading Accent 2" w:uiPriority="60"/>
+    <w:lsdException w:name="Light List Accent 2" w:uiPriority="61"/>
+    <w:lsdException w:name="Light Grid Accent 2" w:uiPriority="62"/>
+    <w:lsdException w:name="Medium Shading 1 Accent 2" w:uiPriority="63"/>
+    <w:lsdException w:name="Medium Shading 2 Accent 2" w:uiPriority="64"/>
+    <w:lsdException w:name="Medium List 1 Accent 2" w:uiPriority="65"/>
+    <w:lsdException w:name="Medium List 2 Accent 2" w:uiPriority="66"/>
+    <w:lsdException w:name="Medium Grid 1 Accent 2" w:uiPriority="67"/>
+    <w:lsdException w:name="Medium Grid 2 Accent 2" w:uiPriority="68"/>
+    <w:lsdException w:name="Medium Grid 3 Accent 2" w:uiPriority="69"/>
+    <w:lsdException w:name="Dark List Accent 2" w:uiPriority="70"/>
+    <w:lsdException w:name="Colorful Shading Accent 2" w:uiPriority="71"/>
+    <w:lsdException w:name="Colorful List Accent 2" w:uiPriority="72"/>
+    <w:lsdException w:name="Colorful Grid Accent 2" w:uiPriority="73"/>
+    <w:lsdException w:name="Light Shading Accent 3" w:uiPriority="60"/>
+    <w:lsdException w:name="Light List Accent 3" w:uiPriority="61"/>
+    <w:lsdException w:name="Light Grid Accent 3" w:uiPriority="62"/>
+    <w:lsdException w:name="Medium Shading 1 Accent 3" w:uiPriority="63"/>
+    <w:lsdException w:name="Medium Shading 2 Accent 3" w:uiPriority="64"/>
+    <w:lsdException w:name="Medium List 1 Accent 3" w:uiPriority="65"/>
+    <w:lsdException w:name="Medium List 2 Accent 3" w:uiPriority="66"/>
+    <w:lsdException w:name="Medium Grid 1 Accent 3" w:uiPriority="67"/>
+    <w:lsdException w:name="Medium Grid 2 Accent 3" w:uiPriority="68"/>
+    <w:lsdException w:name="Medium Grid 3 Accent 3" w:uiPriority="69"/>
+    <w:lsdException w:name="Dark List Accent 3" w:uiPriority="70"/>
+    <w:lsdException w:name="Colorful Shading Accent 3" w:uiPriority="71"/>
+    <w:lsdException w:name="Colorful List Accent 3" w:uiPriority="72"/>
+    <w:lsdException w:name="Colorful Grid Accent 3" w:uiPriority="73"/>
+    <w:lsdException w:name="Light Shading Accent 4" w:uiPriority="60"/>
+    <w:lsdException w:name="Light List Accent 4" w:uiPriority="61"/>
+    <w:lsdException w:name="Light Grid Accent 4" w:uiPriority="62"/>
+    <w:lsdException w:name="Medium Shading 1 Accent 4" w:uiPriority="63"/>
+    <w:lsdException w:name="Medium Shading 2 Accent 4" w:uiPriority="64"/>
+    <w:lsdException w:name="Medium List 1 Accent 4" w:uiPriority="65"/>
+    <w:lsdException w:name="Medium List 2 Accent 4" w:uiPriority="66"/>
+    <w:lsdException w:name="Medium Grid 1 Accent 4" w:uiPriority="67"/>
+    <w:lsdException w:name="Medium Grid 2 Accent 4" w:uiPriority="68"/>
+    <w:lsdException w:name="Medium Grid 3 Accent 4" w:uiPriority="69"/>
+    <w:lsdException w:name="Dark List Accent 4" w:uiPriority="70"/>
+    <w:lsdException w:name="Colorful Shading Accent 4" w:uiPriority="71"/>
+    <w:lsdException w:name="Colorful List Accent 4" w:uiPriority="72"/>
+    <w:lsdException w:name="Colorful Grid Accent 4" w:uiPriority="73"/>
+    <w:lsdException w:name="Light Shading Accent 5" w:uiPriority="60"/>
+    <w:lsdException w:name="Light List Accent 5" w:uiPriority="61"/>
+    <w:lsdException w:name="Light Grid Accent 5" w:uiPriority="62"/>
+    <w:lsdException w:name="Medium Shading 1 Accent 5" w:uiPriority="63"/>
+    <w:lsdException w:name="Medium Shading 2 Accent 5" w:uiPriority="64"/>
+    <w:lsdException w:name="Medium List 1 Accent 5" w:uiPriority="65"/>
+    <w:lsdException w:name="Medium List 2 Accent 5" w:uiPriority="66"/>
+    <w:lsdException w:name="Medium Grid 1 Accent 5" w:uiPriority="67"/>
+    <w:lsdException w:name="Medium Grid 2 Accent 5" w:uiPriority="68"/>
+    <w:lsdException w:name="Medium Grid 3 Accent 5" w:uiPriority="69"/>
+    <w:lsdException w:name="Dark List Accent 5" w:uiPriority="70"/>
+    <w:lsdException w:name="Colorful Shading Accent 5" w:uiPriority="71"/>
+    <w:lsdException w:name="Colorful List Accent 5" w:uiPriority="72"/>
+    <w:lsdException w:name="Colorful Grid Accent 5" w:uiPriority="73"/>
+    <w:lsdException w:name="Light Shading Accent 6" w:uiPriority="60"/>
+    <w:lsdException w:name="Light List Accent 6" w:uiPriority="61"/>
+    <w:lsdException w:name="Light Grid Accent 6" w:uiPriority="62"/>
+    <w:lsdException w:name="Medium Shading 1 Accent 6" w:uiPriority="63"/>
+    <w:lsdException w:name="Medium Shading 2 Accent 6" w:uiPriority="64"/>
+    <w:lsdException w:name="Medium List 1 Accent 6" w:uiPriority="65"/>
+    <w:lsdException w:name="Medium List 2 Accent 6" w:uiPriority="66"/>
+    <w:lsdException w:name="Medium Grid 1 Accent 6" w:uiPriority="67"/>
+    <w:lsdException w:name="Medium Grid 2 Accent 6" w:uiPriority="68"/>
+    <w:lsdException w:name="Medium Grid 3 Accent 6" w:uiPriority="69"/>
+    <w:lsdException w:name="Dark List Accent 6" w:uiPriority="70"/>
+    <w:lsdException w:name="Colorful Shading Accent 6" w:uiPriority="71"/>
+    <w:lsdException w:name="Colorful List Accent 6" w:uiPriority="72"/>
+    <w:lsdException w:name="Colorful Grid Accent 6" w:uiPriority="73"/>
+    <w:lsdException w:name="Subtle Emphasis" w:uiPriority="19" w:qFormat="1"/>
+    <w:lsdException w:name="Intense Emphasis" w:uiPriority="21" w:qFormat="1"/>
+    <w:lsdException w:name="Subtle Reference" w:uiPriority="31" w:qFormat="1"/>
+    <w:lsdException w:name="Intense Reference" w:uiPriority="32" w:qFormat="1"/>
+    <w:lsdException w:name="Book Title" w:uiPriority="33" w:qFormat="1"/>
+    <w:lsdException w:name="Bibliography" w:semiHidden="1" w:uiPriority="37" w:unhideWhenUsed="1"/>
+    <w:lsdException w:name="TOC Heading" w:semiHidden="1" w:uiPriority="39" w:unhideWhenUsed="1" w:qFormat="1"/>
+    <w:lsdException w:name="Plain Table 1" w:uiPriority="41"/>
+    <w:lsdException w:name="Plain Table 2" w:uiPriority="42"/>
+    <w:lsdException w:name="Plain Table 3" w:uiPriority="43"/>
+    <w:lsdException w:name="Plain Table 4" w:uiPriority="44"/>
+    <w:lsdException w:name="Plain Table 5" w:uiPriority="45"/>
+    <w:lsdException w:name="Grid Table Light" w:uiPriority="40"/>
+    <w:lsdException w:name="Grid Table 1 Light" w:uiPriority="46"/>
+    <w:lsdException w:name="Grid Table 2" w:uiPriority="47"/>
+    <w:lsdException w:name="Grid Table 3" w:uiPriority="48"/>
+    <w:lsdException w:name="Grid Table 4" w:uiPriority="49"/>
+    <w:lsdException w:name="Grid Table 5 Dark" w:uiPriority="50"/>
+    <w:lsdException w:name="Grid Table 6 Colorful" w:uiPriority="51"/>
+    <w:lsdException w:name="Grid Table 7 Colorful" w:uiPriority="52"/>
+    <w:lsdException w:name="Grid Table 1 Light Accent 1" w:uiPriority="46"/>
+    <w:lsdException w:name="Grid Table 2 Accent 1" w:uiPriority="47"/>
+    <w:lsdException w:name="Grid Table 3 Accent 1" w:uiPriority="48"/>
+    <w:lsdException w:name="Grid Table 4 Accent 1" w:uiPriority="49"/>
+    <w:lsdException w:name="Grid Table 5 Dark Accent 1" w:uiPriority="50"/>
+    <w:lsdException w:name="Grid Table 6 Colorful Accent 1" w:uiPriority="51"/>
+    <w:lsdException w:name="Grid Table 7 Colorful Accent 1" w:uiPriority="52"/>
+    <w:lsdException w:name="Grid Table 1 Light Accent 2" w:uiPriority="46"/>
+    <w:lsdException w:name="Grid Table 2 Accent 2" w:uiPriority="47"/>
+    <w:lsdException w:name="Grid Table 3 Accent 2" w:uiPriority="48"/>
+    <w:lsdException w:name="Grid Table 4 Accent 2" w:uiPriority="49"/>
+    <w:lsdException w:name="Grid Table 5 Dark Accent 2" w:uiPriority="50"/>
+    <w:lsdException w:name="Grid Table 6 Colorful Accent 2" w:uiPriority="51"/>
+    <w:lsdException w:name="Grid Table 7 Colorful Accent 2" w:uiPriority="52"/>
+    <w:lsdException w:name="Grid Table 1 Light Accent 3" w:uiPriority="46"/>
+    <w:lsdException w:name="Grid Table 2 Accent 3" w:uiPriority="47"/>
+    <w:lsdException w:name="Grid Table 3 Accent 3" w:uiPriority="48"/>
+    <w:lsdException w:name="Grid Table 4 Accent 3" w:uiPriority="49"/>
+    <w:lsdException w:name="Grid Table 5 Dark Accent 3" w:uiPriority="50"/>
+    <w:lsdException w:name="Grid Table 6 Colorful Accent 3" w:uiPriority="51"/>
+    <w:lsdException w:name="Grid Table 7 Colorful Accent 3" w:uiPriority="52"/>
+    <w:lsdException w:name="Grid Table 1 Light Accent 4" w:uiPriority="46"/>
+    <w:lsdException w:name="Grid Table 2 Accent 4" w:uiPriority="47"/>
+    <w:lsdException w:name="Grid Table 3 Accent 4" w:uiPriority="48"/>
+    <w:lsdException w:name="Grid Table 4 Accent 4" w:uiPriority="49"/>
+    <w:lsdException w:name="Grid Table 5 Dark Accent 4" w:uiPriority="50"/>
+    <w:lsdException w:name="Grid Table 6 Colorful Accent 4" w:uiPriority="51"/>
+    <w:lsdException w:name="Grid Table 7 Colorful Accent 4" w:uiPriority="52"/>
+    <w:lsdException w:name="Grid Table 1 Light Accent 5" w:uiPriority="46"/>
+    <w:lsdException w:name="Grid Table 2 Accent 5" w:uiPriority="47"/>
+    <w:lsdException w:name="Grid Table 3 Accent 5" w:uiPriority="48"/>
+    <w:lsdException w:name="Grid Table 4 Accent 5" w:uiPriority="49"/>
+    <w:lsdException w:name="Grid Table 5 Dark Accent 5" w:uiPriority="50"/>
+    <w:lsdException w:name="Grid Table 6 Colorful Accent 5" w:uiPriority="51"/>
+    <w:lsdException w:name="Grid Table 7 Colorful Accent 5" w:uiPriority="52"/>
+    <w:lsdException w:name="Grid Table 1 Light Accent 6" w:uiPriority="46"/>
+    <w:lsdException w:name="Grid Table 2 Accent 6" w:uiPriority="47"/>
+    <w:lsdException w:name="Grid Table 3 Accent 6" w:uiPriority="48"/>
+    <w:lsdException w:name="Grid Table 4 Accent 6" w:uiPriority="49"/>
+    <w:lsdException w:name="Grid Table 5 Dark Accent 6" w:uiPriority="50"/>
+    <w:lsdException w:name="Grid Table 6 Colorful Accent 6" w:uiPriority="51"/>
+    <w:lsdException w:name="Grid Table 7 Colorful Accent 6" w:uiPriority="52"/>
+    <w:lsdException w:name="List Table 1 Light" w:uiPriority="46"/>
+    <w:lsdException w:name="List Table 2" w:uiPriority="47"/>
+    <w:lsdException w:name="List Table 3" w:uiPriority="48"/>
+    <w:lsdException w:name="List Table 4" w:uiPriority="49"/>
+    <w:lsdException w:name="List Table 5 Dark" w:uiPriority="50"/>
+    <w:lsdException w:name="List Table 6 Colorful" w:uiPriority="51"/>
+    <w:lsdException w:name="List Table 7 Colorful" w:uiPriority="52"/>
+    <w:lsdException w:name="List Table 1 Light Accent 1" w:uiPriority="46"/>
+    <w:lsdException w:name="List Table 2 Accent 1" w:uiPriority="47"/>
+    <w:lsdException w:name="List Table 3 Accent 1" w:uiPriority="48"/>
+    <w:lsdException w:name="List Table 4 Accent 1" w:uiPriority="49"/>
+    <w:lsdException w:name="List Table 5 Dark Accent 1" w:uiPriority="50"/>
+    <w:lsdException w:name="List Table 6 Colorful Accent 1" w:uiPriority="51"/>
+    <w:lsdException w:name="List Table 7 Colorful Accent 1" w:uiPriority="52"/>
+    <w:lsdException w:name="List Table 1 Light Accent 2" w:uiPriority="46"/>
+    <w:lsdException w:name="List Table 2 Accent 2" w:uiPriority="47"/>
+    <w:lsdException w:name="List Table 3 Accent 2" w:uiPriority="48"/>
+    <w:lsdException w:name="List Table 4 Accent 2" w:uiPriority="49"/>
+    <w:lsdException w:name="List Table 5 Dark Accent 2" w:uiPriority="50"/>
+    <w:lsdException w:name="List Table 6 Colorful Accent 2" w:uiPriority="51"/>
+    <w:lsdException w:name="List Table 7 Colorful Accent 2" w:uiPriority="52"/>
+    <w:lsdException w:name="List Table 1 Light Accent 3" w:uiPriority="46"/>
+    <w:lsdException w:name="List Table 2 Accent 3" w:uiPriority="47"/>
+    <w:lsdException w:name="List Table 3 Accent 3" w:uiPriority="48"/>
+    <w:lsdException w:name="List Table 4 Accent 3" w:uiPriority="49"/>
+    <w:lsdException w:name="List Table 5 Dark Accent 3" w:uiPriority="50"/>
+    <w:lsdException w:name="List Table 6 Colorful Accent 3" w:uiPriority="51"/>
+    <w:lsdException w:name="List Table 7 Colorful Accent 3" w:uiPriority="52"/>
+    <w:lsdException w:name="List Table 1 Light Accent 4" w:uiPriority="46"/>
+    <w:lsdException w:name="List Table 2 Accent 4" w:uiPriority="47"/>
+    <w:lsdException w:name="List Table 3 Accent 4" w:uiPriority="48"/>
+    <w:lsdException w:name="List Table 4 Accent 4" w:uiPriority="49"/>
+    <w:lsdException w:name="List Table 5 Dark Accent 4" w:uiPriority="50"/>
+    <w:lsdException w:name="List Table 6 Colorful Accent 4" w:uiPriority="51"/>
+    <w:lsdException w:name="List Table 7 Colorful Accent 4" w:uiPriority="52"/>
+    <w:lsdException w:name="List Table 1 Light Accent 5" w:uiPriority="46"/>
+    <w:lsdException w:name="List Table 2 Accent 5" w:uiPriority="47"/>
+    <w:lsdException w:name="List Table 3 Accent 5" w:uiPriority="48"/>
+    <w:lsdException w:name="List Table 4 Accent 5" w:uiPriority="49"/>
+    <w:lsdException w:name="List Table 5 Dark Accent 5" w:uiPriority="50"/>
+    <w:lsdException w:name="List Table 6 Colorful Accent 5" w:uiPriority="51"/>
+    <w:lsdException w:name="List Table 7 Colorful Accent 5" w:uiPriority="52"/>
+    <w:lsdException w:name="List Table 1 Light Accent 6" w:uiPriority="46"/>
+    <w:lsdException w:name="List Table 2 Accent 6" w:uiPriority="47"/>
+    <w:lsdException w:name="List Table 3 Accent 6" w:uiPriority="48"/>
+    <w:lsdException w:name="List Table 4 Accent 6" w:uiPriority="49"/>
+    <w:lsdException w:name="List Table 5 Dark Accent 6" w:uiPriority="50"/>
+    <w:lsdException w:name="List Table 6 Colorful Accent 6" w:uiPriority="51"/>
+    <w:lsdException w:name="List Table 7 Colorful Accent 6" w:uiPriority="52"/>
+    <w:lsdException w:name="Mention" w:semiHidden="1" w:unhideWhenUsed="1"/>
+    <w:lsdException w:name="Smart Hyperlink" w:semiHidden="1" w:unhideWhenUsed="1"/>
   </w:latentStyles>
   <w:style w:type="paragraph" w:default="1" w:styleId="Normal">
     <w:name w:val="Normal"/>
@@ -8604,1601 +8738,8 @@
 </w:styles>
 </file>
 
-<file path=word/stylesWithEffects.xml><?xml version="1.0" encoding="utf-8"?>
-<w:styles xmlns:wpc="http://schemas.microsoft.com/office/word/2010/wordprocessingCanvas" xmlns:mc="http://schemas.openxmlformats.org/markup-compatibility/2006" xmlns:o="urn:schemas-microsoft-com:office:office" xmlns:r="http://schemas.openxmlformats.org/officeDocument/2006/relationships" xmlns:m="http://schemas.openxmlformats.org/officeDocument/2006/math" xmlns:v="urn:schemas-microsoft-com:vml" xmlns:wp14="http://schemas.microsoft.com/office/word/2010/wordprocessingDrawing" xmlns:wp="http://schemas.openxmlformats.org/drawingml/2006/wordprocessingDrawing" xmlns:w10="urn:schemas-microsoft-com:office:word" xmlns:w="http://schemas.openxmlformats.org/wordprocessingml/2006/main" xmlns:w14="http://schemas.microsoft.com/office/word/2010/wordml" xmlns:wpg="http://schemas.microsoft.com/office/word/2010/wordprocessingGroup" xmlns:wpi="http://schemas.microsoft.com/office/word/2010/wordprocessingInk" xmlns:wne="http://schemas.microsoft.com/office/word/2006/wordml" xmlns:wps="http://schemas.microsoft.com/office/word/2010/wordprocessingShape" mc:Ignorable="w14 wp14">
-  <w:docDefaults>
-    <w:rPrDefault>
-      <w:rPr>
-        <w:rFonts w:asciiTheme="minorHAnsi" w:eastAsiaTheme="minorHAnsi" w:hAnsiTheme="minorHAnsi" w:cstheme="minorBidi"/>
-        <w:sz w:val="22"/>
-        <w:szCs w:val="22"/>
-        <w:lang w:val="en-US" w:eastAsia="en-US" w:bidi="ar-SA"/>
-      </w:rPr>
-    </w:rPrDefault>
-    <w:pPrDefault>
-      <w:pPr>
-        <w:spacing w:after="200" w:line="276" w:lineRule="auto"/>
-      </w:pPr>
-    </w:pPrDefault>
-  </w:docDefaults>
-  <w:latentStyles w:defLockedState="0" w:defUIPriority="99" w:defSemiHidden="1" w:defUnhideWhenUsed="1" w:defQFormat="0" w:count="267">
-    <w:lsdException w:name="Normal" w:semiHidden="0" w:uiPriority="0" w:unhideWhenUsed="0" w:qFormat="1"/>
-    <w:lsdException w:name="heading 1" w:semiHidden="0" w:uiPriority="0" w:unhideWhenUsed="0" w:qFormat="1"/>
-    <w:lsdException w:name="heading 2" w:uiPriority="0" w:qFormat="1"/>
-    <w:lsdException w:name="heading 3" w:uiPriority="0" w:qFormat="1"/>
-    <w:lsdException w:name="heading 4" w:uiPriority="0" w:qFormat="1"/>
-    <w:lsdException w:name="heading 5" w:uiPriority="0" w:qFormat="1"/>
-    <w:lsdException w:name="heading 6" w:uiPriority="0" w:qFormat="1"/>
-    <w:lsdException w:name="heading 7" w:uiPriority="0" w:qFormat="1"/>
-    <w:lsdException w:name="heading 8" w:uiPriority="0" w:qFormat="1"/>
-    <w:lsdException w:name="heading 9" w:uiPriority="0" w:qFormat="1"/>
-    <w:lsdException w:name="toc 1" w:uiPriority="39" w:qFormat="1"/>
-    <w:lsdException w:name="toc 2" w:uiPriority="39" w:qFormat="1"/>
-    <w:lsdException w:name="toc 3" w:uiPriority="39" w:qFormat="1"/>
-    <w:lsdException w:name="toc 4" w:uiPriority="39"/>
-    <w:lsdException w:name="toc 5" w:uiPriority="39"/>
-    <w:lsdException w:name="toc 6" w:uiPriority="39"/>
-    <w:lsdException w:name="toc 7" w:uiPriority="39"/>
-    <w:lsdException w:name="toc 8" w:uiPriority="39"/>
-    <w:lsdException w:name="toc 9" w:uiPriority="39"/>
-    <w:lsdException w:name="header" w:qFormat="1"/>
-    <w:lsdException w:name="footer" w:qFormat="1"/>
-    <w:lsdException w:name="caption" w:uiPriority="35" w:qFormat="1"/>
-    <w:lsdException w:name="Title" w:semiHidden="0" w:uiPriority="0" w:unhideWhenUsed="0" w:qFormat="1"/>
-    <w:lsdException w:name="Default Paragraph Font" w:uiPriority="1"/>
-    <w:lsdException w:name="Subtitle" w:semiHidden="0" w:uiPriority="11" w:unhideWhenUsed="0" w:qFormat="1"/>
-    <w:lsdException w:name="Block Text" w:qFormat="1"/>
-    <w:lsdException w:name="Strong" w:semiHidden="0" w:uiPriority="22" w:unhideWhenUsed="0" w:qFormat="1"/>
-    <w:lsdException w:name="Emphasis" w:semiHidden="0" w:uiPriority="20" w:unhideWhenUsed="0" w:qFormat="1"/>
-    <w:lsdException w:name="Table Grid" w:semiHidden="0" w:uiPriority="59" w:unhideWhenUsed="0"/>
-    <w:lsdException w:name="Placeholder Text" w:unhideWhenUsed="0"/>
-    <w:lsdException w:name="No Spacing" w:semiHidden="0" w:uiPriority="1" w:unhideWhenUsed="0" w:qFormat="1"/>
-    <w:lsdException w:name="Light Shading" w:semiHidden="0" w:uiPriority="60" w:unhideWhenUsed="0"/>
-    <w:lsdException w:name="Light List" w:semiHidden="0" w:uiPriority="61" w:unhideWhenUsed="0"/>
-    <w:lsdException w:name="Light Grid" w:semiHidden="0" w:uiPriority="62" w:unhideWhenUsed="0"/>
-    <w:lsdException w:name="Medium Shading 1" w:semiHidden="0" w:uiPriority="63" w:unhideWhenUsed="0"/>
-    <w:lsdException w:name="Medium Shading 2" w:semiHidden="0" w:uiPriority="64" w:unhideWhenUsed="0"/>
-    <w:lsdException w:name="Medium List 1" w:semiHidden="0" w:uiPriority="65" w:unhideWhenUsed="0"/>
-    <w:lsdException w:name="Medium List 2" w:semiHidden="0" w:uiPriority="66" w:unhideWhenUsed="0"/>
-    <w:lsdException w:name="Medium Grid 1" w:semiHidden="0" w:uiPriority="67" w:unhideWhenUsed="0"/>
-    <w:lsdException w:name="Medium Grid 2" w:semiHidden="0" w:uiPriority="68" w:unhideWhenUsed="0"/>
-    <w:lsdException w:name="Medium Grid 3" w:semiHidden="0" w:uiPriority="69" w:unhideWhenUsed="0"/>
-    <w:lsdException w:name="Dark List" w:semiHidden="0" w:uiPriority="70" w:unhideWhenUsed="0"/>
-    <w:lsdException w:name="Colorful Shading" w:semiHidden="0" w:uiPriority="71" w:unhideWhenUsed="0"/>
-    <w:lsdException w:name="Colorful List" w:semiHidden="0" w:uiPriority="72" w:unhideWhenUsed="0"/>
-    <w:lsdException w:name="Colorful Grid" w:semiHidden="0" w:uiPriority="73" w:unhideWhenUsed="0"/>
-    <w:lsdException w:name="Light Shading Accent 1" w:semiHidden="0" w:uiPriority="60" w:unhideWhenUsed="0"/>
-    <w:lsdException w:name="Light List Accent 1" w:semiHidden="0" w:uiPriority="61" w:unhideWhenUsed="0"/>
-    <w:lsdException w:name="Light Grid Accent 1" w:semiHidden="0" w:uiPriority="62" w:unhideWhenUsed="0"/>
-    <w:lsdException w:name="Medium Shading 1 Accent 1" w:semiHidden="0" w:uiPriority="63" w:unhideWhenUsed="0"/>
-    <w:lsdException w:name="Medium Shading 2 Accent 1" w:semiHidden="0" w:uiPriority="64" w:unhideWhenUsed="0"/>
-    <w:lsdException w:name="Medium List 1 Accent 1" w:semiHidden="0" w:uiPriority="65" w:unhideWhenUsed="0"/>
-    <w:lsdException w:name="Revision" w:unhideWhenUsed="0"/>
-    <w:lsdException w:name="List Paragraph" w:semiHidden="0" w:uiPriority="34" w:unhideWhenUsed="0" w:qFormat="1"/>
-    <w:lsdException w:name="Quote" w:semiHidden="0" w:uiPriority="29" w:unhideWhenUsed="0" w:qFormat="1"/>
-    <w:lsdException w:name="Intense Quote" w:semiHidden="0" w:uiPriority="30" w:unhideWhenUsed="0" w:qFormat="1"/>
-    <w:lsdException w:name="Medium List 2 Accent 1" w:semiHidden="0" w:uiPriority="66" w:unhideWhenUsed="0"/>
-    <w:lsdException w:name="Medium Grid 1 Accent 1" w:semiHidden="0" w:uiPriority="67" w:unhideWhenUsed="0"/>
-    <w:lsdException w:name="Medium Grid 2 Accent 1" w:semiHidden="0" w:uiPriority="68" w:unhideWhenUsed="0"/>
-    <w:lsdException w:name="Medium Grid 3 Accent 1" w:semiHidden="0" w:uiPriority="69" w:unhideWhenUsed="0"/>
-    <w:lsdException w:name="Dark List Accent 1" w:semiHidden="0" w:uiPriority="70" w:unhideWhenUsed="0"/>
-    <w:lsdException w:name="Colorful Shading Accent 1" w:semiHidden="0" w:uiPriority="71" w:unhideWhenUsed="0"/>
-    <w:lsdException w:name="Colorful List Accent 1" w:semiHidden="0" w:uiPriority="72" w:unhideWhenUsed="0"/>
-    <w:lsdException w:name="Colorful Grid Accent 1" w:semiHidden="0" w:uiPriority="73" w:unhideWhenUsed="0"/>
-    <w:lsdException w:name="Light Shading Accent 2" w:semiHidden="0" w:uiPriority="60" w:unhideWhenUsed="0"/>
-    <w:lsdException w:name="Light List Accent 2" w:semiHidden="0" w:uiPriority="61" w:unhideWhenUsed="0"/>
-    <w:lsdException w:name="Light Grid Accent 2" w:semiHidden="0" w:uiPriority="62" w:unhideWhenUsed="0"/>
-    <w:lsdException w:name="Medium Shading 1 Accent 2" w:semiHidden="0" w:uiPriority="63" w:unhideWhenUsed="0"/>
-    <w:lsdException w:name="Medium Shading 2 Accent 2" w:semiHidden="0" w:uiPriority="64" w:unhideWhenUsed="0"/>
-    <w:lsdException w:name="Medium List 1 Accent 2" w:semiHidden="0" w:uiPriority="65" w:unhideWhenUsed="0"/>
-    <w:lsdException w:name="Medium List 2 Accent 2" w:semiHidden="0" w:uiPriority="66" w:unhideWhenUsed="0"/>
-    <w:lsdException w:name="Medium Grid 1 Accent 2" w:semiHidden="0" w:uiPriority="67" w:unhideWhenUsed="0"/>
-    <w:lsdException w:name="Medium Grid 2 Accent 2" w:semiHidden="0" w:uiPriority="68" w:unhideWhenUsed="0"/>
-    <w:lsdException w:name="Medium Grid 3 Accent 2" w:semiHidden="0" w:uiPriority="69" w:unhideWhenUsed="0"/>
-    <w:lsdException w:name="Dark List Accent 2" w:semiHidden="0" w:uiPriority="70" w:unhideWhenUsed="0"/>
-    <w:lsdException w:name="Colorful Shading Accent 2" w:semiHidden="0" w:uiPriority="71" w:unhideWhenUsed="0"/>
-    <w:lsdException w:name="Colorful List Accent 2" w:semiHidden="0" w:uiPriority="72" w:unhideWhenUsed="0"/>
-    <w:lsdException w:name="Colorful Grid Accent 2" w:semiHidden="0" w:uiPriority="73" w:unhideWhenUsed="0"/>
-    <w:lsdException w:name="Light Shading Accent 3" w:semiHidden="0" w:uiPriority="60" w:unhideWhenUsed="0"/>
-    <w:lsdException w:name="Light List Accent 3" w:semiHidden="0" w:uiPriority="61" w:unhideWhenUsed="0"/>
-    <w:lsdException w:name="Light Grid Accent 3" w:semiHidden="0" w:uiPriority="62" w:unhideWhenUsed="0"/>
-    <w:lsdException w:name="Medium Shading 1 Accent 3" w:semiHidden="0" w:uiPriority="63" w:unhideWhenUsed="0"/>
-    <w:lsdException w:name="Medium Shading 2 Accent 3" w:semiHidden="0" w:uiPriority="64" w:unhideWhenUsed="0"/>
-    <w:lsdException w:name="Medium List 1 Accent 3" w:semiHidden="0" w:uiPriority="65" w:unhideWhenUsed="0"/>
-    <w:lsdException w:name="Medium List 2 Accent 3" w:semiHidden="0" w:uiPriority="66" w:unhideWhenUsed="0"/>
-    <w:lsdException w:name="Medium Grid 1 Accent 3" w:semiHidden="0" w:uiPriority="67" w:unhideWhenUsed="0"/>
-    <w:lsdException w:name="Medium Grid 2 Accent 3" w:semiHidden="0" w:uiPriority="68" w:unhideWhenUsed="0"/>
-    <w:lsdException w:name="Medium Grid 3 Accent 3" w:semiHidden="0" w:uiPriority="69" w:unhideWhenUsed="0"/>
-    <w:lsdException w:name="Dark List Accent 3" w:semiHidden="0" w:uiPriority="70" w:unhideWhenUsed="0"/>
-    <w:lsdException w:name="Colorful Shading Accent 3" w:semiHidden="0" w:uiPriority="71" w:unhideWhenUsed="0"/>
-    <w:lsdException w:name="Colorful List Accent 3" w:semiHidden="0" w:uiPriority="72" w:unhideWhenUsed="0"/>
-    <w:lsdException w:name="Colorful Grid Accent 3" w:semiHidden="0" w:uiPriority="73" w:unhideWhenUsed="0"/>
-    <w:lsdException w:name="Light Shading Accent 4" w:semiHidden="0" w:uiPriority="60" w:unhideWhenUsed="0"/>
-    <w:lsdException w:name="Light List Accent 4" w:semiHidden="0" w:uiPriority="61" w:unhideWhenUsed="0"/>
-    <w:lsdException w:name="Light Grid Accent 4" w:semiHidden="0" w:uiPriority="62" w:unhideWhenUsed="0"/>
-    <w:lsdException w:name="Medium Shading 1 Accent 4" w:semiHidden="0" w:uiPriority="63" w:unhideWhenUsed="0"/>
-    <w:lsdException w:name="Medium Shading 2 Accent 4" w:semiHidden="0" w:uiPriority="64" w:unhideWhenUsed="0"/>
-    <w:lsdException w:name="Medium List 1 Accent 4" w:semiHidden="0" w:uiPriority="65" w:unhideWhenUsed="0"/>
-    <w:lsdException w:name="Medium List 2 Accent 4" w:semiHidden="0" w:uiPriority="66" w:unhideWhenUsed="0"/>
-    <w:lsdException w:name="Medium Grid 1 Accent 4" w:semiHidden="0" w:uiPriority="67" w:unhideWhenUsed="0"/>
-    <w:lsdException w:name="Medium Grid 2 Accent 4" w:semiHidden="0" w:uiPriority="68" w:unhideWhenUsed="0"/>
-    <w:lsdException w:name="Medium Grid 3 Accent 4" w:semiHidden="0" w:uiPriority="69" w:unhideWhenUsed="0"/>
-    <w:lsdException w:name="Dark List Accent 4" w:semiHidden="0" w:uiPriority="70" w:unhideWhenUsed="0"/>
-    <w:lsdException w:name="Colorful Shading Accent 4" w:semiHidden="0" w:uiPriority="71" w:unhideWhenUsed="0"/>
-    <w:lsdException w:name="Colorful List Accent 4" w:semiHidden="0" w:uiPriority="72" w:unhideWhenUsed="0"/>
-    <w:lsdException w:name="Colorful Grid Accent 4" w:semiHidden="0" w:uiPriority="73" w:unhideWhenUsed="0"/>
-    <w:lsdException w:name="Light Shading Accent 5" w:semiHidden="0" w:uiPriority="60" w:unhideWhenUsed="0"/>
-    <w:lsdException w:name="Light List Accent 5" w:semiHidden="0" w:uiPriority="61" w:unhideWhenUsed="0"/>
-    <w:lsdException w:name="Light Grid Accent 5" w:semiHidden="0" w:uiPriority="62" w:unhideWhenUsed="0"/>
-    <w:lsdException w:name="Medium Shading 1 Accent 5" w:semiHidden="0" w:uiPriority="63" w:unhideWhenUsed="0"/>
-    <w:lsdException w:name="Medium Shading 2 Accent 5" w:semiHidden="0" w:uiPriority="64" w:unhideWhenUsed="0"/>
-    <w:lsdException w:name="Medium List 1 Accent 5" w:semiHidden="0" w:uiPriority="65" w:unhideWhenUsed="0"/>
-    <w:lsdException w:name="Medium List 2 Accent 5" w:semiHidden="0" w:uiPriority="66" w:unhideWhenUsed="0"/>
-    <w:lsdException w:name="Medium Grid 1 Accent 5" w:semiHidden="0" w:uiPriority="67" w:unhideWhenUsed="0"/>
-    <w:lsdException w:name="Medium Grid 2 Accent 5" w:semiHidden="0" w:uiPriority="68" w:unhideWhenUsed="0"/>
-    <w:lsdException w:name="Medium Grid 3 Accent 5" w:semiHidden="0" w:uiPriority="69" w:unhideWhenUsed="0"/>
-    <w:lsdException w:name="Dark List Accent 5" w:semiHidden="0" w:uiPriority="70" w:unhideWhenUsed="0"/>
-    <w:lsdException w:name="Colorful Shading Accent 5" w:semiHidden="0" w:uiPriority="71" w:unhideWhenUsed="0"/>
-    <w:lsdException w:name="Colorful List Accent 5" w:semiHidden="0" w:uiPriority="72" w:unhideWhenUsed="0"/>
-    <w:lsdException w:name="Colorful Grid Accent 5" w:semiHidden="0" w:uiPriority="73" w:unhideWhenUsed="0"/>
-    <w:lsdException w:name="Light Shading Accent 6" w:semiHidden="0" w:uiPriority="60" w:unhideWhenUsed="0"/>
-    <w:lsdException w:name="Light List Accent 6" w:semiHidden="0" w:uiPriority="61" w:unhideWhenUsed="0"/>
-    <w:lsdException w:name="Light Grid Accent 6" w:semiHidden="0" w:uiPriority="62" w:unhideWhenUsed="0"/>
-    <w:lsdException w:name="Medium Shading 1 Accent 6" w:semiHidden="0" w:uiPriority="63" w:unhideWhenUsed="0"/>
-    <w:lsdException w:name="Medium Shading 2 Accent 6" w:semiHidden="0" w:uiPriority="64" w:unhideWhenUsed="0"/>
-    <w:lsdException w:name="Medium List 1 Accent 6" w:semiHidden="0" w:uiPriority="65" w:unhideWhenUsed="0"/>
-    <w:lsdException w:name="Medium List 2 Accent 6" w:semiHidden="0" w:uiPriority="66" w:unhideWhenUsed="0"/>
-    <w:lsdException w:name="Medium Grid 1 Accent 6" w:semiHidden="0" w:uiPriority="67" w:unhideWhenUsed="0"/>
-    <w:lsdException w:name="Medium Grid 2 Accent 6" w:semiHidden="0" w:uiPriority="68" w:unhideWhenUsed="0"/>
-    <w:lsdException w:name="Medium Grid 3 Accent 6" w:semiHidden="0" w:uiPriority="69" w:unhideWhenUsed="0"/>
-    <w:lsdException w:name="Dark List Accent 6" w:semiHidden="0" w:uiPriority="70" w:unhideWhenUsed="0"/>
-    <w:lsdException w:name="Colorful Shading Accent 6" w:semiHidden="0" w:uiPriority="71" w:unhideWhenUsed="0"/>
-    <w:lsdException w:name="Colorful List Accent 6" w:semiHidden="0" w:uiPriority="72" w:unhideWhenUsed="0"/>
-    <w:lsdException w:name="Colorful Grid Accent 6" w:semiHidden="0" w:uiPriority="73" w:unhideWhenUsed="0"/>
-    <w:lsdException w:name="Subtle Emphasis" w:semiHidden="0" w:uiPriority="19" w:unhideWhenUsed="0" w:qFormat="1"/>
-    <w:lsdException w:name="Intense Emphasis" w:semiHidden="0" w:uiPriority="21" w:unhideWhenUsed="0" w:qFormat="1"/>
-    <w:lsdException w:name="Subtle Reference" w:semiHidden="0" w:uiPriority="31" w:unhideWhenUsed="0" w:qFormat="1"/>
-    <w:lsdException w:name="Intense Reference" w:semiHidden="0" w:uiPriority="32" w:unhideWhenUsed="0" w:qFormat="1"/>
-    <w:lsdException w:name="Book Title" w:semiHidden="0" w:uiPriority="33" w:unhideWhenUsed="0" w:qFormat="1"/>
-    <w:lsdException w:name="Bibliography" w:uiPriority="37"/>
-    <w:lsdException w:name="TOC Heading" w:uiPriority="39" w:qFormat="1"/>
-  </w:latentStyles>
-  <w:style w:type="paragraph" w:default="1" w:styleId="Normal">
-    <w:name w:val="Normal"/>
-    <w:qFormat/>
-    <w:rsid w:val="00922DB0"/>
-    <w:pPr>
-      <w:spacing w:before="120" w:after="120"/>
-    </w:pPr>
-    <w:rPr>
-      <w:rFonts w:ascii="Calibri" w:eastAsia="MS Mincho" w:hAnsi="Calibri" w:cs="Times New Roman"/>
-    </w:rPr>
-  </w:style>
-  <w:style w:type="paragraph" w:styleId="Heading1">
-    <w:name w:val="heading 1"/>
-    <w:aliases w:val="Part,h1 chapter heading,A MAJOR/BOLD,level 1,Level 1 Head,heading 1,h1,Topic Heading 1,Section Heading,Attribute Heading 1,proj,proj1,proj5,proj6,proj7,proj8,proj9,proj10,proj11,proj12,proj13,proj14,proj15,proj51,proj61,proj71,proj81,proj91,H1"/>
-    <w:basedOn w:val="Normal"/>
-    <w:next w:val="Normal"/>
-    <w:link w:val="Heading1Char"/>
-    <w:qFormat/>
-    <w:rsid w:val="00922DB0"/>
-    <w:pPr>
-      <w:keepNext/>
-      <w:keepLines/>
-      <w:pageBreakBefore/>
-      <w:numPr>
-        <w:numId w:val="1"/>
-      </w:numPr>
-      <w:pBdr>
-        <w:bottom w:val="single" w:sz="8" w:space="1" w:color="BFBFBF"/>
-      </w:pBdr>
-      <w:spacing w:before="240" w:after="0" w:line="240" w:lineRule="auto"/>
-      <w:outlineLvl w:val="0"/>
-    </w:pPr>
-    <w:rPr>
-      <w:rFonts w:eastAsia="Times New Roman"/>
-      <w:bCs/>
-      <w:color w:val="1F497D"/>
-      <w:sz w:val="32"/>
-      <w:szCs w:val="28"/>
-    </w:rPr>
-  </w:style>
-  <w:style w:type="paragraph" w:styleId="Heading2">
-    <w:name w:val="heading 2"/>
-    <w:aliases w:val="Heading 2subnumbered,Chapter Title,Response Code,W6_Hdg2,2,h2,Response Code1,Chapter Title1,Response Code2,Chapter Title2,Response Code3,Chapter Title3,Response Code4,Chapter Title4,Response Code5,Chapter Title5,Response Code6,Header 2,h21,H2"/>
-    <w:basedOn w:val="Normal"/>
-    <w:next w:val="Normal"/>
-    <w:link w:val="Heading2Char"/>
-    <w:unhideWhenUsed/>
-    <w:qFormat/>
-    <w:rsid w:val="00922DB0"/>
-    <w:pPr>
-      <w:keepNext/>
-      <w:keepLines/>
-      <w:numPr>
-        <w:ilvl w:val="1"/>
-        <w:numId w:val="1"/>
-      </w:numPr>
-      <w:spacing w:before="200" w:after="0" w:line="240" w:lineRule="auto"/>
-      <w:outlineLvl w:val="1"/>
-    </w:pPr>
-    <w:rPr>
-      <w:rFonts w:eastAsia="Times New Roman"/>
-      <w:bCs/>
-      <w:color w:val="1F497D"/>
-      <w:sz w:val="28"/>
-      <w:szCs w:val="26"/>
-    </w:rPr>
-  </w:style>
-  <w:style w:type="paragraph" w:styleId="Heading3">
-    <w:name w:val="heading 3"/>
-    <w:aliases w:val="Level 1 - 1,Section,13,h3,Level-3 heading,heading3,3,Attribiute Heading 3,Table Attribute Heading,131,H31,h31,Level-3 heading1,heading31,31,132,H32,h32,Level-3 heading2,heading32,32,133,H33,h33,Level-3 heading3,heading33,33,134,H34,h34,34,H3,1"/>
-    <w:basedOn w:val="Normal"/>
-    <w:next w:val="Normal"/>
-    <w:link w:val="Heading3Char"/>
-    <w:unhideWhenUsed/>
-    <w:qFormat/>
-    <w:rsid w:val="00922DB0"/>
-    <w:pPr>
-      <w:keepNext/>
-      <w:keepLines/>
-      <w:numPr>
-        <w:ilvl w:val="2"/>
-        <w:numId w:val="1"/>
-      </w:numPr>
-      <w:spacing w:before="200" w:after="0" w:line="240" w:lineRule="auto"/>
-      <w:outlineLvl w:val="2"/>
-    </w:pPr>
-    <w:rPr>
-      <w:rFonts w:eastAsia="Times New Roman"/>
-      <w:bCs/>
-      <w:color w:val="1F497D"/>
-      <w:sz w:val="24"/>
-    </w:rPr>
-  </w:style>
-  <w:style w:type="paragraph" w:styleId="Heading4">
-    <w:name w:val="heading 4"/>
-    <w:aliases w:val="h4,Map Title,H4,Level 2 - a,Subsection,3rd Level Head,4,APAC-4-Heading,h41,h42,Para4"/>
-    <w:basedOn w:val="Normal"/>
-    <w:next w:val="Normal"/>
-    <w:link w:val="Heading4Char"/>
-    <w:unhideWhenUsed/>
-    <w:qFormat/>
-    <w:rsid w:val="00922DB0"/>
-    <w:pPr>
-      <w:keepNext/>
-      <w:keepLines/>
-      <w:numPr>
-        <w:ilvl w:val="3"/>
-        <w:numId w:val="1"/>
-      </w:numPr>
-      <w:spacing w:before="200" w:after="0" w:line="240" w:lineRule="auto"/>
-      <w:outlineLvl w:val="3"/>
-    </w:pPr>
-    <w:rPr>
-      <w:rFonts w:eastAsia="Times New Roman"/>
-      <w:bCs/>
-      <w:i/>
-      <w:iCs/>
-      <w:color w:val="1F497D"/>
-      <w:sz w:val="24"/>
-    </w:rPr>
-  </w:style>
-  <w:style w:type="paragraph" w:styleId="Heading5">
-    <w:name w:val="heading 5"/>
-    <w:basedOn w:val="Normal"/>
-    <w:next w:val="Normal"/>
-    <w:link w:val="Heading5Char"/>
-    <w:unhideWhenUsed/>
-    <w:qFormat/>
-    <w:rsid w:val="00922DB0"/>
-    <w:pPr>
-      <w:keepNext/>
-      <w:keepLines/>
-      <w:numPr>
-        <w:ilvl w:val="4"/>
-        <w:numId w:val="1"/>
-      </w:numPr>
-      <w:spacing w:before="200" w:after="0" w:line="240" w:lineRule="auto"/>
-      <w:outlineLvl w:val="4"/>
-    </w:pPr>
-    <w:rPr>
-      <w:rFonts w:eastAsia="Times New Roman"/>
-      <w:color w:val="1F497D"/>
-    </w:rPr>
-  </w:style>
-  <w:style w:type="paragraph" w:styleId="Heading6">
-    <w:name w:val="heading 6"/>
-    <w:aliases w:val="Heading 6 (Appendix 1)"/>
-    <w:basedOn w:val="Normal"/>
-    <w:next w:val="Normal"/>
-    <w:link w:val="Heading6Char"/>
-    <w:unhideWhenUsed/>
-    <w:qFormat/>
-    <w:rsid w:val="00922DB0"/>
-    <w:pPr>
-      <w:keepNext/>
-      <w:keepLines/>
-      <w:numPr>
-        <w:ilvl w:val="5"/>
-        <w:numId w:val="1"/>
-      </w:numPr>
-      <w:spacing w:before="200" w:after="0"/>
-      <w:outlineLvl w:val="5"/>
-    </w:pPr>
-    <w:rPr>
-      <w:rFonts w:eastAsia="Times New Roman"/>
-      <w:i/>
-      <w:iCs/>
-      <w:color w:val="1F497D"/>
-    </w:rPr>
-  </w:style>
-  <w:style w:type="paragraph" w:styleId="Heading7">
-    <w:name w:val="heading 7"/>
-    <w:basedOn w:val="Normal"/>
-    <w:next w:val="Normal"/>
-    <w:link w:val="Heading7Char"/>
-    <w:unhideWhenUsed/>
-    <w:qFormat/>
-    <w:rsid w:val="00922DB0"/>
-    <w:pPr>
-      <w:keepNext/>
-      <w:keepLines/>
-      <w:numPr>
-        <w:ilvl w:val="6"/>
-        <w:numId w:val="1"/>
-      </w:numPr>
-      <w:spacing w:before="200" w:after="0"/>
-      <w:outlineLvl w:val="6"/>
-    </w:pPr>
-    <w:rPr>
-      <w:rFonts w:eastAsia="Times New Roman"/>
-      <w:i/>
-      <w:iCs/>
-      <w:color w:val="404040"/>
-    </w:rPr>
-  </w:style>
-  <w:style w:type="paragraph" w:styleId="Heading8">
-    <w:name w:val="heading 8"/>
-    <w:basedOn w:val="Normal"/>
-    <w:next w:val="Normal"/>
-    <w:link w:val="Heading8Char"/>
-    <w:unhideWhenUsed/>
-    <w:qFormat/>
-    <w:rsid w:val="00922DB0"/>
-    <w:pPr>
-      <w:keepNext/>
-      <w:keepLines/>
-      <w:numPr>
-        <w:ilvl w:val="7"/>
-        <w:numId w:val="1"/>
-      </w:numPr>
-      <w:spacing w:before="200" w:after="0"/>
-      <w:outlineLvl w:val="7"/>
-    </w:pPr>
-    <w:rPr>
-      <w:rFonts w:eastAsia="Times New Roman"/>
-      <w:color w:val="404040"/>
-      <w:sz w:val="20"/>
-      <w:szCs w:val="20"/>
-    </w:rPr>
-  </w:style>
-  <w:style w:type="paragraph" w:styleId="Heading9">
-    <w:name w:val="heading 9"/>
-    <w:basedOn w:val="Normal"/>
-    <w:next w:val="Normal"/>
-    <w:link w:val="Heading9Char"/>
-    <w:unhideWhenUsed/>
-    <w:qFormat/>
-    <w:rsid w:val="00922DB0"/>
-    <w:pPr>
-      <w:keepNext/>
-      <w:keepLines/>
-      <w:numPr>
-        <w:ilvl w:val="8"/>
-        <w:numId w:val="1"/>
-      </w:numPr>
-      <w:spacing w:before="200" w:after="0"/>
-      <w:outlineLvl w:val="8"/>
-    </w:pPr>
-    <w:rPr>
-      <w:rFonts w:eastAsia="Times New Roman"/>
-      <w:i/>
-      <w:iCs/>
-      <w:color w:val="404040"/>
-      <w:sz w:val="20"/>
-      <w:szCs w:val="20"/>
-    </w:rPr>
-  </w:style>
-  <w:style w:type="character" w:default="1" w:styleId="DefaultParagraphFont">
-    <w:name w:val="Default Paragraph Font"/>
-    <w:uiPriority w:val="1"/>
-    <w:semiHidden/>
-    <w:unhideWhenUsed/>
-  </w:style>
-  <w:style w:type="table" w:default="1" w:styleId="TableNormal">
-    <w:name w:val="Normal Table"/>
-    <w:uiPriority w:val="99"/>
-    <w:semiHidden/>
-    <w:unhideWhenUsed/>
-    <w:tblPr>
-      <w:tblInd w:w="0" w:type="dxa"/>
-      <w:tblCellMar>
-        <w:top w:w="0" w:type="dxa"/>
-        <w:left w:w="108" w:type="dxa"/>
-        <w:bottom w:w="0" w:type="dxa"/>
-        <w:right w:w="108" w:type="dxa"/>
-      </w:tblCellMar>
-    </w:tblPr>
-  </w:style>
-  <w:style w:type="numbering" w:default="1" w:styleId="NoList">
-    <w:name w:val="No List"/>
-    <w:uiPriority w:val="99"/>
-    <w:semiHidden/>
-    <w:unhideWhenUsed/>
-  </w:style>
-  <w:style w:type="character" w:customStyle="1" w:styleId="Heading1Char">
-    <w:name w:val="Heading 1 Char"/>
-    <w:aliases w:val="Part Char,h1 chapter heading Char,A MAJOR/BOLD Char,level 1 Char,Level 1 Head Char,heading 1 Char,h1 Char,Topic Heading 1 Char,Section Heading Char,Attribute Heading 1 Char,proj Char,proj1 Char,proj5 Char,proj6 Char,proj7 Char,proj8 Char"/>
-    <w:basedOn w:val="DefaultParagraphFont"/>
-    <w:link w:val="Heading1"/>
-    <w:rsid w:val="00922DB0"/>
-    <w:rPr>
-      <w:rFonts w:ascii="Calibri" w:eastAsia="Times New Roman" w:hAnsi="Calibri" w:cs="Times New Roman"/>
-      <w:bCs/>
-      <w:color w:val="1F497D"/>
-      <w:sz w:val="32"/>
-      <w:szCs w:val="28"/>
-    </w:rPr>
-  </w:style>
-  <w:style w:type="character" w:customStyle="1" w:styleId="Heading2Char">
-    <w:name w:val="Heading 2 Char"/>
-    <w:aliases w:val="Heading 2subnumbered Char,Chapter Title Char,Response Code Char,W6_Hdg2 Char,2 Char,h2 Char,Response Code1 Char,Chapter Title1 Char,Response Code2 Char,Chapter Title2 Char,Response Code3 Char,Chapter Title3 Char,Response Code4 Char"/>
-    <w:basedOn w:val="DefaultParagraphFont"/>
-    <w:link w:val="Heading2"/>
-    <w:rsid w:val="00922DB0"/>
-    <w:rPr>
-      <w:rFonts w:ascii="Calibri" w:eastAsia="Times New Roman" w:hAnsi="Calibri" w:cs="Times New Roman"/>
-      <w:bCs/>
-      <w:color w:val="1F497D"/>
-      <w:sz w:val="28"/>
-      <w:szCs w:val="26"/>
-    </w:rPr>
-  </w:style>
-  <w:style w:type="character" w:customStyle="1" w:styleId="Heading3Char">
-    <w:name w:val="Heading 3 Char"/>
-    <w:aliases w:val="Level 1 - 1 Char,Section Char,13 Char,h3 Char,Level-3 heading Char,heading3 Char,3 Char,Attribiute Heading 3 Char,Table Attribute Heading Char,131 Char,H31 Char,h31 Char,Level-3 heading1 Char,heading31 Char,31 Char,132 Char,H32 Char"/>
-    <w:basedOn w:val="DefaultParagraphFont"/>
-    <w:link w:val="Heading3"/>
-    <w:rsid w:val="00922DB0"/>
-    <w:rPr>
-      <w:rFonts w:ascii="Calibri" w:eastAsia="Times New Roman" w:hAnsi="Calibri" w:cs="Times New Roman"/>
-      <w:bCs/>
-      <w:color w:val="1F497D"/>
-      <w:sz w:val="24"/>
-    </w:rPr>
-  </w:style>
-  <w:style w:type="character" w:customStyle="1" w:styleId="Heading4Char">
-    <w:name w:val="Heading 4 Char"/>
-    <w:aliases w:val="h4 Char,Map Title Char,H4 Char,Level 2 - a Char,Subsection Char,3rd Level Head Char,4 Char,APAC-4-Heading Char,h41 Char,h42 Char,Para4 Char"/>
-    <w:basedOn w:val="DefaultParagraphFont"/>
-    <w:link w:val="Heading4"/>
-    <w:rsid w:val="00922DB0"/>
-    <w:rPr>
-      <w:rFonts w:ascii="Calibri" w:eastAsia="Times New Roman" w:hAnsi="Calibri" w:cs="Times New Roman"/>
-      <w:bCs/>
-      <w:i/>
-      <w:iCs/>
-      <w:color w:val="1F497D"/>
-      <w:sz w:val="24"/>
-    </w:rPr>
-  </w:style>
-  <w:style w:type="character" w:customStyle="1" w:styleId="Heading5Char">
-    <w:name w:val="Heading 5 Char"/>
-    <w:basedOn w:val="DefaultParagraphFont"/>
-    <w:link w:val="Heading5"/>
-    <w:rsid w:val="00922DB0"/>
-    <w:rPr>
-      <w:rFonts w:ascii="Calibri" w:eastAsia="Times New Roman" w:hAnsi="Calibri" w:cs="Times New Roman"/>
-      <w:color w:val="1F497D"/>
-    </w:rPr>
-  </w:style>
-  <w:style w:type="character" w:customStyle="1" w:styleId="Heading6Char">
-    <w:name w:val="Heading 6 Char"/>
-    <w:aliases w:val="Heading 6 (Appendix 1) Char"/>
-    <w:basedOn w:val="DefaultParagraphFont"/>
-    <w:link w:val="Heading6"/>
-    <w:rsid w:val="00922DB0"/>
-    <w:rPr>
-      <w:rFonts w:ascii="Calibri" w:eastAsia="Times New Roman" w:hAnsi="Calibri" w:cs="Times New Roman"/>
-      <w:i/>
-      <w:iCs/>
-      <w:color w:val="1F497D"/>
-    </w:rPr>
-  </w:style>
-  <w:style w:type="character" w:customStyle="1" w:styleId="Heading7Char">
-    <w:name w:val="Heading 7 Char"/>
-    <w:basedOn w:val="DefaultParagraphFont"/>
-    <w:link w:val="Heading7"/>
-    <w:rsid w:val="00922DB0"/>
-    <w:rPr>
-      <w:rFonts w:ascii="Calibri" w:eastAsia="Times New Roman" w:hAnsi="Calibri" w:cs="Times New Roman"/>
-      <w:i/>
-      <w:iCs/>
-      <w:color w:val="404040"/>
-    </w:rPr>
-  </w:style>
-  <w:style w:type="character" w:customStyle="1" w:styleId="Heading8Char">
-    <w:name w:val="Heading 8 Char"/>
-    <w:basedOn w:val="DefaultParagraphFont"/>
-    <w:link w:val="Heading8"/>
-    <w:rsid w:val="00922DB0"/>
-    <w:rPr>
-      <w:rFonts w:ascii="Calibri" w:eastAsia="Times New Roman" w:hAnsi="Calibri" w:cs="Times New Roman"/>
-      <w:color w:val="404040"/>
-      <w:sz w:val="20"/>
-      <w:szCs w:val="20"/>
-    </w:rPr>
-  </w:style>
-  <w:style w:type="character" w:customStyle="1" w:styleId="Heading9Char">
-    <w:name w:val="Heading 9 Char"/>
-    <w:basedOn w:val="DefaultParagraphFont"/>
-    <w:link w:val="Heading9"/>
-    <w:rsid w:val="00922DB0"/>
-    <w:rPr>
-      <w:rFonts w:ascii="Calibri" w:eastAsia="Times New Roman" w:hAnsi="Calibri" w:cs="Times New Roman"/>
-      <w:i/>
-      <w:iCs/>
-      <w:color w:val="404040"/>
-      <w:sz w:val="20"/>
-      <w:szCs w:val="20"/>
-    </w:rPr>
-  </w:style>
-  <w:style w:type="paragraph" w:styleId="Header">
-    <w:name w:val="header"/>
-    <w:basedOn w:val="Normal"/>
-    <w:link w:val="HeaderChar"/>
-    <w:uiPriority w:val="99"/>
-    <w:unhideWhenUsed/>
-    <w:qFormat/>
-    <w:rsid w:val="00922DB0"/>
-    <w:pPr>
-      <w:pBdr>
-        <w:bottom w:val="single" w:sz="4" w:space="1" w:color="808080"/>
-      </w:pBdr>
-      <w:tabs>
-        <w:tab w:val="right" w:pos="9792"/>
-      </w:tabs>
-      <w:spacing w:before="0" w:line="360" w:lineRule="auto"/>
-    </w:pPr>
-  </w:style>
-  <w:style w:type="character" w:customStyle="1" w:styleId="HeaderChar">
-    <w:name w:val="Header Char"/>
-    <w:basedOn w:val="DefaultParagraphFont"/>
-    <w:link w:val="Header"/>
-    <w:uiPriority w:val="99"/>
-    <w:rsid w:val="00922DB0"/>
-    <w:rPr>
-      <w:rFonts w:ascii="Calibri" w:eastAsia="MS Mincho" w:hAnsi="Calibri" w:cs="Times New Roman"/>
-    </w:rPr>
-  </w:style>
-  <w:style w:type="paragraph" w:styleId="Footer">
-    <w:name w:val="footer"/>
-    <w:basedOn w:val="Normal"/>
-    <w:link w:val="FooterChar"/>
-    <w:uiPriority w:val="99"/>
-    <w:unhideWhenUsed/>
-    <w:qFormat/>
-    <w:rsid w:val="00922DB0"/>
-    <w:pPr>
-      <w:pBdr>
-        <w:top w:val="single" w:sz="4" w:space="1" w:color="808080"/>
-      </w:pBdr>
-      <w:tabs>
-        <w:tab w:val="right" w:pos="9792"/>
-      </w:tabs>
-      <w:spacing w:after="0" w:line="240" w:lineRule="auto"/>
-    </w:pPr>
-  </w:style>
-  <w:style w:type="character" w:customStyle="1" w:styleId="FooterChar">
-    <w:name w:val="Footer Char"/>
-    <w:basedOn w:val="DefaultParagraphFont"/>
-    <w:link w:val="Footer"/>
-    <w:uiPriority w:val="99"/>
-    <w:rsid w:val="00922DB0"/>
-    <w:rPr>
-      <w:rFonts w:ascii="Calibri" w:eastAsia="MS Mincho" w:hAnsi="Calibri" w:cs="Times New Roman"/>
-    </w:rPr>
-  </w:style>
-  <w:style w:type="paragraph" w:styleId="TOCHeading">
-    <w:name w:val="TOC Heading"/>
-    <w:basedOn w:val="Normal"/>
-    <w:next w:val="Normal"/>
-    <w:uiPriority w:val="39"/>
-    <w:unhideWhenUsed/>
-    <w:qFormat/>
-    <w:rsid w:val="00922DB0"/>
-    <w:rPr>
-      <w:color w:val="1F497D"/>
-      <w:sz w:val="32"/>
-    </w:rPr>
-  </w:style>
-  <w:style w:type="paragraph" w:styleId="TOC1">
-    <w:name w:val="toc 1"/>
-    <w:basedOn w:val="Normal"/>
-    <w:next w:val="Normal"/>
-    <w:autoRedefine/>
-    <w:uiPriority w:val="39"/>
-    <w:unhideWhenUsed/>
-    <w:qFormat/>
-    <w:rsid w:val="00922DB0"/>
-    <w:pPr>
-      <w:tabs>
-        <w:tab w:val="left" w:pos="360"/>
-        <w:tab w:val="left" w:pos="1080"/>
-        <w:tab w:val="right" w:leader="dot" w:pos="9360"/>
-      </w:tabs>
-      <w:spacing w:after="0"/>
-      <w:ind w:left="360" w:hanging="360"/>
-    </w:pPr>
-    <w:rPr>
-      <w:noProof/>
-      <w:color w:val="1F497D"/>
-      <w:sz w:val="24"/>
-    </w:rPr>
-  </w:style>
-  <w:style w:type="paragraph" w:styleId="TOC2">
-    <w:name w:val="toc 2"/>
-    <w:basedOn w:val="Normal"/>
-    <w:next w:val="Normal"/>
-    <w:autoRedefine/>
-    <w:uiPriority w:val="39"/>
-    <w:unhideWhenUsed/>
-    <w:qFormat/>
-    <w:rsid w:val="00922DB0"/>
-    <w:pPr>
-      <w:tabs>
-        <w:tab w:val="left" w:pos="1080"/>
-        <w:tab w:val="right" w:leader="dot" w:pos="9360"/>
-      </w:tabs>
-      <w:spacing w:before="60" w:after="0"/>
-      <w:ind w:left="1080" w:hanging="720"/>
-    </w:pPr>
-  </w:style>
-  <w:style w:type="character" w:styleId="Hyperlink">
-    <w:name w:val="Hyperlink"/>
-    <w:uiPriority w:val="99"/>
-    <w:unhideWhenUsed/>
-    <w:rsid w:val="00922DB0"/>
-    <w:rPr>
-      <w:color w:val="0000FF"/>
-      <w:u w:val="single"/>
-    </w:rPr>
-  </w:style>
-  <w:style w:type="paragraph" w:styleId="TOC3">
-    <w:name w:val="toc 3"/>
-    <w:basedOn w:val="Normal"/>
-    <w:next w:val="Normal"/>
-    <w:autoRedefine/>
-    <w:uiPriority w:val="39"/>
-    <w:unhideWhenUsed/>
-    <w:qFormat/>
-    <w:rsid w:val="00922DB0"/>
-    <w:pPr>
-      <w:tabs>
-        <w:tab w:val="left" w:pos="1440"/>
-        <w:tab w:val="right" w:leader="dot" w:pos="9360"/>
-      </w:tabs>
-      <w:spacing w:before="60" w:after="0"/>
-      <w:ind w:left="1440" w:hanging="720"/>
-    </w:pPr>
-  </w:style>
-  <w:style w:type="paragraph" w:styleId="IntenseQuote">
-    <w:name w:val="Intense Quote"/>
-    <w:basedOn w:val="Normal"/>
-    <w:next w:val="Normal"/>
-    <w:link w:val="IntenseQuoteChar"/>
-    <w:uiPriority w:val="30"/>
-    <w:qFormat/>
-    <w:rsid w:val="00922DB0"/>
-    <w:pPr>
-      <w:pBdr>
-        <w:bottom w:val="single" w:sz="12" w:space="4" w:color="BFBFBF"/>
-      </w:pBdr>
-      <w:spacing w:before="200" w:after="280"/>
-      <w:ind w:left="936" w:right="936"/>
-    </w:pPr>
-    <w:rPr>
-      <w:b/>
-      <w:bCs/>
-      <w:i/>
-      <w:iCs/>
-      <w:color w:val="1F497D"/>
-    </w:rPr>
-  </w:style>
-  <w:style w:type="character" w:customStyle="1" w:styleId="IntenseQuoteChar">
-    <w:name w:val="Intense Quote Char"/>
-    <w:basedOn w:val="DefaultParagraphFont"/>
-    <w:link w:val="IntenseQuote"/>
-    <w:uiPriority w:val="30"/>
-    <w:rsid w:val="00922DB0"/>
-    <w:rPr>
-      <w:rFonts w:ascii="Calibri" w:eastAsia="MS Mincho" w:hAnsi="Calibri" w:cs="Times New Roman"/>
-      <w:b/>
-      <w:bCs/>
-      <w:i/>
-      <w:iCs/>
-      <w:color w:val="1F497D"/>
-    </w:rPr>
-  </w:style>
-  <w:style w:type="paragraph" w:styleId="Title">
-    <w:name w:val="Title"/>
-    <w:basedOn w:val="Normal"/>
-    <w:next w:val="Normal"/>
-    <w:link w:val="TitleChar"/>
-    <w:qFormat/>
-    <w:rsid w:val="00922DB0"/>
-    <w:pPr>
-      <w:spacing w:before="480" w:after="0" w:line="240" w:lineRule="auto"/>
-      <w:contextualSpacing/>
-    </w:pPr>
-    <w:rPr>
-      <w:rFonts w:eastAsia="Times New Roman"/>
-      <w:color w:val="1F497D"/>
-      <w:spacing w:val="5"/>
-      <w:kern w:val="28"/>
-      <w:sz w:val="42"/>
-      <w:szCs w:val="52"/>
-    </w:rPr>
-  </w:style>
-  <w:style w:type="character" w:customStyle="1" w:styleId="TitleChar">
-    <w:name w:val="Title Char"/>
-    <w:basedOn w:val="DefaultParagraphFont"/>
-    <w:link w:val="Title"/>
-    <w:rsid w:val="00922DB0"/>
-    <w:rPr>
-      <w:rFonts w:ascii="Calibri" w:eastAsia="Times New Roman" w:hAnsi="Calibri" w:cs="Times New Roman"/>
-      <w:color w:val="1F497D"/>
-      <w:spacing w:val="5"/>
-      <w:kern w:val="28"/>
-      <w:sz w:val="42"/>
-      <w:szCs w:val="52"/>
-    </w:rPr>
-  </w:style>
-  <w:style w:type="paragraph" w:styleId="BlockText">
-    <w:name w:val="Block Text"/>
-    <w:basedOn w:val="Normal"/>
-    <w:uiPriority w:val="99"/>
-    <w:unhideWhenUsed/>
-    <w:qFormat/>
-    <w:rsid w:val="00922DB0"/>
-    <w:pPr>
-      <w:pBdr>
-        <w:top w:val="single" w:sz="8" w:space="10" w:color="1F497D"/>
-        <w:left w:val="single" w:sz="8" w:space="10" w:color="1F497D"/>
-        <w:bottom w:val="single" w:sz="8" w:space="10" w:color="1F497D"/>
-        <w:right w:val="single" w:sz="8" w:space="10" w:color="1F497D"/>
-      </w:pBdr>
-      <w:shd w:val="clear" w:color="auto" w:fill="C6D9F1"/>
-      <w:ind w:left="1152" w:right="1152"/>
-    </w:pPr>
-    <w:rPr>
-      <w:rFonts w:eastAsia="Times New Roman"/>
-      <w:i/>
-      <w:iCs/>
-      <w:color w:val="000000"/>
-    </w:rPr>
-  </w:style>
-  <w:style w:type="paragraph" w:customStyle="1" w:styleId="TableNumber">
-    <w:name w:val="Table Number"/>
-    <w:basedOn w:val="Normal"/>
-    <w:next w:val="Normal"/>
-    <w:link w:val="TableNumberChar"/>
-    <w:qFormat/>
-    <w:rsid w:val="00922DB0"/>
-    <w:pPr>
-      <w:numPr>
-        <w:numId w:val="3"/>
-      </w:numPr>
-      <w:spacing w:after="240" w:line="240" w:lineRule="auto"/>
-      <w:jc w:val="center"/>
-    </w:pPr>
-  </w:style>
-  <w:style w:type="paragraph" w:customStyle="1" w:styleId="FigureNumber">
-    <w:name w:val="Figure Number"/>
-    <w:basedOn w:val="Normal"/>
-    <w:next w:val="Normal"/>
-    <w:link w:val="FigureNumberChar"/>
-    <w:qFormat/>
-    <w:rsid w:val="00922DB0"/>
-    <w:pPr>
-      <w:numPr>
-        <w:numId w:val="4"/>
-      </w:numPr>
-      <w:spacing w:after="240" w:line="240" w:lineRule="auto"/>
-      <w:jc w:val="center"/>
-    </w:pPr>
-  </w:style>
-  <w:style w:type="character" w:customStyle="1" w:styleId="TableNumberChar">
-    <w:name w:val="Table Number Char"/>
-    <w:link w:val="TableNumber"/>
-    <w:rsid w:val="00922DB0"/>
-    <w:rPr>
-      <w:rFonts w:ascii="Calibri" w:eastAsia="MS Mincho" w:hAnsi="Calibri" w:cs="Times New Roman"/>
-    </w:rPr>
-  </w:style>
-  <w:style w:type="character" w:customStyle="1" w:styleId="FigureNumberChar">
-    <w:name w:val="Figure Number Char"/>
-    <w:link w:val="FigureNumber"/>
-    <w:rsid w:val="00922DB0"/>
-    <w:rPr>
-      <w:rFonts w:ascii="Calibri" w:eastAsia="MS Mincho" w:hAnsi="Calibri" w:cs="Times New Roman"/>
-    </w:rPr>
-  </w:style>
-  <w:style w:type="character" w:styleId="Strong">
-    <w:name w:val="Strong"/>
-    <w:uiPriority w:val="22"/>
-    <w:qFormat/>
-    <w:rsid w:val="00922DB0"/>
-    <w:rPr>
-      <w:b/>
-      <w:bCs/>
-    </w:rPr>
-  </w:style>
-  <w:style w:type="paragraph" w:customStyle="1" w:styleId="NumberingStyle">
-    <w:name w:val="Numbering Style"/>
-    <w:basedOn w:val="Normal"/>
-    <w:link w:val="NumberingStyleChar"/>
-    <w:qFormat/>
-    <w:rsid w:val="00922DB0"/>
-    <w:pPr>
-      <w:numPr>
-        <w:numId w:val="2"/>
-      </w:numPr>
-      <w:spacing w:after="0"/>
-      <w:contextualSpacing/>
-    </w:pPr>
-  </w:style>
-  <w:style w:type="character" w:customStyle="1" w:styleId="NumberingStyleChar">
-    <w:name w:val="Numbering Style Char"/>
-    <w:basedOn w:val="DefaultParagraphFont"/>
-    <w:link w:val="NumberingStyle"/>
-    <w:rsid w:val="00922DB0"/>
-    <w:rPr>
-      <w:rFonts w:ascii="Calibri" w:eastAsia="MS Mincho" w:hAnsi="Calibri" w:cs="Times New Roman"/>
-    </w:rPr>
-  </w:style>
-  <w:style w:type="paragraph" w:customStyle="1" w:styleId="Appendix1">
-    <w:name w:val="Appendix 1"/>
-    <w:basedOn w:val="Normal"/>
-    <w:next w:val="Normal"/>
-    <w:link w:val="Appendix1Char"/>
-    <w:qFormat/>
-    <w:rsid w:val="00922DB0"/>
-    <w:pPr>
-      <w:pageBreakBefore/>
-      <w:numPr>
-        <w:numId w:val="8"/>
-      </w:numPr>
-      <w:pBdr>
-        <w:bottom w:val="single" w:sz="8" w:space="1" w:color="BFBFBF"/>
-      </w:pBdr>
-      <w:spacing w:before="0" w:after="200"/>
-    </w:pPr>
-    <w:rPr>
-      <w:rFonts w:eastAsia="Times New Roman"/>
-      <w:bCs/>
-      <w:color w:val="1F497D"/>
-      <w:sz w:val="32"/>
-      <w:szCs w:val="28"/>
-    </w:rPr>
-  </w:style>
-  <w:style w:type="paragraph" w:customStyle="1" w:styleId="Appendix2">
-    <w:name w:val="Appendix 2"/>
-    <w:basedOn w:val="Normal"/>
-    <w:next w:val="Normal"/>
-    <w:link w:val="Appendix2Char"/>
-    <w:qFormat/>
-    <w:rsid w:val="00922DB0"/>
-    <w:pPr>
-      <w:numPr>
-        <w:ilvl w:val="1"/>
-        <w:numId w:val="8"/>
-      </w:numPr>
-      <w:spacing w:after="0"/>
-    </w:pPr>
-    <w:rPr>
-      <w:color w:val="1F497D"/>
-      <w:sz w:val="28"/>
-    </w:rPr>
-  </w:style>
-  <w:style w:type="character" w:customStyle="1" w:styleId="Appendix1Char">
-    <w:name w:val="Appendix 1 Char"/>
-    <w:link w:val="Appendix1"/>
-    <w:rsid w:val="00922DB0"/>
-    <w:rPr>
-      <w:rFonts w:ascii="Calibri" w:eastAsia="Times New Roman" w:hAnsi="Calibri" w:cs="Times New Roman"/>
-      <w:bCs/>
-      <w:color w:val="1F497D"/>
-      <w:sz w:val="32"/>
-      <w:szCs w:val="28"/>
-    </w:rPr>
-  </w:style>
-  <w:style w:type="paragraph" w:customStyle="1" w:styleId="Appendix3">
-    <w:name w:val="Appendix 3"/>
-    <w:basedOn w:val="Normal"/>
-    <w:next w:val="Normal"/>
-    <w:link w:val="Appendix3Char"/>
-    <w:qFormat/>
-    <w:rsid w:val="00922DB0"/>
-    <w:pPr>
-      <w:numPr>
-        <w:ilvl w:val="2"/>
-        <w:numId w:val="8"/>
-      </w:numPr>
-      <w:spacing w:after="0"/>
-    </w:pPr>
-    <w:rPr>
-      <w:color w:val="1F497D"/>
-      <w:sz w:val="24"/>
-    </w:rPr>
-  </w:style>
-  <w:style w:type="character" w:customStyle="1" w:styleId="Appendix2Char">
-    <w:name w:val="Appendix 2 Char"/>
-    <w:link w:val="Appendix2"/>
-    <w:rsid w:val="00922DB0"/>
-    <w:rPr>
-      <w:rFonts w:ascii="Calibri" w:eastAsia="MS Mincho" w:hAnsi="Calibri" w:cs="Times New Roman"/>
-      <w:color w:val="1F497D"/>
-      <w:sz w:val="28"/>
-    </w:rPr>
-  </w:style>
-  <w:style w:type="character" w:customStyle="1" w:styleId="Appendix3Char">
-    <w:name w:val="Appendix 3 Char"/>
-    <w:link w:val="Appendix3"/>
-    <w:rsid w:val="00922DB0"/>
-    <w:rPr>
-      <w:rFonts w:ascii="Calibri" w:eastAsia="MS Mincho" w:hAnsi="Calibri" w:cs="Times New Roman"/>
-      <w:color w:val="1F497D"/>
-      <w:sz w:val="24"/>
-    </w:rPr>
-  </w:style>
-  <w:style w:type="paragraph" w:styleId="ListBullet">
-    <w:name w:val="List Bullet"/>
-    <w:basedOn w:val="Normal"/>
-    <w:uiPriority w:val="99"/>
-    <w:unhideWhenUsed/>
-    <w:rsid w:val="00922DB0"/>
-    <w:pPr>
-      <w:numPr>
-        <w:numId w:val="5"/>
-      </w:numPr>
-      <w:spacing w:after="0"/>
-      <w:ind w:left="360"/>
-      <w:contextualSpacing/>
-    </w:pPr>
-  </w:style>
-  <w:style w:type="paragraph" w:styleId="ListBullet2">
-    <w:name w:val="List Bullet 2"/>
-    <w:basedOn w:val="Normal"/>
-    <w:uiPriority w:val="99"/>
-    <w:unhideWhenUsed/>
-    <w:rsid w:val="00922DB0"/>
-    <w:pPr>
-      <w:numPr>
-        <w:numId w:val="6"/>
-      </w:numPr>
-      <w:spacing w:after="0"/>
-      <w:contextualSpacing/>
-    </w:pPr>
-  </w:style>
-  <w:style w:type="paragraph" w:styleId="ListBullet3">
-    <w:name w:val="List Bullet 3"/>
-    <w:basedOn w:val="Normal"/>
-    <w:uiPriority w:val="99"/>
-    <w:unhideWhenUsed/>
-    <w:rsid w:val="00922DB0"/>
-    <w:pPr>
-      <w:numPr>
-        <w:numId w:val="7"/>
-      </w:numPr>
-      <w:spacing w:after="0"/>
-      <w:ind w:left="1080"/>
-      <w:contextualSpacing/>
-    </w:pPr>
-  </w:style>
-  <w:style w:type="character" w:customStyle="1" w:styleId="Underline">
-    <w:name w:val="Underline"/>
-    <w:uiPriority w:val="1"/>
-    <w:qFormat/>
-    <w:rsid w:val="00922DB0"/>
-    <w:rPr>
-      <w:u w:val="single"/>
-    </w:rPr>
-  </w:style>
-  <w:style w:type="paragraph" w:customStyle="1" w:styleId="AboutInfosys">
-    <w:name w:val="About_Infosys"/>
-    <w:qFormat/>
-    <w:locked/>
-    <w:rsid w:val="00922DB0"/>
-    <w:pPr>
-      <w:spacing w:before="60" w:after="0" w:line="240" w:lineRule="exact"/>
-    </w:pPr>
-    <w:rPr>
-      <w:rFonts w:ascii="ITC Berkeley Oldstyle Std" w:eastAsia="MS Mincho" w:hAnsi="ITC Berkeley Oldstyle Std" w:cs="Arial"/>
-      <w:color w:val="000000"/>
-      <w:sz w:val="18"/>
-    </w:rPr>
-  </w:style>
-  <w:style w:type="numbering" w:customStyle="1" w:styleId="Bullet251">
-    <w:name w:val="Bullet .251"/>
-    <w:uiPriority w:val="99"/>
-    <w:locked/>
-    <w:rsid w:val="00922DB0"/>
-    <w:pPr>
-      <w:numPr>
-        <w:numId w:val="2"/>
-      </w:numPr>
-    </w:pPr>
-  </w:style>
-  <w:style w:type="paragraph" w:customStyle="1" w:styleId="DidYouKnowHeadings">
-    <w:name w:val="Did_You_Know_Headings"/>
-    <w:qFormat/>
-    <w:locked/>
-    <w:rsid w:val="00922DB0"/>
-    <w:pPr>
-      <w:spacing w:before="120" w:after="0"/>
-    </w:pPr>
-    <w:rPr>
-      <w:rFonts w:ascii="Frutiger LT Std 45 Light" w:eastAsia="MS Mincho" w:hAnsi="Frutiger LT Std 45 Light" w:cs="Times New Roman"/>
-      <w:color w:val="0072BA"/>
-      <w:szCs w:val="20"/>
-    </w:rPr>
-  </w:style>
-  <w:style w:type="paragraph" w:customStyle="1" w:styleId="DidYouKnowBody">
-    <w:name w:val="Did_You_Know_Body"/>
-    <w:basedOn w:val="DidYouKnowHeadings"/>
-    <w:qFormat/>
-    <w:locked/>
-    <w:rsid w:val="00922DB0"/>
-    <w:pPr>
-      <w:spacing w:line="240" w:lineRule="auto"/>
-    </w:pPr>
-    <w:rPr>
-      <w:color w:val="auto"/>
-      <w:sz w:val="18"/>
-    </w:rPr>
-  </w:style>
-  <w:style w:type="paragraph" w:customStyle="1" w:styleId="NewHeading-03">
-    <w:name w:val="New_Heading-03"/>
-    <w:basedOn w:val="Normal"/>
-    <w:qFormat/>
-    <w:locked/>
-    <w:rsid w:val="00922DB0"/>
-    <w:pPr>
-      <w:spacing w:after="0" w:line="280" w:lineRule="exact"/>
-    </w:pPr>
-    <w:rPr>
-      <w:rFonts w:ascii="Frutiger LT Std 45 Light" w:hAnsi="Frutiger LT Std 45 Light" w:cs="Arial"/>
-      <w:color w:val="0072BA"/>
-      <w:sz w:val="20"/>
-      <w:lang w:val="en-GB"/>
-    </w:rPr>
-  </w:style>
-  <w:style w:type="paragraph" w:customStyle="1" w:styleId="GlobalPresence">
-    <w:name w:val="Global_Presence"/>
-    <w:basedOn w:val="AboutInfosys"/>
-    <w:qFormat/>
-    <w:locked/>
-    <w:rsid w:val="00922DB0"/>
-    <w:pPr>
-      <w:spacing w:before="20" w:line="240" w:lineRule="auto"/>
-    </w:pPr>
-    <w:rPr>
-      <w:sz w:val="17"/>
-      <w:szCs w:val="18"/>
-      <w:lang w:val="en-GB"/>
-    </w:rPr>
-  </w:style>
-  <w:style w:type="paragraph" w:customStyle="1" w:styleId="NewHeading-04">
-    <w:name w:val="New_Heading-04"/>
-    <w:basedOn w:val="NewHeading-03"/>
-    <w:qFormat/>
-    <w:locked/>
-    <w:rsid w:val="00922DB0"/>
-    <w:pPr>
-      <w:spacing w:line="240" w:lineRule="exact"/>
-    </w:pPr>
-    <w:rPr>
-      <w:sz w:val="18"/>
-    </w:rPr>
-  </w:style>
-  <w:style w:type="character" w:customStyle="1" w:styleId="Blue">
-    <w:name w:val="Blue"/>
-    <w:uiPriority w:val="1"/>
-    <w:qFormat/>
-    <w:rsid w:val="00922DB0"/>
-    <w:rPr>
-      <w:color w:val="0072BA"/>
-    </w:rPr>
-  </w:style>
-  <w:style w:type="paragraph" w:customStyle="1" w:styleId="Disclaimer">
-    <w:name w:val="Disclaimer"/>
-    <w:qFormat/>
-    <w:locked/>
-    <w:rsid w:val="00922DB0"/>
-    <w:pPr>
-      <w:spacing w:after="0" w:line="240" w:lineRule="auto"/>
-    </w:pPr>
-    <w:rPr>
-      <w:rFonts w:ascii="Frutiger LT Std 45 Light" w:eastAsia="MS Mincho" w:hAnsi="Frutiger LT Std 45 Light" w:cs="Arial"/>
-      <w:color w:val="000000"/>
-      <w:sz w:val="14"/>
-    </w:rPr>
-  </w:style>
-  <w:style w:type="paragraph" w:customStyle="1" w:styleId="Note">
-    <w:name w:val="Note"/>
-    <w:basedOn w:val="Normal"/>
-    <w:qFormat/>
-    <w:rsid w:val="00922DB0"/>
-    <w:pPr>
-      <w:spacing w:before="40" w:after="0" w:line="220" w:lineRule="exact"/>
-    </w:pPr>
-    <w:rPr>
-      <w:rFonts w:ascii="ITC Berkeley Oldstyle Std Bk" w:hAnsi="ITC Berkeley Oldstyle Std Bk" w:cs="Arial"/>
-      <w:i/>
-      <w:color w:val="000000"/>
-      <w:sz w:val="16"/>
-    </w:rPr>
-  </w:style>
-  <w:style w:type="paragraph" w:styleId="BalloonText">
-    <w:name w:val="Balloon Text"/>
-    <w:basedOn w:val="Normal"/>
-    <w:link w:val="BalloonTextChar"/>
-    <w:uiPriority w:val="99"/>
-    <w:semiHidden/>
-    <w:unhideWhenUsed/>
-    <w:rsid w:val="00922DB0"/>
-    <w:pPr>
-      <w:spacing w:before="0" w:after="0" w:line="240" w:lineRule="auto"/>
-    </w:pPr>
-    <w:rPr>
-      <w:rFonts w:ascii="Tahoma" w:hAnsi="Tahoma" w:cs="Tahoma"/>
-      <w:sz w:val="16"/>
-      <w:szCs w:val="16"/>
-    </w:rPr>
-  </w:style>
-  <w:style w:type="character" w:customStyle="1" w:styleId="BalloonTextChar">
-    <w:name w:val="Balloon Text Char"/>
-    <w:basedOn w:val="DefaultParagraphFont"/>
-    <w:link w:val="BalloonText"/>
-    <w:uiPriority w:val="99"/>
-    <w:semiHidden/>
-    <w:rsid w:val="00922DB0"/>
-    <w:rPr>
-      <w:rFonts w:ascii="Tahoma" w:eastAsia="MS Mincho" w:hAnsi="Tahoma" w:cs="Tahoma"/>
-      <w:sz w:val="16"/>
-      <w:szCs w:val="16"/>
-    </w:rPr>
-  </w:style>
-  <w:style w:type="table" w:styleId="TableGrid">
-    <w:name w:val="Table Grid"/>
-    <w:aliases w:val="Infosys Table Style"/>
-    <w:basedOn w:val="TableNormal"/>
-    <w:uiPriority w:val="59"/>
-    <w:rsid w:val="00922DB0"/>
-    <w:pPr>
-      <w:spacing w:after="0" w:line="240" w:lineRule="auto"/>
-    </w:pPr>
-    <w:rPr>
-      <w:rFonts w:eastAsia="Times New Roman"/>
-    </w:rPr>
-    <w:tblPr>
-      <w:tblBorders>
-        <w:top w:val="single" w:sz="4" w:space="0" w:color="000000" w:themeColor="text1"/>
-        <w:left w:val="single" w:sz="4" w:space="0" w:color="000000" w:themeColor="text1"/>
-        <w:bottom w:val="single" w:sz="4" w:space="0" w:color="000000" w:themeColor="text1"/>
-        <w:right w:val="single" w:sz="4" w:space="0" w:color="000000" w:themeColor="text1"/>
-        <w:insideH w:val="single" w:sz="4" w:space="0" w:color="000000" w:themeColor="text1"/>
-        <w:insideV w:val="single" w:sz="4" w:space="0" w:color="000000" w:themeColor="text1"/>
-      </w:tblBorders>
-    </w:tblPr>
-  </w:style>
-  <w:style w:type="paragraph" w:customStyle="1" w:styleId="text">
-    <w:name w:val="text"/>
-    <w:aliases w:val="tx,tx Char Char,tx Char,tx Char Char Char Char Char Char,tx Char Char Char Char Char,tx Char Char Ch..."/>
-    <w:basedOn w:val="Normal"/>
-    <w:link w:val="textChar"/>
-    <w:rsid w:val="0032085A"/>
-    <w:pPr>
-      <w:spacing w:line="240" w:lineRule="auto"/>
-      <w:ind w:left="425"/>
-      <w:jc w:val="both"/>
-    </w:pPr>
-    <w:rPr>
-      <w:rFonts w:ascii="Harmony Text" w:eastAsia="Times New Roman" w:hAnsi="Harmony Text"/>
-      <w:sz w:val="20"/>
-      <w:szCs w:val="20"/>
-      <w:lang w:val="en-AU" w:eastAsia="en-AU"/>
-    </w:rPr>
-  </w:style>
-  <w:style w:type="character" w:customStyle="1" w:styleId="textChar">
-    <w:name w:val="text Char"/>
-    <w:link w:val="text"/>
-    <w:rsid w:val="0032085A"/>
-    <w:rPr>
-      <w:rFonts w:ascii="Harmony Text" w:eastAsia="Times New Roman" w:hAnsi="Harmony Text" w:cs="Times New Roman"/>
-      <w:sz w:val="20"/>
-      <w:szCs w:val="20"/>
-      <w:lang w:val="en-AU" w:eastAsia="en-AU"/>
-    </w:rPr>
-  </w:style>
-  <w:style w:type="character" w:customStyle="1" w:styleId="TemplateInformation">
-    <w:name w:val="Template Information"/>
-    <w:rsid w:val="0032085A"/>
-    <w:rPr>
-      <w:i/>
-      <w:color w:val="0000FF"/>
-    </w:rPr>
-  </w:style>
-  <w:style w:type="paragraph" w:customStyle="1" w:styleId="TableHead">
-    <w:name w:val="TableHead"/>
-    <w:basedOn w:val="Normal"/>
-    <w:next w:val="Normal"/>
-    <w:link w:val="TableHeadChar"/>
-    <w:rsid w:val="0032085A"/>
-    <w:pPr>
-      <w:spacing w:before="60" w:after="60" w:line="240" w:lineRule="auto"/>
-      <w:ind w:left="446"/>
-      <w:jc w:val="both"/>
-    </w:pPr>
-    <w:rPr>
-      <w:rFonts w:ascii="Harmony Text" w:eastAsia="Times New Roman" w:hAnsi="Harmony Text"/>
-      <w:b/>
-      <w:sz w:val="20"/>
-      <w:szCs w:val="20"/>
-      <w:lang w:val="en-AU" w:eastAsia="en-AU"/>
-    </w:rPr>
-  </w:style>
-  <w:style w:type="character" w:customStyle="1" w:styleId="TableHeadChar">
-    <w:name w:val="TableHead Char"/>
-    <w:link w:val="TableHead"/>
-    <w:rsid w:val="0032085A"/>
-    <w:rPr>
-      <w:rFonts w:ascii="Harmony Text" w:eastAsia="Times New Roman" w:hAnsi="Harmony Text" w:cs="Times New Roman"/>
-      <w:b/>
-      <w:sz w:val="20"/>
-      <w:szCs w:val="20"/>
-      <w:lang w:val="en-AU" w:eastAsia="en-AU"/>
-    </w:rPr>
-  </w:style>
-  <w:style w:type="paragraph" w:customStyle="1" w:styleId="noTOCHeading2">
-    <w:name w:val="noTOCHeading 2"/>
-    <w:basedOn w:val="Normal"/>
-    <w:next w:val="text"/>
-    <w:rsid w:val="0032085A"/>
-    <w:pPr>
-      <w:spacing w:line="240" w:lineRule="exact"/>
-      <w:jc w:val="both"/>
-    </w:pPr>
-    <w:rPr>
-      <w:rFonts w:ascii="Arial" w:eastAsia="Times New Roman" w:hAnsi="Arial" w:cs="Arial"/>
-      <w:b/>
-      <w:sz w:val="32"/>
-      <w:szCs w:val="28"/>
-      <w:lang w:val="en-AU" w:eastAsia="en-AU"/>
-    </w:rPr>
-  </w:style>
-  <w:style w:type="paragraph" w:customStyle="1" w:styleId="Bullet">
-    <w:name w:val="Bullet"/>
-    <w:basedOn w:val="text"/>
-    <w:rsid w:val="0032085A"/>
-    <w:pPr>
-      <w:numPr>
-        <w:numId w:val="9"/>
-      </w:numPr>
-      <w:tabs>
-        <w:tab w:val="clear" w:pos="1146"/>
-      </w:tabs>
-      <w:ind w:left="360"/>
-    </w:pPr>
-  </w:style>
-  <w:style w:type="paragraph" w:customStyle="1" w:styleId="TableData">
-    <w:name w:val="TableData"/>
-    <w:basedOn w:val="Normal"/>
-    <w:link w:val="TableDataChar"/>
-    <w:rsid w:val="00D83A48"/>
-    <w:pPr>
-      <w:spacing w:before="60" w:after="60" w:line="240" w:lineRule="auto"/>
-      <w:ind w:left="446"/>
-      <w:jc w:val="both"/>
-    </w:pPr>
-    <w:rPr>
-      <w:rFonts w:ascii="Arial" w:eastAsia="Times New Roman" w:hAnsi="Arial"/>
-      <w:sz w:val="20"/>
-      <w:szCs w:val="20"/>
-      <w:lang w:val="en-AU" w:eastAsia="en-AU"/>
-    </w:rPr>
-  </w:style>
-  <w:style w:type="character" w:customStyle="1" w:styleId="TableDataChar">
-    <w:name w:val="TableData Char"/>
-    <w:link w:val="TableData"/>
-    <w:rsid w:val="00D83A48"/>
-    <w:rPr>
-      <w:rFonts w:ascii="Arial" w:eastAsia="Times New Roman" w:hAnsi="Arial" w:cs="Times New Roman"/>
-      <w:sz w:val="20"/>
-      <w:szCs w:val="20"/>
-      <w:lang w:val="en-AU" w:eastAsia="en-AU"/>
-    </w:rPr>
-  </w:style>
-  <w:style w:type="paragraph" w:styleId="ListParagraph">
-    <w:name w:val="List Paragraph"/>
-    <w:aliases w:val="Figure_name,List Paragraph1,Bullet- First level,TOC style,Style 2"/>
-    <w:basedOn w:val="Normal"/>
-    <w:link w:val="ListParagraphChar"/>
-    <w:uiPriority w:val="34"/>
-    <w:qFormat/>
-    <w:rsid w:val="00C30F52"/>
-    <w:pPr>
-      <w:ind w:left="720"/>
-      <w:contextualSpacing/>
-    </w:pPr>
-  </w:style>
-  <w:style w:type="numbering" w:customStyle="1" w:styleId="Style1">
-    <w:name w:val="Style1"/>
-    <w:uiPriority w:val="99"/>
-    <w:rsid w:val="00C30F52"/>
-    <w:pPr>
-      <w:numPr>
-        <w:numId w:val="10"/>
-      </w:numPr>
-    </w:pPr>
-  </w:style>
-  <w:style w:type="character" w:customStyle="1" w:styleId="ListParagraphChar">
-    <w:name w:val="List Paragraph Char"/>
-    <w:aliases w:val="Figure_name Char,List Paragraph1 Char,Bullet- First level Char,TOC style Char,Style 2 Char"/>
-    <w:basedOn w:val="DefaultParagraphFont"/>
-    <w:link w:val="ListParagraph"/>
-    <w:uiPriority w:val="34"/>
-    <w:rsid w:val="008614E2"/>
-    <w:rPr>
-      <w:rFonts w:ascii="Calibri" w:eastAsia="MS Mincho" w:hAnsi="Calibri" w:cs="Times New Roman"/>
-    </w:rPr>
-  </w:style>
-  <w:style w:type="character" w:styleId="CommentReference">
-    <w:name w:val="annotation reference"/>
-    <w:basedOn w:val="DefaultParagraphFont"/>
-    <w:uiPriority w:val="99"/>
-    <w:semiHidden/>
-    <w:unhideWhenUsed/>
-    <w:rsid w:val="00B049C4"/>
-    <w:rPr>
-      <w:sz w:val="16"/>
-      <w:szCs w:val="16"/>
-    </w:rPr>
-  </w:style>
-  <w:style w:type="paragraph" w:styleId="CommentText">
-    <w:name w:val="annotation text"/>
-    <w:basedOn w:val="Normal"/>
-    <w:link w:val="CommentTextChar"/>
-    <w:uiPriority w:val="99"/>
-    <w:semiHidden/>
-    <w:unhideWhenUsed/>
-    <w:rsid w:val="00B049C4"/>
-    <w:pPr>
-      <w:spacing w:line="240" w:lineRule="auto"/>
-    </w:pPr>
-    <w:rPr>
-      <w:sz w:val="20"/>
-      <w:szCs w:val="20"/>
-    </w:rPr>
-  </w:style>
-  <w:style w:type="character" w:customStyle="1" w:styleId="CommentTextChar">
-    <w:name w:val="Comment Text Char"/>
-    <w:basedOn w:val="DefaultParagraphFont"/>
-    <w:link w:val="CommentText"/>
-    <w:uiPriority w:val="99"/>
-    <w:semiHidden/>
-    <w:rsid w:val="00B049C4"/>
-    <w:rPr>
-      <w:rFonts w:ascii="Calibri" w:eastAsia="MS Mincho" w:hAnsi="Calibri" w:cs="Times New Roman"/>
-      <w:sz w:val="20"/>
-      <w:szCs w:val="20"/>
-    </w:rPr>
-  </w:style>
-  <w:style w:type="paragraph" w:styleId="NormalWeb">
-    <w:name w:val="Normal (Web)"/>
-    <w:basedOn w:val="Normal"/>
-    <w:uiPriority w:val="99"/>
-    <w:unhideWhenUsed/>
-    <w:rsid w:val="00FC3DC2"/>
-    <w:pPr>
-      <w:spacing w:before="100" w:beforeAutospacing="1" w:after="100" w:afterAutospacing="1" w:line="240" w:lineRule="auto"/>
-    </w:pPr>
-    <w:rPr>
-      <w:rFonts w:ascii="Times New Roman" w:eastAsiaTheme="minorEastAsia" w:hAnsi="Times New Roman"/>
-      <w:sz w:val="24"/>
-      <w:szCs w:val="24"/>
-    </w:rPr>
-  </w:style>
-  <w:style w:type="paragraph" w:styleId="TOC4">
-    <w:name w:val="toc 4"/>
-    <w:basedOn w:val="Normal"/>
-    <w:next w:val="Normal"/>
-    <w:autoRedefine/>
-    <w:uiPriority w:val="39"/>
-    <w:unhideWhenUsed/>
-    <w:rsid w:val="00F13E8F"/>
-    <w:pPr>
-      <w:spacing w:before="0" w:after="100"/>
-      <w:ind w:left="660"/>
-    </w:pPr>
-    <w:rPr>
-      <w:rFonts w:asciiTheme="minorHAnsi" w:eastAsiaTheme="minorEastAsia" w:hAnsiTheme="minorHAnsi" w:cstheme="minorBidi"/>
-    </w:rPr>
-  </w:style>
-  <w:style w:type="paragraph" w:styleId="TOC5">
-    <w:name w:val="toc 5"/>
-    <w:basedOn w:val="Normal"/>
-    <w:next w:val="Normal"/>
-    <w:autoRedefine/>
-    <w:uiPriority w:val="39"/>
-    <w:unhideWhenUsed/>
-    <w:rsid w:val="00F13E8F"/>
-    <w:pPr>
-      <w:spacing w:before="0" w:after="100"/>
-      <w:ind w:left="880"/>
-    </w:pPr>
-    <w:rPr>
-      <w:rFonts w:asciiTheme="minorHAnsi" w:eastAsiaTheme="minorEastAsia" w:hAnsiTheme="minorHAnsi" w:cstheme="minorBidi"/>
-    </w:rPr>
-  </w:style>
-  <w:style w:type="paragraph" w:styleId="TOC6">
-    <w:name w:val="toc 6"/>
-    <w:basedOn w:val="Normal"/>
-    <w:next w:val="Normal"/>
-    <w:autoRedefine/>
-    <w:uiPriority w:val="39"/>
-    <w:unhideWhenUsed/>
-    <w:rsid w:val="00F13E8F"/>
-    <w:pPr>
-      <w:spacing w:before="0" w:after="100"/>
-      <w:ind w:left="1100"/>
-    </w:pPr>
-    <w:rPr>
-      <w:rFonts w:asciiTheme="minorHAnsi" w:eastAsiaTheme="minorEastAsia" w:hAnsiTheme="minorHAnsi" w:cstheme="minorBidi"/>
-    </w:rPr>
-  </w:style>
-  <w:style w:type="paragraph" w:styleId="TOC7">
-    <w:name w:val="toc 7"/>
-    <w:basedOn w:val="Normal"/>
-    <w:next w:val="Normal"/>
-    <w:autoRedefine/>
-    <w:uiPriority w:val="39"/>
-    <w:unhideWhenUsed/>
-    <w:rsid w:val="00F13E8F"/>
-    <w:pPr>
-      <w:spacing w:before="0" w:after="100"/>
-      <w:ind w:left="1320"/>
-    </w:pPr>
-    <w:rPr>
-      <w:rFonts w:asciiTheme="minorHAnsi" w:eastAsiaTheme="minorEastAsia" w:hAnsiTheme="minorHAnsi" w:cstheme="minorBidi"/>
-    </w:rPr>
-  </w:style>
-  <w:style w:type="paragraph" w:styleId="TOC8">
-    <w:name w:val="toc 8"/>
-    <w:basedOn w:val="Normal"/>
-    <w:next w:val="Normal"/>
-    <w:autoRedefine/>
-    <w:uiPriority w:val="39"/>
-    <w:unhideWhenUsed/>
-    <w:rsid w:val="00F13E8F"/>
-    <w:pPr>
-      <w:spacing w:before="0" w:after="100"/>
-      <w:ind w:left="1540"/>
-    </w:pPr>
-    <w:rPr>
-      <w:rFonts w:asciiTheme="minorHAnsi" w:eastAsiaTheme="minorEastAsia" w:hAnsiTheme="minorHAnsi" w:cstheme="minorBidi"/>
-    </w:rPr>
-  </w:style>
-  <w:style w:type="paragraph" w:styleId="TOC9">
-    <w:name w:val="toc 9"/>
-    <w:basedOn w:val="Normal"/>
-    <w:next w:val="Normal"/>
-    <w:autoRedefine/>
-    <w:uiPriority w:val="39"/>
-    <w:unhideWhenUsed/>
-    <w:rsid w:val="00F13E8F"/>
-    <w:pPr>
-      <w:spacing w:before="0" w:after="100"/>
-      <w:ind w:left="1760"/>
-    </w:pPr>
-    <w:rPr>
-      <w:rFonts w:asciiTheme="minorHAnsi" w:eastAsiaTheme="minorEastAsia" w:hAnsiTheme="minorHAnsi" w:cstheme="minorBidi"/>
-    </w:rPr>
-  </w:style>
-  <w:style w:type="paragraph" w:styleId="CommentSubject">
-    <w:name w:val="annotation subject"/>
-    <w:basedOn w:val="CommentText"/>
-    <w:next w:val="CommentText"/>
-    <w:link w:val="CommentSubjectChar"/>
-    <w:uiPriority w:val="99"/>
-    <w:semiHidden/>
-    <w:unhideWhenUsed/>
-    <w:rsid w:val="00BC059F"/>
-    <w:rPr>
-      <w:b/>
-      <w:bCs/>
-    </w:rPr>
-  </w:style>
-  <w:style w:type="character" w:customStyle="1" w:styleId="CommentSubjectChar">
-    <w:name w:val="Comment Subject Char"/>
-    <w:basedOn w:val="CommentTextChar"/>
-    <w:link w:val="CommentSubject"/>
-    <w:uiPriority w:val="99"/>
-    <w:semiHidden/>
-    <w:rsid w:val="00BC059F"/>
-    <w:rPr>
-      <w:rFonts w:ascii="Calibri" w:eastAsia="MS Mincho" w:hAnsi="Calibri" w:cs="Times New Roman"/>
-      <w:b/>
-      <w:bCs/>
-      <w:sz w:val="20"/>
-      <w:szCs w:val="20"/>
-    </w:rPr>
-  </w:style>
-  <w:style w:type="paragraph" w:customStyle="1" w:styleId="Default">
-    <w:name w:val="Default"/>
-    <w:basedOn w:val="Normal"/>
-    <w:rsid w:val="0080423A"/>
-    <w:pPr>
-      <w:autoSpaceDE w:val="0"/>
-      <w:autoSpaceDN w:val="0"/>
-      <w:spacing w:before="0" w:after="0" w:line="240" w:lineRule="auto"/>
-    </w:pPr>
-    <w:rPr>
-      <w:rFonts w:ascii="Arial" w:eastAsiaTheme="minorHAnsi" w:hAnsi="Arial" w:cs="Arial"/>
-      <w:color w:val="000000"/>
-      <w:sz w:val="24"/>
-      <w:szCs w:val="24"/>
-    </w:rPr>
-  </w:style>
-  <w:style w:type="character" w:styleId="FollowedHyperlink">
-    <w:name w:val="FollowedHyperlink"/>
-    <w:basedOn w:val="DefaultParagraphFont"/>
-    <w:uiPriority w:val="99"/>
-    <w:semiHidden/>
-    <w:unhideWhenUsed/>
-    <w:rsid w:val="00FF714A"/>
-    <w:rPr>
-      <w:color w:val="800080" w:themeColor="followedHyperlink"/>
-      <w:u w:val="single"/>
-    </w:rPr>
-  </w:style>
-  <w:style w:type="character" w:customStyle="1" w:styleId="sub-title">
-    <w:name w:val="sub-title"/>
-    <w:basedOn w:val="DefaultParagraphFont"/>
-    <w:rsid w:val="006D1E24"/>
-  </w:style>
-  <w:style w:type="character" w:customStyle="1" w:styleId="mw-headline">
-    <w:name w:val="mw-headline"/>
-    <w:basedOn w:val="DefaultParagraphFont"/>
-    <w:rsid w:val="00542D5D"/>
-  </w:style>
-  <w:style w:type="character" w:customStyle="1" w:styleId="mbox-text-span">
-    <w:name w:val="mbox-text-span"/>
-    <w:basedOn w:val="DefaultParagraphFont"/>
-    <w:rsid w:val="00542D5D"/>
-  </w:style>
-  <w:style w:type="character" w:customStyle="1" w:styleId="hide-when-compact">
-    <w:name w:val="hide-when-compact"/>
-    <w:basedOn w:val="DefaultParagraphFont"/>
-    <w:rsid w:val="00542D5D"/>
-  </w:style>
-</w:styles>
-</file>
-
 <file path=word/glossary/document.xml><?xml version="1.0" encoding="utf-8"?>
-<w:glossaryDocument xmlns:wpc="http://schemas.microsoft.com/office/word/2010/wordprocessingCanvas" xmlns:mc="http://schemas.openxmlformats.org/markup-compatibility/2006" xmlns:o="urn:schemas-microsoft-com:office:office" xmlns:r="http://schemas.openxmlformats.org/officeDocument/2006/relationships" xmlns:m="http://schemas.openxmlformats.org/officeDocument/2006/math" xmlns:v="urn:schemas-microsoft-com:vml" xmlns:wp14="http://schemas.microsoft.com/office/word/2010/wordprocessingDrawing" xmlns:wp="http://schemas.openxmlformats.org/drawingml/2006/wordprocessingDrawing" xmlns:w10="urn:schemas-microsoft-com:office:word" xmlns:w="http://schemas.openxmlformats.org/wordprocessingml/2006/main" xmlns:w14="http://schemas.microsoft.com/office/word/2010/wordml" xmlns:wpg="http://schemas.microsoft.com/office/word/2010/wordprocessingGroup" xmlns:wpi="http://schemas.microsoft.com/office/word/2010/wordprocessingInk" xmlns:wne="http://schemas.microsoft.com/office/word/2006/wordml" xmlns:wps="http://schemas.microsoft.com/office/word/2010/wordprocessingShape" mc:Ignorable="w14 wp14">
+<w:glossaryDocument xmlns:wpc="http://schemas.microsoft.com/office/word/2010/wordprocessingCanvas" xmlns:cx="http://schemas.microsoft.com/office/drawing/2014/chartex" xmlns:cx1="http://schemas.microsoft.com/office/drawing/2015/9/8/chartex" xmlns:cx2="http://schemas.microsoft.com/office/drawing/2015/10/21/chartex" xmlns:mc="http://schemas.openxmlformats.org/markup-compatibility/2006" xmlns:o="urn:schemas-microsoft-com:office:office" xmlns:r="http://schemas.openxmlformats.org/officeDocument/2006/relationships" xmlns:m="http://schemas.openxmlformats.org/officeDocument/2006/math" xmlns:v="urn:schemas-microsoft-com:vml" xmlns:wp14="http://schemas.microsoft.com/office/word/2010/wordprocessingDrawing" xmlns:wp="http://schemas.openxmlformats.org/drawingml/2006/wordprocessingDrawing" xmlns:w10="urn:schemas-microsoft-com:office:word" xmlns:w="http://schemas.openxmlformats.org/wordprocessingml/2006/main" xmlns:w14="http://schemas.microsoft.com/office/word/2010/wordml" xmlns:w15="http://schemas.microsoft.com/office/word/2012/wordml" xmlns:w16se="http://schemas.microsoft.com/office/word/2015/wordml/symex" xmlns:wpg="http://schemas.microsoft.com/office/word/2010/wordprocessingGroup" xmlns:wpi="http://schemas.microsoft.com/office/word/2010/wordprocessingInk" xmlns:wne="http://schemas.microsoft.com/office/word/2006/wordml" xmlns:wps="http://schemas.microsoft.com/office/word/2010/wordprocessingShape" mc:Ignorable="w14 w15 w16se wp14">
   <w:docParts>
     <w:docPart>
       <w:docPartPr>
@@ -10263,13 +8804,13 @@
 </file>
 
 <file path=word/glossary/fontTable.xml><?xml version="1.0" encoding="utf-8"?>
-<w:fonts xmlns:mc="http://schemas.openxmlformats.org/markup-compatibility/2006" xmlns:r="http://schemas.openxmlformats.org/officeDocument/2006/relationships" xmlns:w="http://schemas.openxmlformats.org/wordprocessingml/2006/main" xmlns:w14="http://schemas.microsoft.com/office/word/2010/wordml" mc:Ignorable="w14">
+<w:fonts xmlns:mc="http://schemas.openxmlformats.org/markup-compatibility/2006" xmlns:r="http://schemas.openxmlformats.org/officeDocument/2006/relationships" xmlns:w="http://schemas.openxmlformats.org/wordprocessingml/2006/main" xmlns:w14="http://schemas.microsoft.com/office/word/2010/wordml" xmlns:w15="http://schemas.microsoft.com/office/word/2012/wordml" xmlns:w16se="http://schemas.microsoft.com/office/word/2015/wordml/symex" mc:Ignorable="w14 w15 w16se">
   <w:font w:name="Times New Roman">
     <w:panose1 w:val="02020603050405020304"/>
     <w:charset w:val="00"/>
     <w:family w:val="roman"/>
     <w:pitch w:val="variable"/>
-    <w:sig w:usb0="E0002AFF" w:usb1="C0007841" w:usb2="00000009" w:usb3="00000000" w:csb0="000001FF" w:csb1="00000000"/>
+    <w:sig w:usb0="E0002EFF" w:usb1="C000785B" w:usb2="00000009" w:usb3="00000000" w:csb0="000001FF" w:csb1="00000000"/>
   </w:font>
   <w:font w:name="Symbol">
     <w:panose1 w:val="05050102010706020507"/>
@@ -10283,7 +8824,7 @@
     <w:charset w:val="00"/>
     <w:family w:val="modern"/>
     <w:pitch w:val="fixed"/>
-    <w:sig w:usb0="E0002AFF" w:usb1="C0007843" w:usb2="00000009" w:usb3="00000000" w:csb0="000001FF" w:csb1="00000000"/>
+    <w:sig w:usb0="E0002EFF" w:usb1="C0007843" w:usb2="00000009" w:usb3="00000000" w:csb0="000001FF" w:csb1="00000000"/>
   </w:font>
   <w:font w:name="Wingdings">
     <w:panose1 w:val="05000000000000000000"/>
@@ -10297,17 +8838,17 @@
     <w:charset w:val="00"/>
     <w:family w:val="swiss"/>
     <w:pitch w:val="variable"/>
-    <w:sig w:usb0="E0002AFF" w:usb1="C0007843" w:usb2="00000009" w:usb3="00000000" w:csb0="000001FF" w:csb1="00000000"/>
+    <w:sig w:usb0="E0002EFF" w:usb1="C0007843" w:usb2="00000009" w:usb3="00000000" w:csb0="000001FF" w:csb1="00000000"/>
   </w:font>
   <w:font w:name="Calibri">
     <w:panose1 w:val="020F0502020204030204"/>
     <w:charset w:val="00"/>
     <w:family w:val="swiss"/>
     <w:pitch w:val="variable"/>
-    <w:sig w:usb0="A00002EF" w:usb1="4000207B" w:usb2="00000000" w:usb3="00000000" w:csb0="0000009F" w:csb1="00000000"/>
+    <w:sig w:usb0="E0002AFF" w:usb1="C000247B" w:usb2="00000009" w:usb3="00000000" w:csb0="000001FF" w:csb1="00000000"/>
   </w:font>
   <w:font w:name="Mangal">
-    <w:panose1 w:val="02040503050203030202"/>
+    <w:panose1 w:val="00000400000000000000"/>
     <w:charset w:val="00"/>
     <w:family w:val="roman"/>
     <w:pitch w:val="variable"/>
@@ -10372,13 +8913,20 @@
     <w:charset w:val="00"/>
     <w:family w:val="roman"/>
     <w:pitch w:val="variable"/>
-    <w:sig w:usb0="A00002EF" w:usb1="4000004B" w:usb2="00000000" w:usb3="00000000" w:csb0="0000009F" w:csb1="00000000"/>
+    <w:sig w:usb0="E00002FF" w:usb1="400004FF" w:usb2="00000000" w:usb3="00000000" w:csb0="0000019F" w:csb1="00000000"/>
+  </w:font>
+  <w:font w:name="Calibri Light">
+    <w:panose1 w:val="020F0302020204030204"/>
+    <w:charset w:val="00"/>
+    <w:family w:val="swiss"/>
+    <w:pitch w:val="variable"/>
+    <w:sig w:usb0="E0002AFF" w:usb1="C000247B" w:usb2="00000009" w:usb3="00000000" w:csb0="000001FF" w:csb1="00000000"/>
   </w:font>
 </w:fonts>
 </file>
 
 <file path=word/glossary/settings.xml><?xml version="1.0" encoding="utf-8"?>
-<w:settings xmlns:mc="http://schemas.openxmlformats.org/markup-compatibility/2006" xmlns:o="urn:schemas-microsoft-com:office:office" xmlns:r="http://schemas.openxmlformats.org/officeDocument/2006/relationships" xmlns:m="http://schemas.openxmlformats.org/officeDocument/2006/math" xmlns:v="urn:schemas-microsoft-com:vml" xmlns:w10="urn:schemas-microsoft-com:office:word" xmlns:w="http://schemas.openxmlformats.org/wordprocessingml/2006/main" xmlns:w14="http://schemas.microsoft.com/office/word/2010/wordml" xmlns:sl="http://schemas.openxmlformats.org/schemaLibrary/2006/main" mc:Ignorable="w14">
+<w:settings xmlns:mc="http://schemas.openxmlformats.org/markup-compatibility/2006" xmlns:o="urn:schemas-microsoft-com:office:office" xmlns:r="http://schemas.openxmlformats.org/officeDocument/2006/relationships" xmlns:m="http://schemas.openxmlformats.org/officeDocument/2006/math" xmlns:v="urn:schemas-microsoft-com:vml" xmlns:w10="urn:schemas-microsoft-com:office:word" xmlns:w="http://schemas.openxmlformats.org/wordprocessingml/2006/main" xmlns:w14="http://schemas.microsoft.com/office/word/2010/wordml" xmlns:w15="http://schemas.microsoft.com/office/word/2012/wordml" xmlns:w16se="http://schemas.microsoft.com/office/word/2015/wordml/symex" xmlns:sl="http://schemas.openxmlformats.org/schemaLibrary/2006/main" mc:Ignorable="w14 w15 w16se">
   <w:view w:val="normal"/>
   <w:revisionView w:markup="0" w:comments="0" w:insDel="0" w:formatting="0" w:inkAnnotations="0"/>
   <w:defaultTabStop w:val="720"/>
@@ -10428,6 +8976,7 @@
     <w:rsid w:val="005D6023"/>
     <w:rsid w:val="00657927"/>
     <w:rsid w:val="006B1D5F"/>
+    <w:rsid w:val="006F2069"/>
     <w:rsid w:val="00713AF2"/>
     <w:rsid w:val="007974B1"/>
     <w:rsid w:val="007A3EB4"/>
@@ -10501,7 +9050,7 @@
 </file>
 
 <file path=word/glossary/styles.xml><?xml version="1.0" encoding="utf-8"?>
-<w:styles xmlns:mc="http://schemas.openxmlformats.org/markup-compatibility/2006" xmlns:r="http://schemas.openxmlformats.org/officeDocument/2006/relationships" xmlns:w="http://schemas.openxmlformats.org/wordprocessingml/2006/main" xmlns:w14="http://schemas.microsoft.com/office/word/2010/wordml" mc:Ignorable="w14">
+<w:styles xmlns:mc="http://schemas.openxmlformats.org/markup-compatibility/2006" xmlns:r="http://schemas.openxmlformats.org/officeDocument/2006/relationships" xmlns:w="http://schemas.openxmlformats.org/wordprocessingml/2006/main" xmlns:w14="http://schemas.microsoft.com/office/word/2010/wordml" xmlns:w15="http://schemas.microsoft.com/office/word/2012/wordml" xmlns:w16se="http://schemas.microsoft.com/office/word/2015/wordml/symex" mc:Ignorable="w14 w15 w16se">
   <w:docDefaults>
     <w:rPrDefault>
       <w:rPr>
@@ -10517,144 +9066,380 @@
       </w:pPr>
     </w:pPrDefault>
   </w:docDefaults>
-  <w:latentStyles w:defLockedState="0" w:defUIPriority="99" w:defSemiHidden="1" w:defUnhideWhenUsed="1" w:defQFormat="0" w:count="267">
-    <w:lsdException w:name="Normal" w:semiHidden="0" w:uiPriority="0" w:unhideWhenUsed="0" w:qFormat="1"/>
-    <w:lsdException w:name="heading 1" w:semiHidden="0" w:uiPriority="9" w:unhideWhenUsed="0" w:qFormat="1"/>
-    <w:lsdException w:name="heading 2" w:uiPriority="9" w:qFormat="1"/>
-    <w:lsdException w:name="heading 3" w:uiPriority="9" w:qFormat="1"/>
-    <w:lsdException w:name="heading 4" w:uiPriority="9" w:qFormat="1"/>
-    <w:lsdException w:name="heading 5" w:uiPriority="9" w:qFormat="1"/>
-    <w:lsdException w:name="heading 6" w:uiPriority="9" w:qFormat="1"/>
-    <w:lsdException w:name="heading 7" w:uiPriority="9" w:qFormat="1"/>
-    <w:lsdException w:name="heading 8" w:uiPriority="9" w:qFormat="1"/>
-    <w:lsdException w:name="heading 9" w:uiPriority="9" w:qFormat="1"/>
-    <w:lsdException w:name="toc 1" w:uiPriority="39"/>
-    <w:lsdException w:name="toc 2" w:uiPriority="39"/>
-    <w:lsdException w:name="toc 3" w:uiPriority="39"/>
-    <w:lsdException w:name="toc 4" w:uiPriority="39"/>
-    <w:lsdException w:name="toc 5" w:uiPriority="39"/>
-    <w:lsdException w:name="toc 6" w:uiPriority="39"/>
-    <w:lsdException w:name="toc 7" w:uiPriority="39"/>
-    <w:lsdException w:name="toc 8" w:uiPriority="39"/>
-    <w:lsdException w:name="toc 9" w:uiPriority="39"/>
-    <w:lsdException w:name="caption" w:uiPriority="35" w:qFormat="1"/>
-    <w:lsdException w:name="Title" w:semiHidden="0" w:uiPriority="10" w:unhideWhenUsed="0" w:qFormat="1"/>
-    <w:lsdException w:name="Default Paragraph Font" w:uiPriority="1"/>
-    <w:lsdException w:name="Subtitle" w:semiHidden="0" w:uiPriority="11" w:unhideWhenUsed="0" w:qFormat="1"/>
-    <w:lsdException w:name="Strong" w:semiHidden="0" w:uiPriority="22" w:unhideWhenUsed="0" w:qFormat="1"/>
-    <w:lsdException w:name="Emphasis" w:semiHidden="0" w:uiPriority="20" w:unhideWhenUsed="0" w:qFormat="1"/>
-    <w:lsdException w:name="Table Grid" w:semiHidden="0" w:uiPriority="59" w:unhideWhenUsed="0"/>
-    <w:lsdException w:name="Placeholder Text" w:unhideWhenUsed="0"/>
-    <w:lsdException w:name="No Spacing" w:semiHidden="0" w:uiPriority="1" w:unhideWhenUsed="0" w:qFormat="1"/>
-    <w:lsdException w:name="Light Shading" w:semiHidden="0" w:uiPriority="60" w:unhideWhenUsed="0"/>
-    <w:lsdException w:name="Light List" w:semiHidden="0" w:uiPriority="61" w:unhideWhenUsed="0"/>
-    <w:lsdException w:name="Light Grid" w:semiHidden="0" w:uiPriority="62" w:unhideWhenUsed="0"/>
-    <w:lsdException w:name="Medium Shading 1" w:semiHidden="0" w:uiPriority="63" w:unhideWhenUsed="0"/>
-    <w:lsdException w:name="Medium Shading 2" w:semiHidden="0" w:uiPriority="64" w:unhideWhenUsed="0"/>
-    <w:lsdException w:name="Medium List 1" w:semiHidden="0" w:uiPriority="65" w:unhideWhenUsed="0"/>
-    <w:lsdException w:name="Medium List 2" w:semiHidden="0" w:uiPriority="66" w:unhideWhenUsed="0"/>
-    <w:lsdException w:name="Medium Grid 1" w:semiHidden="0" w:uiPriority="67" w:unhideWhenUsed="0"/>
-    <w:lsdException w:name="Medium Grid 2" w:semiHidden="0" w:uiPriority="68" w:unhideWhenUsed="0"/>
-    <w:lsdException w:name="Medium Grid 3" w:semiHidden="0" w:uiPriority="69" w:unhideWhenUsed="0"/>
-    <w:lsdException w:name="Dark List" w:semiHidden="0" w:uiPriority="70" w:unhideWhenUsed="0"/>
-    <w:lsdException w:name="Colorful Shading" w:semiHidden="0" w:uiPriority="71" w:unhideWhenUsed="0"/>
-    <w:lsdException w:name="Colorful List" w:semiHidden="0" w:uiPriority="72" w:unhideWhenUsed="0"/>
-    <w:lsdException w:name="Colorful Grid" w:semiHidden="0" w:uiPriority="73" w:unhideWhenUsed="0"/>
-    <w:lsdException w:name="Light Shading Accent 1" w:semiHidden="0" w:uiPriority="60" w:unhideWhenUsed="0"/>
-    <w:lsdException w:name="Light List Accent 1" w:semiHidden="0" w:uiPriority="61" w:unhideWhenUsed="0"/>
-    <w:lsdException w:name="Light Grid Accent 1" w:semiHidden="0" w:uiPriority="62" w:unhideWhenUsed="0"/>
-    <w:lsdException w:name="Medium Shading 1 Accent 1" w:semiHidden="0" w:uiPriority="63" w:unhideWhenUsed="0"/>
-    <w:lsdException w:name="Medium Shading 2 Accent 1" w:semiHidden="0" w:uiPriority="64" w:unhideWhenUsed="0"/>
-    <w:lsdException w:name="Medium List 1 Accent 1" w:semiHidden="0" w:uiPriority="65" w:unhideWhenUsed="0"/>
-    <w:lsdException w:name="Revision" w:unhideWhenUsed="0"/>
-    <w:lsdException w:name="List Paragraph" w:semiHidden="0" w:uiPriority="34" w:unhideWhenUsed="0" w:qFormat="1"/>
-    <w:lsdException w:name="Quote" w:semiHidden="0" w:uiPriority="29" w:unhideWhenUsed="0" w:qFormat="1"/>
-    <w:lsdException w:name="Intense Quote" w:semiHidden="0" w:uiPriority="30" w:unhideWhenUsed="0" w:qFormat="1"/>
-    <w:lsdException w:name="Medium List 2 Accent 1" w:semiHidden="0" w:uiPriority="66" w:unhideWhenUsed="0"/>
-    <w:lsdException w:name="Medium Grid 1 Accent 1" w:semiHidden="0" w:uiPriority="67" w:unhideWhenUsed="0"/>
-    <w:lsdException w:name="Medium Grid 2 Accent 1" w:semiHidden="0" w:uiPriority="68" w:unhideWhenUsed="0"/>
-    <w:lsdException w:name="Medium Grid 3 Accent 1" w:semiHidden="0" w:uiPriority="69" w:unhideWhenUsed="0"/>
-    <w:lsdException w:name="Dark List Accent 1" w:semiHidden="0" w:uiPriority="70" w:unhideWhenUsed="0"/>
-    <w:lsdException w:name="Colorful Shading Accent 1" w:semiHidden="0" w:uiPriority="71" w:unhideWhenUsed="0"/>
-    <w:lsdException w:name="Colorful List Accent 1" w:semiHidden="0" w:uiPriority="72" w:unhideWhenUsed="0"/>
-    <w:lsdException w:name="Colorful Grid Accent 1" w:semiHidden="0" w:uiPriority="73" w:unhideWhenUsed="0"/>
-    <w:lsdException w:name="Light Shading Accent 2" w:semiHidden="0" w:uiPriority="60" w:unhideWhenUsed="0"/>
-    <w:lsdException w:name="Light List Accent 2" w:semiHidden="0" w:uiPriority="61" w:unhideWhenUsed="0"/>
-    <w:lsdException w:name="Light Grid Accent 2" w:semiHidden="0" w:uiPriority="62" w:unhideWhenUsed="0"/>
-    <w:lsdException w:name="Medium Shading 1 Accent 2" w:semiHidden="0" w:uiPriority="63" w:unhideWhenUsed="0"/>
-    <w:lsdException w:name="Medium Shading 2 Accent 2" w:semiHidden="0" w:uiPriority="64" w:unhideWhenUsed="0"/>
-    <w:lsdException w:name="Medium List 1 Accent 2" w:semiHidden="0" w:uiPriority="65" w:unhideWhenUsed="0"/>
-    <w:lsdException w:name="Medium List 2 Accent 2" w:semiHidden="0" w:uiPriority="66" w:unhideWhenUsed="0"/>
-    <w:lsdException w:name="Medium Grid 1 Accent 2" w:semiHidden="0" w:uiPriority="67" w:unhideWhenUsed="0"/>
-    <w:lsdException w:name="Medium Grid 2 Accent 2" w:semiHidden="0" w:uiPriority="68" w:unhideWhenUsed="0"/>
-    <w:lsdException w:name="Medium Grid 3 Accent 2" w:semiHidden="0" w:uiPriority="69" w:unhideWhenUsed="0"/>
-    <w:lsdException w:name="Dark List Accent 2" w:semiHidden="0" w:uiPriority="70" w:unhideWhenUsed="0"/>
-    <w:lsdException w:name="Colorful Shading Accent 2" w:semiHidden="0" w:uiPriority="71" w:unhideWhenUsed="0"/>
-    <w:lsdException w:name="Colorful List Accent 2" w:semiHidden="0" w:uiPriority="72" w:unhideWhenUsed="0"/>
-    <w:lsdException w:name="Colorful Grid Accent 2" w:semiHidden="0" w:uiPriority="73" w:unhideWhenUsed="0"/>
-    <w:lsdException w:name="Light Shading Accent 3" w:semiHidden="0" w:uiPriority="60" w:unhideWhenUsed="0"/>
-    <w:lsdException w:name="Light List Accent 3" w:semiHidden="0" w:uiPriority="61" w:unhideWhenUsed="0"/>
-    <w:lsdException w:name="Light Grid Accent 3" w:semiHidden="0" w:uiPriority="62" w:unhideWhenUsed="0"/>
-    <w:lsdException w:name="Medium Shading 1 Accent 3" w:semiHidden="0" w:uiPriority="63" w:unhideWhenUsed="0"/>
-    <w:lsdException w:name="Medium Shading 2 Accent 3" w:semiHidden="0" w:uiPriority="64" w:unhideWhenUsed="0"/>
-    <w:lsdException w:name="Medium List 1 Accent 3" w:semiHidden="0" w:uiPriority="65" w:unhideWhenUsed="0"/>
-    <w:lsdException w:name="Medium List 2 Accent 3" w:semiHidden="0" w:uiPriority="66" w:unhideWhenUsed="0"/>
-    <w:lsdException w:name="Medium Grid 1 Accent 3" w:semiHidden="0" w:uiPriority="67" w:unhideWhenUsed="0"/>
-    <w:lsdException w:name="Medium Grid 2 Accent 3" w:semiHidden="0" w:uiPriority="68" w:unhideWhenUsed="0"/>
-    <w:lsdException w:name="Medium Grid 3 Accent 3" w:semiHidden="0" w:uiPriority="69" w:unhideWhenUsed="0"/>
-    <w:lsdException w:name="Dark List Accent 3" w:semiHidden="0" w:uiPriority="70" w:unhideWhenUsed="0"/>
-    <w:lsdException w:name="Colorful Shading Accent 3" w:semiHidden="0" w:uiPriority="71" w:unhideWhenUsed="0"/>
-    <w:lsdException w:name="Colorful List Accent 3" w:semiHidden="0" w:uiPriority="72" w:unhideWhenUsed="0"/>
-    <w:lsdException w:name="Colorful Grid Accent 3" w:semiHidden="0" w:uiPriority="73" w:unhideWhenUsed="0"/>
-    <w:lsdException w:name="Light Shading Accent 4" w:semiHidden="0" w:uiPriority="60" w:unhideWhenUsed="0"/>
-    <w:lsdException w:name="Light List Accent 4" w:semiHidden="0" w:uiPriority="61" w:unhideWhenUsed="0"/>
-    <w:lsdException w:name="Light Grid Accent 4" w:semiHidden="0" w:uiPriority="62" w:unhideWhenUsed="0"/>
-    <w:lsdException w:name="Medium Shading 1 Accent 4" w:semiHidden="0" w:uiPriority="63" w:unhideWhenUsed="0"/>
-    <w:lsdException w:name="Medium Shading 2 Accent 4" w:semiHidden="0" w:uiPriority="64" w:unhideWhenUsed="0"/>
-    <w:lsdException w:name="Medium List 1 Accent 4" w:semiHidden="0" w:uiPriority="65" w:unhideWhenUsed="0"/>
-    <w:lsdException w:name="Medium List 2 Accent 4" w:semiHidden="0" w:uiPriority="66" w:unhideWhenUsed="0"/>
-    <w:lsdException w:name="Medium Grid 1 Accent 4" w:semiHidden="0" w:uiPriority="67" w:unhideWhenUsed="0"/>
-    <w:lsdException w:name="Medium Grid 2 Accent 4" w:semiHidden="0" w:uiPriority="68" w:unhideWhenUsed="0"/>
-    <w:lsdException w:name="Medium Grid 3 Accent 4" w:semiHidden="0" w:uiPriority="69" w:unhideWhenUsed="0"/>
-    <w:lsdException w:name="Dark List Accent 4" w:semiHidden="0" w:uiPriority="70" w:unhideWhenUsed="0"/>
-    <w:lsdException w:name="Colorful Shading Accent 4" w:semiHidden="0" w:uiPriority="71" w:unhideWhenUsed="0"/>
-    <w:lsdException w:name="Colorful List Accent 4" w:semiHidden="0" w:uiPriority="72" w:unhideWhenUsed="0"/>
-    <w:lsdException w:name="Colorful Grid Accent 4" w:semiHidden="0" w:uiPriority="73" w:unhideWhenUsed="0"/>
-    <w:lsdException w:name="Light Shading Accent 5" w:semiHidden="0" w:uiPriority="60" w:unhideWhenUsed="0"/>
-    <w:lsdException w:name="Light List Accent 5" w:semiHidden="0" w:uiPriority="61" w:unhideWhenUsed="0"/>
-    <w:lsdException w:name="Light Grid Accent 5" w:semiHidden="0" w:uiPriority="62" w:unhideWhenUsed="0"/>
-    <w:lsdException w:name="Medium Shading 1 Accent 5" w:semiHidden="0" w:uiPriority="63" w:unhideWhenUsed="0"/>
-    <w:lsdException w:name="Medium Shading 2 Accent 5" w:semiHidden="0" w:uiPriority="64" w:unhideWhenUsed="0"/>
-    <w:lsdException w:name="Medium List 1 Accent 5" w:semiHidden="0" w:uiPriority="65" w:unhideWhenUsed="0"/>
-    <w:lsdException w:name="Medium List 2 Accent 5" w:semiHidden="0" w:uiPriority="66" w:unhideWhenUsed="0"/>
-    <w:lsdException w:name="Medium Grid 1 Accent 5" w:semiHidden="0" w:uiPriority="67" w:unhideWhenUsed="0"/>
-    <w:lsdException w:name="Medium Grid 2 Accent 5" w:semiHidden="0" w:uiPriority="68" w:unhideWhenUsed="0"/>
-    <w:lsdException w:name="Medium Grid 3 Accent 5" w:semiHidden="0" w:uiPriority="69" w:unhideWhenUsed="0"/>
-    <w:lsdException w:name="Dark List Accent 5" w:semiHidden="0" w:uiPriority="70" w:unhideWhenUsed="0"/>
-    <w:lsdException w:name="Colorful Shading Accent 5" w:semiHidden="0" w:uiPriority="71" w:unhideWhenUsed="0"/>
-    <w:lsdException w:name="Colorful List Accent 5" w:semiHidden="0" w:uiPriority="72" w:unhideWhenUsed="0"/>
-    <w:lsdException w:name="Colorful Grid Accent 5" w:semiHidden="0" w:uiPriority="73" w:unhideWhenUsed="0"/>
-    <w:lsdException w:name="Light Shading Accent 6" w:semiHidden="0" w:uiPriority="60" w:unhideWhenUsed="0"/>
-    <w:lsdException w:name="Light List Accent 6" w:semiHidden="0" w:uiPriority="61" w:unhideWhenUsed="0"/>
-    <w:lsdException w:name="Light Grid Accent 6" w:semiHidden="0" w:uiPriority="62" w:unhideWhenUsed="0"/>
-    <w:lsdException w:name="Medium Shading 1 Accent 6" w:semiHidden="0" w:uiPriority="63" w:unhideWhenUsed="0"/>
-    <w:lsdException w:name="Medium Shading 2 Accent 6" w:semiHidden="0" w:uiPriority="64" w:unhideWhenUsed="0"/>
-    <w:lsdException w:name="Medium List 1 Accent 6" w:semiHidden="0" w:uiPriority="65" w:unhideWhenUsed="0"/>
-    <w:lsdException w:name="Medium List 2 Accent 6" w:semiHidden="0" w:uiPriority="66" w:unhideWhenUsed="0"/>
-    <w:lsdException w:name="Medium Grid 1 Accent 6" w:semiHidden="0" w:uiPriority="67" w:unhideWhenUsed="0"/>
-    <w:lsdException w:name="Medium Grid 2 Accent 6" w:semiHidden="0" w:uiPriority="68" w:unhideWhenUsed="0"/>
-    <w:lsdException w:name="Medium Grid 3 Accent 6" w:semiHidden="0" w:uiPriority="69" w:unhideWhenUsed="0"/>
-    <w:lsdException w:name="Dark List Accent 6" w:semiHidden="0" w:uiPriority="70" w:unhideWhenUsed="0"/>
-    <w:lsdException w:name="Colorful Shading Accent 6" w:semiHidden="0" w:uiPriority="71" w:unhideWhenUsed="0"/>
-    <w:lsdException w:name="Colorful List Accent 6" w:semiHidden="0" w:uiPriority="72" w:unhideWhenUsed="0"/>
-    <w:lsdException w:name="Colorful Grid Accent 6" w:semiHidden="0" w:uiPriority="73" w:unhideWhenUsed="0"/>
-    <w:lsdException w:name="Subtle Emphasis" w:semiHidden="0" w:uiPriority="19" w:unhideWhenUsed="0" w:qFormat="1"/>
-    <w:lsdException w:name="Intense Emphasis" w:semiHidden="0" w:uiPriority="21" w:unhideWhenUsed="0" w:qFormat="1"/>
-    <w:lsdException w:name="Subtle Reference" w:semiHidden="0" w:uiPriority="31" w:unhideWhenUsed="0" w:qFormat="1"/>
-    <w:lsdException w:name="Intense Reference" w:semiHidden="0" w:uiPriority="32" w:unhideWhenUsed="0" w:qFormat="1"/>
-    <w:lsdException w:name="Book Title" w:semiHidden="0" w:uiPriority="33" w:unhideWhenUsed="0" w:qFormat="1"/>
-    <w:lsdException w:name="Bibliography" w:uiPriority="37"/>
-    <w:lsdException w:name="TOC Heading" w:uiPriority="39" w:qFormat="1"/>
+  <w:latentStyles w:defLockedState="0" w:defUIPriority="99" w:defSemiHidden="0" w:defUnhideWhenUsed="0" w:defQFormat="0" w:count="373">
+    <w:lsdException w:name="Normal" w:uiPriority="0" w:qFormat="1"/>
+    <w:lsdException w:name="heading 1" w:uiPriority="9" w:qFormat="1"/>
+    <w:lsdException w:name="heading 2" w:semiHidden="1" w:uiPriority="9" w:unhideWhenUsed="1" w:qFormat="1"/>
+    <w:lsdException w:name="heading 3" w:semiHidden="1" w:uiPriority="9" w:unhideWhenUsed="1" w:qFormat="1"/>
+    <w:lsdException w:name="heading 4" w:semiHidden="1" w:uiPriority="9" w:unhideWhenUsed="1" w:qFormat="1"/>
+    <w:lsdException w:name="heading 5" w:semiHidden="1" w:uiPriority="9" w:unhideWhenUsed="1" w:qFormat="1"/>
+    <w:lsdException w:name="heading 6" w:semiHidden="1" w:uiPriority="9" w:unhideWhenUsed="1" w:qFormat="1"/>
+    <w:lsdException w:name="heading 7" w:semiHidden="1" w:uiPriority="9" w:unhideWhenUsed="1" w:qFormat="1"/>
+    <w:lsdException w:name="heading 8" w:semiHidden="1" w:uiPriority="9" w:unhideWhenUsed="1" w:qFormat="1"/>
+    <w:lsdException w:name="heading 9" w:semiHidden="1" w:uiPriority="9" w:unhideWhenUsed="1" w:qFormat="1"/>
+    <w:lsdException w:name="index 1" w:semiHidden="1" w:unhideWhenUsed="1"/>
+    <w:lsdException w:name="index 2" w:semiHidden="1" w:unhideWhenUsed="1"/>
+    <w:lsdException w:name="index 3" w:semiHidden="1" w:unhideWhenUsed="1"/>
+    <w:lsdException w:name="index 4" w:semiHidden="1" w:unhideWhenUsed="1"/>
+    <w:lsdException w:name="index 5" w:semiHidden="1" w:unhideWhenUsed="1"/>
+    <w:lsdException w:name="index 6" w:semiHidden="1" w:unhideWhenUsed="1"/>
+    <w:lsdException w:name="index 7" w:semiHidden="1" w:unhideWhenUsed="1"/>
+    <w:lsdException w:name="index 8" w:semiHidden="1" w:unhideWhenUsed="1"/>
+    <w:lsdException w:name="index 9" w:semiHidden="1" w:unhideWhenUsed="1"/>
+    <w:lsdException w:name="toc 1" w:semiHidden="1" w:uiPriority="39" w:unhideWhenUsed="1"/>
+    <w:lsdException w:name="toc 2" w:semiHidden="1" w:uiPriority="39" w:unhideWhenUsed="1"/>
+    <w:lsdException w:name="toc 3" w:semiHidden="1" w:uiPriority="39" w:unhideWhenUsed="1"/>
+    <w:lsdException w:name="toc 4" w:semiHidden="1" w:uiPriority="39" w:unhideWhenUsed="1"/>
+    <w:lsdException w:name="toc 5" w:semiHidden="1" w:uiPriority="39" w:unhideWhenUsed="1"/>
+    <w:lsdException w:name="toc 6" w:semiHidden="1" w:uiPriority="39" w:unhideWhenUsed="1"/>
+    <w:lsdException w:name="toc 7" w:semiHidden="1" w:uiPriority="39" w:unhideWhenUsed="1"/>
+    <w:lsdException w:name="toc 8" w:semiHidden="1" w:uiPriority="39" w:unhideWhenUsed="1"/>
+    <w:lsdException w:name="toc 9" w:semiHidden="1" w:uiPriority="39" w:unhideWhenUsed="1"/>
+    <w:lsdException w:name="Normal Indent" w:semiHidden="1" w:unhideWhenUsed="1"/>
+    <w:lsdException w:name="footnote text" w:semiHidden="1" w:unhideWhenUsed="1"/>
+    <w:lsdException w:name="annotation text" w:semiHidden="1" w:unhideWhenUsed="1"/>
+    <w:lsdException w:name="header" w:semiHidden="1" w:unhideWhenUsed="1"/>
+    <w:lsdException w:name="footer" w:semiHidden="1" w:unhideWhenUsed="1"/>
+    <w:lsdException w:name="index heading" w:semiHidden="1" w:unhideWhenUsed="1"/>
+    <w:lsdException w:name="caption" w:semiHidden="1" w:uiPriority="35" w:unhideWhenUsed="1" w:qFormat="1"/>
+    <w:lsdException w:name="table of figures" w:semiHidden="1" w:unhideWhenUsed="1"/>
+    <w:lsdException w:name="envelope address" w:semiHidden="1" w:unhideWhenUsed="1"/>
+    <w:lsdException w:name="envelope return" w:semiHidden="1" w:unhideWhenUsed="1"/>
+    <w:lsdException w:name="footnote reference" w:semiHidden="1" w:unhideWhenUsed="1"/>
+    <w:lsdException w:name="annotation reference" w:semiHidden="1" w:unhideWhenUsed="1"/>
+    <w:lsdException w:name="line number" w:semiHidden="1" w:unhideWhenUsed="1"/>
+    <w:lsdException w:name="page number" w:semiHidden="1" w:unhideWhenUsed="1"/>
+    <w:lsdException w:name="endnote reference" w:semiHidden="1" w:unhideWhenUsed="1"/>
+    <w:lsdException w:name="endnote text" w:semiHidden="1" w:unhideWhenUsed="1"/>
+    <w:lsdException w:name="table of authorities" w:semiHidden="1" w:unhideWhenUsed="1"/>
+    <w:lsdException w:name="macro" w:semiHidden="1" w:unhideWhenUsed="1"/>
+    <w:lsdException w:name="toa heading" w:semiHidden="1" w:unhideWhenUsed="1"/>
+    <w:lsdException w:name="List" w:semiHidden="1" w:unhideWhenUsed="1"/>
+    <w:lsdException w:name="List Bullet" w:semiHidden="1" w:unhideWhenUsed="1"/>
+    <w:lsdException w:name="List Number" w:semiHidden="1" w:unhideWhenUsed="1"/>
+    <w:lsdException w:name="List 2" w:semiHidden="1" w:unhideWhenUsed="1"/>
+    <w:lsdException w:name="List 3" w:semiHidden="1" w:unhideWhenUsed="1"/>
+    <w:lsdException w:name="List 4" w:semiHidden="1" w:unhideWhenUsed="1"/>
+    <w:lsdException w:name="List 5" w:semiHidden="1" w:unhideWhenUsed="1"/>
+    <w:lsdException w:name="List Bullet 2" w:semiHidden="1" w:unhideWhenUsed="1"/>
+    <w:lsdException w:name="List Bullet 3" w:semiHidden="1" w:unhideWhenUsed="1"/>
+    <w:lsdException w:name="List Bullet 4" w:semiHidden="1" w:unhideWhenUsed="1"/>
+    <w:lsdException w:name="List Bullet 5" w:semiHidden="1" w:unhideWhenUsed="1"/>
+    <w:lsdException w:name="List Number 2" w:semiHidden="1" w:unhideWhenUsed="1"/>
+    <w:lsdException w:name="List Number 3" w:semiHidden="1" w:unhideWhenUsed="1"/>
+    <w:lsdException w:name="List Number 4" w:semiHidden="1" w:unhideWhenUsed="1"/>
+    <w:lsdException w:name="List Number 5" w:semiHidden="1" w:unhideWhenUsed="1"/>
+    <w:lsdException w:name="Title" w:uiPriority="10" w:qFormat="1"/>
+    <w:lsdException w:name="Closing" w:semiHidden="1" w:unhideWhenUsed="1"/>
+    <w:lsdException w:name="Signature" w:semiHidden="1" w:unhideWhenUsed="1"/>
+    <w:lsdException w:name="Default Paragraph Font" w:semiHidden="1" w:uiPriority="1" w:unhideWhenUsed="1"/>
+    <w:lsdException w:name="Body Text" w:semiHidden="1" w:unhideWhenUsed="1"/>
+    <w:lsdException w:name="Body Text Indent" w:semiHidden="1" w:unhideWhenUsed="1"/>
+    <w:lsdException w:name="List Continue" w:semiHidden="1" w:unhideWhenUsed="1"/>
+    <w:lsdException w:name="List Continue 2" w:semiHidden="1" w:unhideWhenUsed="1"/>
+    <w:lsdException w:name="List Continue 3" w:semiHidden="1" w:unhideWhenUsed="1"/>
+    <w:lsdException w:name="List Continue 4" w:semiHidden="1" w:unhideWhenUsed="1"/>
+    <w:lsdException w:name="List Continue 5" w:semiHidden="1" w:unhideWhenUsed="1"/>
+    <w:lsdException w:name="Message Header" w:semiHidden="1" w:unhideWhenUsed="1"/>
+    <w:lsdException w:name="Subtitle" w:uiPriority="11" w:qFormat="1"/>
+    <w:lsdException w:name="Salutation" w:semiHidden="1" w:unhideWhenUsed="1"/>
+    <w:lsdException w:name="Date" w:semiHidden="1" w:unhideWhenUsed="1"/>
+    <w:lsdException w:name="Body Text First Indent" w:semiHidden="1" w:unhideWhenUsed="1"/>
+    <w:lsdException w:name="Body Text First Indent 2" w:semiHidden="1" w:unhideWhenUsed="1"/>
+    <w:lsdException w:name="Note Heading" w:semiHidden="1" w:unhideWhenUsed="1"/>
+    <w:lsdException w:name="Body Text 2" w:semiHidden="1" w:unhideWhenUsed="1"/>
+    <w:lsdException w:name="Body Text 3" w:semiHidden="1" w:unhideWhenUsed="1"/>
+    <w:lsdException w:name="Body Text Indent 2" w:semiHidden="1" w:unhideWhenUsed="1"/>
+    <w:lsdException w:name="Body Text Indent 3" w:semiHidden="1" w:unhideWhenUsed="1"/>
+    <w:lsdException w:name="Block Text" w:semiHidden="1" w:unhideWhenUsed="1"/>
+    <w:lsdException w:name="Hyperlink" w:semiHidden="1" w:unhideWhenUsed="1"/>
+    <w:lsdException w:name="FollowedHyperlink" w:semiHidden="1" w:unhideWhenUsed="1"/>
+    <w:lsdException w:name="Strong" w:uiPriority="22" w:qFormat="1"/>
+    <w:lsdException w:name="Emphasis" w:uiPriority="20" w:qFormat="1"/>
+    <w:lsdException w:name="Document Map" w:semiHidden="1" w:unhideWhenUsed="1"/>
+    <w:lsdException w:name="Plain Text" w:semiHidden="1" w:unhideWhenUsed="1"/>
+    <w:lsdException w:name="E-mail Signature" w:semiHidden="1" w:unhideWhenUsed="1"/>
+    <w:lsdException w:name="HTML Top of Form" w:semiHidden="1" w:unhideWhenUsed="1"/>
+    <w:lsdException w:name="HTML Bottom of Form" w:semiHidden="1" w:unhideWhenUsed="1"/>
+    <w:lsdException w:name="Normal (Web)" w:semiHidden="1" w:unhideWhenUsed="1"/>
+    <w:lsdException w:name="HTML Acronym" w:semiHidden="1" w:unhideWhenUsed="1"/>
+    <w:lsdException w:name="HTML Address" w:semiHidden="1" w:unhideWhenUsed="1"/>
+    <w:lsdException w:name="HTML Cite" w:semiHidden="1" w:unhideWhenUsed="1"/>
+    <w:lsdException w:name="HTML Code" w:semiHidden="1" w:unhideWhenUsed="1"/>
+    <w:lsdException w:name="HTML Definition" w:semiHidden="1" w:unhideWhenUsed="1"/>
+    <w:lsdException w:name="HTML Keyboard" w:semiHidden="1" w:unhideWhenUsed="1"/>
+    <w:lsdException w:name="HTML Preformatted" w:semiHidden="1" w:unhideWhenUsed="1"/>
+    <w:lsdException w:name="HTML Sample" w:semiHidden="1" w:unhideWhenUsed="1"/>
+    <w:lsdException w:name="HTML Typewriter" w:semiHidden="1" w:unhideWhenUsed="1"/>
+    <w:lsdException w:name="HTML Variable" w:semiHidden="1" w:unhideWhenUsed="1"/>
+    <w:lsdException w:name="Normal Table" w:semiHidden="1" w:unhideWhenUsed="1"/>
+    <w:lsdException w:name="annotation subject" w:semiHidden="1" w:unhideWhenUsed="1"/>
+    <w:lsdException w:name="No List" w:semiHidden="1" w:unhideWhenUsed="1"/>
+    <w:lsdException w:name="Outline List 1" w:semiHidden="1" w:unhideWhenUsed="1"/>
+    <w:lsdException w:name="Outline List 2" w:semiHidden="1" w:unhideWhenUsed="1"/>
+    <w:lsdException w:name="Outline List 3" w:semiHidden="1" w:unhideWhenUsed="1"/>
+    <w:lsdException w:name="Table Simple 1" w:semiHidden="1" w:unhideWhenUsed="1"/>
+    <w:lsdException w:name="Table Simple 2" w:semiHidden="1" w:unhideWhenUsed="1"/>
+    <w:lsdException w:name="Table Simple 3" w:semiHidden="1" w:unhideWhenUsed="1"/>
+    <w:lsdException w:name="Table Classic 1" w:semiHidden="1" w:unhideWhenUsed="1"/>
+    <w:lsdException w:name="Table Classic 2" w:semiHidden="1" w:unhideWhenUsed="1"/>
+    <w:lsdException w:name="Table Classic 3" w:semiHidden="1" w:unhideWhenUsed="1"/>
+    <w:lsdException w:name="Table Classic 4" w:semiHidden="1" w:unhideWhenUsed="1"/>
+    <w:lsdException w:name="Table Colorful 1" w:semiHidden="1" w:unhideWhenUsed="1"/>
+    <w:lsdException w:name="Table Colorful 2" w:semiHidden="1" w:unhideWhenUsed="1"/>
+    <w:lsdException w:name="Table Colorful 3" w:semiHidden="1" w:unhideWhenUsed="1"/>
+    <w:lsdException w:name="Table Columns 1" w:semiHidden="1" w:unhideWhenUsed="1"/>
+    <w:lsdException w:name="Table Columns 2" w:semiHidden="1" w:unhideWhenUsed="1"/>
+    <w:lsdException w:name="Table Columns 3" w:semiHidden="1" w:unhideWhenUsed="1"/>
+    <w:lsdException w:name="Table Columns 4" w:semiHidden="1" w:unhideWhenUsed="1"/>
+    <w:lsdException w:name="Table Columns 5" w:semiHidden="1" w:unhideWhenUsed="1"/>
+    <w:lsdException w:name="Table Grid 1" w:semiHidden="1" w:unhideWhenUsed="1"/>
+    <w:lsdException w:name="Table Grid 2" w:semiHidden="1" w:unhideWhenUsed="1"/>
+    <w:lsdException w:name="Table Grid 3" w:semiHidden="1" w:unhideWhenUsed="1"/>
+    <w:lsdException w:name="Table Grid 4" w:semiHidden="1" w:unhideWhenUsed="1"/>
+    <w:lsdException w:name="Table Grid 5" w:semiHidden="1" w:unhideWhenUsed="1"/>
+    <w:lsdException w:name="Table Grid 6" w:semiHidden="1" w:unhideWhenUsed="1"/>
+    <w:lsdException w:name="Table Grid 7" w:semiHidden="1" w:unhideWhenUsed="1"/>
+    <w:lsdException w:name="Table Grid 8" w:semiHidden="1" w:unhideWhenUsed="1"/>
+    <w:lsdException w:name="Table List 1" w:semiHidden="1" w:unhideWhenUsed="1"/>
+    <w:lsdException w:name="Table List 2" w:semiHidden="1" w:unhideWhenUsed="1"/>
+    <w:lsdException w:name="Table List 3" w:semiHidden="1" w:unhideWhenUsed="1"/>
+    <w:lsdException w:name="Table List 4" w:semiHidden="1" w:unhideWhenUsed="1"/>
+    <w:lsdException w:name="Table List 5" w:semiHidden="1" w:unhideWhenUsed="1"/>
+    <w:lsdException w:name="Table List 6" w:semiHidden="1" w:unhideWhenUsed="1"/>
+    <w:lsdException w:name="Table List 7" w:semiHidden="1" w:unhideWhenUsed="1"/>
+    <w:lsdException w:name="Table List 8" w:semiHidden="1" w:unhideWhenUsed="1"/>
+    <w:lsdException w:name="Table 3D effects 1" w:semiHidden="1" w:unhideWhenUsed="1"/>
+    <w:lsdException w:name="Table 3D effects 2" w:semiHidden="1" w:unhideWhenUsed="1"/>
+    <w:lsdException w:name="Table 3D effects 3" w:semiHidden="1" w:unhideWhenUsed="1"/>
+    <w:lsdException w:name="Table Contemporary" w:semiHidden="1" w:unhideWhenUsed="1"/>
+    <w:lsdException w:name="Table Elegant" w:semiHidden="1" w:unhideWhenUsed="1"/>
+    <w:lsdException w:name="Table Professional" w:semiHidden="1" w:unhideWhenUsed="1"/>
+    <w:lsdException w:name="Table Subtle 1" w:semiHidden="1" w:unhideWhenUsed="1"/>
+    <w:lsdException w:name="Table Subtle 2" w:semiHidden="1" w:unhideWhenUsed="1"/>
+    <w:lsdException w:name="Table Web 1" w:semiHidden="1" w:unhideWhenUsed="1"/>
+    <w:lsdException w:name="Table Web 2" w:semiHidden="1" w:unhideWhenUsed="1"/>
+    <w:lsdException w:name="Table Web 3" w:semiHidden="1" w:unhideWhenUsed="1"/>
+    <w:lsdException w:name="Balloon Text" w:semiHidden="1" w:unhideWhenUsed="1"/>
+    <w:lsdException w:name="Table Grid" w:semiHidden="1" w:uiPriority="59" w:unhideWhenUsed="1"/>
+    <w:lsdException w:name="Table Theme" w:semiHidden="1" w:unhideWhenUsed="1"/>
+    <w:lsdException w:name="Placeholder Text" w:semiHidden="1"/>
+    <w:lsdException w:name="No Spacing" w:uiPriority="1" w:qFormat="1"/>
+    <w:lsdException w:name="Light Shading" w:uiPriority="60"/>
+    <w:lsdException w:name="Light List" w:uiPriority="61"/>
+    <w:lsdException w:name="Light Grid" w:uiPriority="62"/>
+    <w:lsdException w:name="Medium Shading 1" w:uiPriority="63"/>
+    <w:lsdException w:name="Medium Shading 2" w:uiPriority="64"/>
+    <w:lsdException w:name="Medium List 1" w:uiPriority="65"/>
+    <w:lsdException w:name="Medium List 2" w:uiPriority="66"/>
+    <w:lsdException w:name="Medium Grid 1" w:uiPriority="67"/>
+    <w:lsdException w:name="Medium Grid 2" w:uiPriority="68"/>
+    <w:lsdException w:name="Medium Grid 3" w:uiPriority="69"/>
+    <w:lsdException w:name="Dark List" w:uiPriority="70"/>
+    <w:lsdException w:name="Colorful Shading" w:uiPriority="71"/>
+    <w:lsdException w:name="Colorful List" w:uiPriority="72"/>
+    <w:lsdException w:name="Colorful Grid" w:uiPriority="73"/>
+    <w:lsdException w:name="Light Shading Accent 1" w:uiPriority="60"/>
+    <w:lsdException w:name="Light List Accent 1" w:uiPriority="61"/>
+    <w:lsdException w:name="Light Grid Accent 1" w:uiPriority="62"/>
+    <w:lsdException w:name="Medium Shading 1 Accent 1" w:uiPriority="63"/>
+    <w:lsdException w:name="Medium Shading 2 Accent 1" w:uiPriority="64"/>
+    <w:lsdException w:name="Medium List 1 Accent 1" w:uiPriority="65"/>
+    <w:lsdException w:name="Revision" w:semiHidden="1"/>
+    <w:lsdException w:name="List Paragraph" w:uiPriority="34" w:qFormat="1"/>
+    <w:lsdException w:name="Quote" w:uiPriority="29" w:qFormat="1"/>
+    <w:lsdException w:name="Intense Quote" w:uiPriority="30" w:qFormat="1"/>
+    <w:lsdException w:name="Medium List 2 Accent 1" w:uiPriority="66"/>
+    <w:lsdException w:name="Medium Grid 1 Accent 1" w:uiPriority="67"/>
+    <w:lsdException w:name="Medium Grid 2 Accent 1" w:uiPriority="68"/>
+    <w:lsdException w:name="Medium Grid 3 Accent 1" w:uiPriority="69"/>
+    <w:lsdException w:name="Dark List Accent 1" w:uiPriority="70"/>
+    <w:lsdException w:name="Colorful Shading Accent 1" w:uiPriority="71"/>
+    <w:lsdException w:name="Colorful List Accent 1" w:uiPriority="72"/>
+    <w:lsdException w:name="Colorful Grid Accent 1" w:uiPriority="73"/>
+    <w:lsdException w:name="Light Shading Accent 2" w:uiPriority="60"/>
+    <w:lsdException w:name="Light List Accent 2" w:uiPriority="61"/>
+    <w:lsdException w:name="Light Grid Accent 2" w:uiPriority="62"/>
+    <w:lsdException w:name="Medium Shading 1 Accent 2" w:uiPriority="63"/>
+    <w:lsdException w:name="Medium Shading 2 Accent 2" w:uiPriority="64"/>
+    <w:lsdException w:name="Medium List 1 Accent 2" w:uiPriority="65"/>
+    <w:lsdException w:name="Medium List 2 Accent 2" w:uiPriority="66"/>
+    <w:lsdException w:name="Medium Grid 1 Accent 2" w:uiPriority="67"/>
+    <w:lsdException w:name="Medium Grid 2 Accent 2" w:uiPriority="68"/>
+    <w:lsdException w:name="Medium Grid 3 Accent 2" w:uiPriority="69"/>
+    <w:lsdException w:name="Dark List Accent 2" w:uiPriority="70"/>
+    <w:lsdException w:name="Colorful Shading Accent 2" w:uiPriority="71"/>
+    <w:lsdException w:name="Colorful List Accent 2" w:uiPriority="72"/>
+    <w:lsdException w:name="Colorful Grid Accent 2" w:uiPriority="73"/>
+    <w:lsdException w:name="Light Shading Accent 3" w:uiPriority="60"/>
+    <w:lsdException w:name="Light List Accent 3" w:uiPriority="61"/>
+    <w:lsdException w:name="Light Grid Accent 3" w:uiPriority="62"/>
+    <w:lsdException w:name="Medium Shading 1 Accent 3" w:uiPriority="63"/>
+    <w:lsdException w:name="Medium Shading 2 Accent 3" w:uiPriority="64"/>
+    <w:lsdException w:name="Medium List 1 Accent 3" w:uiPriority="65"/>
+    <w:lsdException w:name="Medium List 2 Accent 3" w:uiPriority="66"/>
+    <w:lsdException w:name="Medium Grid 1 Accent 3" w:uiPriority="67"/>
+    <w:lsdException w:name="Medium Grid 2 Accent 3" w:uiPriority="68"/>
+    <w:lsdException w:name="Medium Grid 3 Accent 3" w:uiPriority="69"/>
+    <w:lsdException w:name="Dark List Accent 3" w:uiPriority="70"/>
+    <w:lsdException w:name="Colorful Shading Accent 3" w:uiPriority="71"/>
+    <w:lsdException w:name="Colorful List Accent 3" w:uiPriority="72"/>
+    <w:lsdException w:name="Colorful Grid Accent 3" w:uiPriority="73"/>
+    <w:lsdException w:name="Light Shading Accent 4" w:uiPriority="60"/>
+    <w:lsdException w:name="Light List Accent 4" w:uiPriority="61"/>
+    <w:lsdException w:name="Light Grid Accent 4" w:uiPriority="62"/>
+    <w:lsdException w:name="Medium Shading 1 Accent 4" w:uiPriority="63"/>
+    <w:lsdException w:name="Medium Shading 2 Accent 4" w:uiPriority="64"/>
+    <w:lsdException w:name="Medium List 1 Accent 4" w:uiPriority="65"/>
+    <w:lsdException w:name="Medium List 2 Accent 4" w:uiPriority="66"/>
+    <w:lsdException w:name="Medium Grid 1 Accent 4" w:uiPriority="67"/>
+    <w:lsdException w:name="Medium Grid 2 Accent 4" w:uiPriority="68"/>
+    <w:lsdException w:name="Medium Grid 3 Accent 4" w:uiPriority="69"/>
+    <w:lsdException w:name="Dark List Accent 4" w:uiPriority="70"/>
+    <w:lsdException w:name="Colorful Shading Accent 4" w:uiPriority="71"/>
+    <w:lsdException w:name="Colorful List Accent 4" w:uiPriority="72"/>
+    <w:lsdException w:name="Colorful Grid Accent 4" w:uiPriority="73"/>
+    <w:lsdException w:name="Light Shading Accent 5" w:uiPriority="60"/>
+    <w:lsdException w:name="Light List Accent 5" w:uiPriority="61"/>
+    <w:lsdException w:name="Light Grid Accent 5" w:uiPriority="62"/>
+    <w:lsdException w:name="Medium Shading 1 Accent 5" w:uiPriority="63"/>
+    <w:lsdException w:name="Medium Shading 2 Accent 5" w:uiPriority="64"/>
+    <w:lsdException w:name="Medium List 1 Accent 5" w:uiPriority="65"/>
+    <w:lsdException w:name="Medium List 2 Accent 5" w:uiPriority="66"/>
+    <w:lsdException w:name="Medium Grid 1 Accent 5" w:uiPriority="67"/>
+    <w:lsdException w:name="Medium Grid 2 Accent 5" w:uiPriority="68"/>
+    <w:lsdException w:name="Medium Grid 3 Accent 5" w:uiPriority="69"/>
+    <w:lsdException w:name="Dark List Accent 5" w:uiPriority="70"/>
+    <w:lsdException w:name="Colorful Shading Accent 5" w:uiPriority="71"/>
+    <w:lsdException w:name="Colorful List Accent 5" w:uiPriority="72"/>
+    <w:lsdException w:name="Colorful Grid Accent 5" w:uiPriority="73"/>
+    <w:lsdException w:name="Light Shading Accent 6" w:uiPriority="60"/>
+    <w:lsdException w:name="Light List Accent 6" w:uiPriority="61"/>
+    <w:lsdException w:name="Light Grid Accent 6" w:uiPriority="62"/>
+    <w:lsdException w:name="Medium Shading 1 Accent 6" w:uiPriority="63"/>
+    <w:lsdException w:name="Medium Shading 2 Accent 6" w:uiPriority="64"/>
+    <w:lsdException w:name="Medium List 1 Accent 6" w:uiPriority="65"/>
+    <w:lsdException w:name="Medium List 2 Accent 6" w:uiPriority="66"/>
+    <w:lsdException w:name="Medium Grid 1 Accent 6" w:uiPriority="67"/>
+    <w:lsdException w:name="Medium Grid 2 Accent 6" w:uiPriority="68"/>
+    <w:lsdException w:name="Medium Grid 3 Accent 6" w:uiPriority="69"/>
+    <w:lsdException w:name="Dark List Accent 6" w:uiPriority="70"/>
+    <w:lsdException w:name="Colorful Shading Accent 6" w:uiPriority="71"/>
+    <w:lsdException w:name="Colorful List Accent 6" w:uiPriority="72"/>
+    <w:lsdException w:name="Colorful Grid Accent 6" w:uiPriority="73"/>
+    <w:lsdException w:name="Subtle Emphasis" w:uiPriority="19" w:qFormat="1"/>
+    <w:lsdException w:name="Intense Emphasis" w:uiPriority="21" w:qFormat="1"/>
+    <w:lsdException w:name="Subtle Reference" w:uiPriority="31" w:qFormat="1"/>
+    <w:lsdException w:name="Intense Reference" w:uiPriority="32" w:qFormat="1"/>
+    <w:lsdException w:name="Book Title" w:uiPriority="33" w:qFormat="1"/>
+    <w:lsdException w:name="Bibliography" w:semiHidden="1" w:uiPriority="37" w:unhideWhenUsed="1"/>
+    <w:lsdException w:name="TOC Heading" w:semiHidden="1" w:uiPriority="39" w:unhideWhenUsed="1" w:qFormat="1"/>
+    <w:lsdException w:name="Plain Table 1" w:uiPriority="41"/>
+    <w:lsdException w:name="Plain Table 2" w:uiPriority="42"/>
+    <w:lsdException w:name="Plain Table 3" w:uiPriority="43"/>
+    <w:lsdException w:name="Plain Table 4" w:uiPriority="44"/>
+    <w:lsdException w:name="Plain Table 5" w:uiPriority="45"/>
+    <w:lsdException w:name="Grid Table Light" w:uiPriority="40"/>
+    <w:lsdException w:name="Grid Table 1 Light" w:uiPriority="46"/>
+    <w:lsdException w:name="Grid Table 2" w:uiPriority="47"/>
+    <w:lsdException w:name="Grid Table 3" w:uiPriority="48"/>
+    <w:lsdException w:name="Grid Table 4" w:uiPriority="49"/>
+    <w:lsdException w:name="Grid Table 5 Dark" w:uiPriority="50"/>
+    <w:lsdException w:name="Grid Table 6 Colorful" w:uiPriority="51"/>
+    <w:lsdException w:name="Grid Table 7 Colorful" w:uiPriority="52"/>
+    <w:lsdException w:name="Grid Table 1 Light Accent 1" w:uiPriority="46"/>
+    <w:lsdException w:name="Grid Table 2 Accent 1" w:uiPriority="47"/>
+    <w:lsdException w:name="Grid Table 3 Accent 1" w:uiPriority="48"/>
+    <w:lsdException w:name="Grid Table 4 Accent 1" w:uiPriority="49"/>
+    <w:lsdException w:name="Grid Table 5 Dark Accent 1" w:uiPriority="50"/>
+    <w:lsdException w:name="Grid Table 6 Colorful Accent 1" w:uiPriority="51"/>
+    <w:lsdException w:name="Grid Table 7 Colorful Accent 1" w:uiPriority="52"/>
+    <w:lsdException w:name="Grid Table 1 Light Accent 2" w:uiPriority="46"/>
+    <w:lsdException w:name="Grid Table 2 Accent 2" w:uiPriority="47"/>
+    <w:lsdException w:name="Grid Table 3 Accent 2" w:uiPriority="48"/>
+    <w:lsdException w:name="Grid Table 4 Accent 2" w:uiPriority="49"/>
+    <w:lsdException w:name="Grid Table 5 Dark Accent 2" w:uiPriority="50"/>
+    <w:lsdException w:name="Grid Table 6 Colorful Accent 2" w:uiPriority="51"/>
+    <w:lsdException w:name="Grid Table 7 Colorful Accent 2" w:uiPriority="52"/>
+    <w:lsdException w:name="Grid Table 1 Light Accent 3" w:uiPriority="46"/>
+    <w:lsdException w:name="Grid Table 2 Accent 3" w:uiPriority="47"/>
+    <w:lsdException w:name="Grid Table 3 Accent 3" w:uiPriority="48"/>
+    <w:lsdException w:name="Grid Table 4 Accent 3" w:uiPriority="49"/>
+    <w:lsdException w:name="Grid Table 5 Dark Accent 3" w:uiPriority="50"/>
+    <w:lsdException w:name="Grid Table 6 Colorful Accent 3" w:uiPriority="51"/>
+    <w:lsdException w:name="Grid Table 7 Colorful Accent 3" w:uiPriority="52"/>
+    <w:lsdException w:name="Grid Table 1 Light Accent 4" w:uiPriority="46"/>
+    <w:lsdException w:name="Grid Table 2 Accent 4" w:uiPriority="47"/>
+    <w:lsdException w:name="Grid Table 3 Accent 4" w:uiPriority="48"/>
+    <w:lsdException w:name="Grid Table 4 Accent 4" w:uiPriority="49"/>
+    <w:lsdException w:name="Grid Table 5 Dark Accent 4" w:uiPriority="50"/>
+    <w:lsdException w:name="Grid Table 6 Colorful Accent 4" w:uiPriority="51"/>
+    <w:lsdException w:name="Grid Table 7 Colorful Accent 4" w:uiPriority="52"/>
+    <w:lsdException w:name="Grid Table 1 Light Accent 5" w:uiPriority="46"/>
+    <w:lsdException w:name="Grid Table 2 Accent 5" w:uiPriority="47"/>
+    <w:lsdException w:name="Grid Table 3 Accent 5" w:uiPriority="48"/>
+    <w:lsdException w:name="Grid Table 4 Accent 5" w:uiPriority="49"/>
+    <w:lsdException w:name="Grid Table 5 Dark Accent 5" w:uiPriority="50"/>
+    <w:lsdException w:name="Grid Table 6 Colorful Accent 5" w:uiPriority="51"/>
+    <w:lsdException w:name="Grid Table 7 Colorful Accent 5" w:uiPriority="52"/>
+    <w:lsdException w:name="Grid Table 1 Light Accent 6" w:uiPriority="46"/>
+    <w:lsdException w:name="Grid Table 2 Accent 6" w:uiPriority="47"/>
+    <w:lsdException w:name="Grid Table 3 Accent 6" w:uiPriority="48"/>
+    <w:lsdException w:name="Grid Table 4 Accent 6" w:uiPriority="49"/>
+    <w:lsdException w:name="Grid Table 5 Dark Accent 6" w:uiPriority="50"/>
+    <w:lsdException w:name="Grid Table 6 Colorful Accent 6" w:uiPriority="51"/>
+    <w:lsdException w:name="Grid Table 7 Colorful Accent 6" w:uiPriority="52"/>
+    <w:lsdException w:name="List Table 1 Light" w:uiPriority="46"/>
+    <w:lsdException w:name="List Table 2" w:uiPriority="47"/>
+    <w:lsdException w:name="List Table 3" w:uiPriority="48"/>
+    <w:lsdException w:name="List Table 4" w:uiPriority="49"/>
+    <w:lsdException w:name="List Table 5 Dark" w:uiPriority="50"/>
+    <w:lsdException w:name="List Table 6 Colorful" w:uiPriority="51"/>
+    <w:lsdException w:name="List Table 7 Colorful" w:uiPriority="52"/>
+    <w:lsdException w:name="List Table 1 Light Accent 1" w:uiPriority="46"/>
+    <w:lsdException w:name="List Table 2 Accent 1" w:uiPriority="47"/>
+    <w:lsdException w:name="List Table 3 Accent 1" w:uiPriority="48"/>
+    <w:lsdException w:name="List Table 4 Accent 1" w:uiPriority="49"/>
+    <w:lsdException w:name="List Table 5 Dark Accent 1" w:uiPriority="50"/>
+    <w:lsdException w:name="List Table 6 Colorful Accent 1" w:uiPriority="51"/>
+    <w:lsdException w:name="List Table 7 Colorful Accent 1" w:uiPriority="52"/>
+    <w:lsdException w:name="List Table 1 Light Accent 2" w:uiPriority="46"/>
+    <w:lsdException w:name="List Table 2 Accent 2" w:uiPriority="47"/>
+    <w:lsdException w:name="List Table 3 Accent 2" w:uiPriority="48"/>
+    <w:lsdException w:name="List Table 4 Accent 2" w:uiPriority="49"/>
+    <w:lsdException w:name="List Table 5 Dark Accent 2" w:uiPriority="50"/>
+    <w:lsdException w:name="List Table 6 Colorful Accent 2" w:uiPriority="51"/>
+    <w:lsdException w:name="List Table 7 Colorful Accent 2" w:uiPriority="52"/>
+    <w:lsdException w:name="List Table 1 Light Accent 3" w:uiPriority="46"/>
+    <w:lsdException w:name="List Table 2 Accent 3" w:uiPriority="47"/>
+    <w:lsdException w:name="List Table 3 Accent 3" w:uiPriority="48"/>
+    <w:lsdException w:name="List Table 4 Accent 3" w:uiPriority="49"/>
+    <w:lsdException w:name="List Table 5 Dark Accent 3" w:uiPriority="50"/>
+    <w:lsdException w:name="List Table 6 Colorful Accent 3" w:uiPriority="51"/>
+    <w:lsdException w:name="List Table 7 Colorful Accent 3" w:uiPriority="52"/>
+    <w:lsdException w:name="List Table 1 Light Accent 4" w:uiPriority="46"/>
+    <w:lsdException w:name="List Table 2 Accent 4" w:uiPriority="47"/>
+    <w:lsdException w:name="List Table 3 Accent 4" w:uiPriority="48"/>
+    <w:lsdException w:name="List Table 4 Accent 4" w:uiPriority="49"/>
+    <w:lsdException w:name="List Table 5 Dark Accent 4" w:uiPriority="50"/>
+    <w:lsdException w:name="List Table 6 Colorful Accent 4" w:uiPriority="51"/>
+    <w:lsdException w:name="List Table 7 Colorful Accent 4" w:uiPriority="52"/>
+    <w:lsdException w:name="List Table 1 Light Accent 5" w:uiPriority="46"/>
+    <w:lsdException w:name="List Table 2 Accent 5" w:uiPriority="47"/>
+    <w:lsdException w:name="List Table 3 Accent 5" w:uiPriority="48"/>
+    <w:lsdException w:name="List Table 4 Accent 5" w:uiPriority="49"/>
+    <w:lsdException w:name="List Table 5 Dark Accent 5" w:uiPriority="50"/>
+    <w:lsdException w:name="List Table 6 Colorful Accent 5" w:uiPriority="51"/>
+    <w:lsdException w:name="List Table 7 Colorful Accent 5" w:uiPriority="52"/>
+    <w:lsdException w:name="List Table 1 Light Accent 6" w:uiPriority="46"/>
+    <w:lsdException w:name="List Table 2 Accent 6" w:uiPriority="47"/>
+    <w:lsdException w:name="List Table 3 Accent 6" w:uiPriority="48"/>
+    <w:lsdException w:name="List Table 4 Accent 6" w:uiPriority="49"/>
+    <w:lsdException w:name="List Table 5 Dark Accent 6" w:uiPriority="50"/>
+    <w:lsdException w:name="List Table 6 Colorful Accent 6" w:uiPriority="51"/>
+    <w:lsdException w:name="List Table 7 Colorful Accent 6" w:uiPriority="52"/>
+    <w:lsdException w:name="Mention" w:semiHidden="1" w:unhideWhenUsed="1"/>
+    <w:lsdException w:name="Smart Hyperlink" w:semiHidden="1" w:unhideWhenUsed="1"/>
   </w:latentStyles>
   <w:style w:type="paragraph" w:default="1" w:styleId="Normal">
     <w:name w:val="Normal"/>
@@ -10697,7 +9482,7 @@
     <w:rsid w:val="008A348A"/>
     <w:pPr>
       <w:pBdr>
-        <w:bottom w:val="single" w:sz="8" w:space="4" w:color="4F81BD" w:themeColor="accent1"/>
+        <w:bottom w:val="single" w:sz="8" w:space="4" w:color="5B9BD5" w:themeColor="accent1"/>
       </w:pBdr>
       <w:tabs>
         <w:tab w:val="left" w:pos="360"/>
@@ -10763,271 +9548,8 @@
 </w:styles>
 </file>
 
-<file path=word/glossary/stylesWithEffects.xml><?xml version="1.0" encoding="utf-8"?>
-<w:styles xmlns:wpc="http://schemas.microsoft.com/office/word/2010/wordprocessingCanvas" xmlns:mc="http://schemas.openxmlformats.org/markup-compatibility/2006" xmlns:o="urn:schemas-microsoft-com:office:office" xmlns:r="http://schemas.openxmlformats.org/officeDocument/2006/relationships" xmlns:m="http://schemas.openxmlformats.org/officeDocument/2006/math" xmlns:v="urn:schemas-microsoft-com:vml" xmlns:wp14="http://schemas.microsoft.com/office/word/2010/wordprocessingDrawing" xmlns:wp="http://schemas.openxmlformats.org/drawingml/2006/wordprocessingDrawing" xmlns:w10="urn:schemas-microsoft-com:office:word" xmlns:w="http://schemas.openxmlformats.org/wordprocessingml/2006/main" xmlns:w14="http://schemas.microsoft.com/office/word/2010/wordml" xmlns:wpg="http://schemas.microsoft.com/office/word/2010/wordprocessingGroup" xmlns:wpi="http://schemas.microsoft.com/office/word/2010/wordprocessingInk" xmlns:wne="http://schemas.microsoft.com/office/word/2006/wordml" xmlns:wps="http://schemas.microsoft.com/office/word/2010/wordprocessingShape" mc:Ignorable="w14 wp14">
-  <w:docDefaults>
-    <w:rPrDefault>
-      <w:rPr>
-        <w:rFonts w:asciiTheme="minorHAnsi" w:eastAsiaTheme="minorEastAsia" w:hAnsiTheme="minorHAnsi" w:cstheme="minorBidi"/>
-        <w:sz w:val="22"/>
-        <w:szCs w:val="22"/>
-        <w:lang w:val="en-US" w:eastAsia="en-US" w:bidi="ar-SA"/>
-      </w:rPr>
-    </w:rPrDefault>
-    <w:pPrDefault>
-      <w:pPr>
-        <w:spacing w:after="200" w:line="276" w:lineRule="auto"/>
-      </w:pPr>
-    </w:pPrDefault>
-  </w:docDefaults>
-  <w:latentStyles w:defLockedState="0" w:defUIPriority="99" w:defSemiHidden="1" w:defUnhideWhenUsed="1" w:defQFormat="0" w:count="267">
-    <w:lsdException w:name="Normal" w:semiHidden="0" w:uiPriority="0" w:unhideWhenUsed="0" w:qFormat="1"/>
-    <w:lsdException w:name="heading 1" w:semiHidden="0" w:uiPriority="9" w:unhideWhenUsed="0" w:qFormat="1"/>
-    <w:lsdException w:name="heading 2" w:uiPriority="9" w:qFormat="1"/>
-    <w:lsdException w:name="heading 3" w:uiPriority="9" w:qFormat="1"/>
-    <w:lsdException w:name="heading 4" w:uiPriority="9" w:qFormat="1"/>
-    <w:lsdException w:name="heading 5" w:uiPriority="9" w:qFormat="1"/>
-    <w:lsdException w:name="heading 6" w:uiPriority="9" w:qFormat="1"/>
-    <w:lsdException w:name="heading 7" w:uiPriority="9" w:qFormat="1"/>
-    <w:lsdException w:name="heading 8" w:uiPriority="9" w:qFormat="1"/>
-    <w:lsdException w:name="heading 9" w:uiPriority="9" w:qFormat="1"/>
-    <w:lsdException w:name="toc 1" w:uiPriority="39"/>
-    <w:lsdException w:name="toc 2" w:uiPriority="39"/>
-    <w:lsdException w:name="toc 3" w:uiPriority="39"/>
-    <w:lsdException w:name="toc 4" w:uiPriority="39"/>
-    <w:lsdException w:name="toc 5" w:uiPriority="39"/>
-    <w:lsdException w:name="toc 6" w:uiPriority="39"/>
-    <w:lsdException w:name="toc 7" w:uiPriority="39"/>
-    <w:lsdException w:name="toc 8" w:uiPriority="39"/>
-    <w:lsdException w:name="toc 9" w:uiPriority="39"/>
-    <w:lsdException w:name="caption" w:uiPriority="35" w:qFormat="1"/>
-    <w:lsdException w:name="Title" w:semiHidden="0" w:uiPriority="10" w:unhideWhenUsed="0" w:qFormat="1"/>
-    <w:lsdException w:name="Default Paragraph Font" w:uiPriority="1"/>
-    <w:lsdException w:name="Subtitle" w:semiHidden="0" w:uiPriority="11" w:unhideWhenUsed="0" w:qFormat="1"/>
-    <w:lsdException w:name="Strong" w:semiHidden="0" w:uiPriority="22" w:unhideWhenUsed="0" w:qFormat="1"/>
-    <w:lsdException w:name="Emphasis" w:semiHidden="0" w:uiPriority="20" w:unhideWhenUsed="0" w:qFormat="1"/>
-    <w:lsdException w:name="Table Grid" w:semiHidden="0" w:uiPriority="59" w:unhideWhenUsed="0"/>
-    <w:lsdException w:name="Placeholder Text" w:unhideWhenUsed="0"/>
-    <w:lsdException w:name="No Spacing" w:semiHidden="0" w:uiPriority="1" w:unhideWhenUsed="0" w:qFormat="1"/>
-    <w:lsdException w:name="Light Shading" w:semiHidden="0" w:uiPriority="60" w:unhideWhenUsed="0"/>
-    <w:lsdException w:name="Light List" w:semiHidden="0" w:uiPriority="61" w:unhideWhenUsed="0"/>
-    <w:lsdException w:name="Light Grid" w:semiHidden="0" w:uiPriority="62" w:unhideWhenUsed="0"/>
-    <w:lsdException w:name="Medium Shading 1" w:semiHidden="0" w:uiPriority="63" w:unhideWhenUsed="0"/>
-    <w:lsdException w:name="Medium Shading 2" w:semiHidden="0" w:uiPriority="64" w:unhideWhenUsed="0"/>
-    <w:lsdException w:name="Medium List 1" w:semiHidden="0" w:uiPriority="65" w:unhideWhenUsed="0"/>
-    <w:lsdException w:name="Medium List 2" w:semiHidden="0" w:uiPriority="66" w:unhideWhenUsed="0"/>
-    <w:lsdException w:name="Medium Grid 1" w:semiHidden="0" w:uiPriority="67" w:unhideWhenUsed="0"/>
-    <w:lsdException w:name="Medium Grid 2" w:semiHidden="0" w:uiPriority="68" w:unhideWhenUsed="0"/>
-    <w:lsdException w:name="Medium Grid 3" w:semiHidden="0" w:uiPriority="69" w:unhideWhenUsed="0"/>
-    <w:lsdException w:name="Dark List" w:semiHidden="0" w:uiPriority="70" w:unhideWhenUsed="0"/>
-    <w:lsdException w:name="Colorful Shading" w:semiHidden="0" w:uiPriority="71" w:unhideWhenUsed="0"/>
-    <w:lsdException w:name="Colorful List" w:semiHidden="0" w:uiPriority="72" w:unhideWhenUsed="0"/>
-    <w:lsdException w:name="Colorful Grid" w:semiHidden="0" w:uiPriority="73" w:unhideWhenUsed="0"/>
-    <w:lsdException w:name="Light Shading Accent 1" w:semiHidden="0" w:uiPriority="60" w:unhideWhenUsed="0"/>
-    <w:lsdException w:name="Light List Accent 1" w:semiHidden="0" w:uiPriority="61" w:unhideWhenUsed="0"/>
-    <w:lsdException w:name="Light Grid Accent 1" w:semiHidden="0" w:uiPriority="62" w:unhideWhenUsed="0"/>
-    <w:lsdException w:name="Medium Shading 1 Accent 1" w:semiHidden="0" w:uiPriority="63" w:unhideWhenUsed="0"/>
-    <w:lsdException w:name="Medium Shading 2 Accent 1" w:semiHidden="0" w:uiPriority="64" w:unhideWhenUsed="0"/>
-    <w:lsdException w:name="Medium List 1 Accent 1" w:semiHidden="0" w:uiPriority="65" w:unhideWhenUsed="0"/>
-    <w:lsdException w:name="Revision" w:unhideWhenUsed="0"/>
-    <w:lsdException w:name="List Paragraph" w:semiHidden="0" w:uiPriority="34" w:unhideWhenUsed="0" w:qFormat="1"/>
-    <w:lsdException w:name="Quote" w:semiHidden="0" w:uiPriority="29" w:unhideWhenUsed="0" w:qFormat="1"/>
-    <w:lsdException w:name="Intense Quote" w:semiHidden="0" w:uiPriority="30" w:unhideWhenUsed="0" w:qFormat="1"/>
-    <w:lsdException w:name="Medium List 2 Accent 1" w:semiHidden="0" w:uiPriority="66" w:unhideWhenUsed="0"/>
-    <w:lsdException w:name="Medium Grid 1 Accent 1" w:semiHidden="0" w:uiPriority="67" w:unhideWhenUsed="0"/>
-    <w:lsdException w:name="Medium Grid 2 Accent 1" w:semiHidden="0" w:uiPriority="68" w:unhideWhenUsed="0"/>
-    <w:lsdException w:name="Medium Grid 3 Accent 1" w:semiHidden="0" w:uiPriority="69" w:unhideWhenUsed="0"/>
-    <w:lsdException w:name="Dark List Accent 1" w:semiHidden="0" w:uiPriority="70" w:unhideWhenUsed="0"/>
-    <w:lsdException w:name="Colorful Shading Accent 1" w:semiHidden="0" w:uiPriority="71" w:unhideWhenUsed="0"/>
-    <w:lsdException w:name="Colorful List Accent 1" w:semiHidden="0" w:uiPriority="72" w:unhideWhenUsed="0"/>
-    <w:lsdException w:name="Colorful Grid Accent 1" w:semiHidden="0" w:uiPriority="73" w:unhideWhenUsed="0"/>
-    <w:lsdException w:name="Light Shading Accent 2" w:semiHidden="0" w:uiPriority="60" w:unhideWhenUsed="0"/>
-    <w:lsdException w:name="Light List Accent 2" w:semiHidden="0" w:uiPriority="61" w:unhideWhenUsed="0"/>
-    <w:lsdException w:name="Light Grid Accent 2" w:semiHidden="0" w:uiPriority="62" w:unhideWhenUsed="0"/>
-    <w:lsdException w:name="Medium Shading 1 Accent 2" w:semiHidden="0" w:uiPriority="63" w:unhideWhenUsed="0"/>
-    <w:lsdException w:name="Medium Shading 2 Accent 2" w:semiHidden="0" w:uiPriority="64" w:unhideWhenUsed="0"/>
-    <w:lsdException w:name="Medium List 1 Accent 2" w:semiHidden="0" w:uiPriority="65" w:unhideWhenUsed="0"/>
-    <w:lsdException w:name="Medium List 2 Accent 2" w:semiHidden="0" w:uiPriority="66" w:unhideWhenUsed="0"/>
-    <w:lsdException w:name="Medium Grid 1 Accent 2" w:semiHidden="0" w:uiPriority="67" w:unhideWhenUsed="0"/>
-    <w:lsdException w:name="Medium Grid 2 Accent 2" w:semiHidden="0" w:uiPriority="68" w:unhideWhenUsed="0"/>
-    <w:lsdException w:name="Medium Grid 3 Accent 2" w:semiHidden="0" w:uiPriority="69" w:unhideWhenUsed="0"/>
-    <w:lsdException w:name="Dark List Accent 2" w:semiHidden="0" w:uiPriority="70" w:unhideWhenUsed="0"/>
-    <w:lsdException w:name="Colorful Shading Accent 2" w:semiHidden="0" w:uiPriority="71" w:unhideWhenUsed="0"/>
-    <w:lsdException w:name="Colorful List Accent 2" w:semiHidden="0" w:uiPriority="72" w:unhideWhenUsed="0"/>
-    <w:lsdException w:name="Colorful Grid Accent 2" w:semiHidden="0" w:uiPriority="73" w:unhideWhenUsed="0"/>
-    <w:lsdException w:name="Light Shading Accent 3" w:semiHidden="0" w:uiPriority="60" w:unhideWhenUsed="0"/>
-    <w:lsdException w:name="Light List Accent 3" w:semiHidden="0" w:uiPriority="61" w:unhideWhenUsed="0"/>
-    <w:lsdException w:name="Light Grid Accent 3" w:semiHidden="0" w:uiPriority="62" w:unhideWhenUsed="0"/>
-    <w:lsdException w:name="Medium Shading 1 Accent 3" w:semiHidden="0" w:uiPriority="63" w:unhideWhenUsed="0"/>
-    <w:lsdException w:name="Medium Shading 2 Accent 3" w:semiHidden="0" w:uiPriority="64" w:unhideWhenUsed="0"/>
-    <w:lsdException w:name="Medium List 1 Accent 3" w:semiHidden="0" w:uiPriority="65" w:unhideWhenUsed="0"/>
-    <w:lsdException w:name="Medium List 2 Accent 3" w:semiHidden="0" w:uiPriority="66" w:unhideWhenUsed="0"/>
-    <w:lsdException w:name="Medium Grid 1 Accent 3" w:semiHidden="0" w:uiPriority="67" w:unhideWhenUsed="0"/>
-    <w:lsdException w:name="Medium Grid 2 Accent 3" w:semiHidden="0" w:uiPriority="68" w:unhideWhenUsed="0"/>
-    <w:lsdException w:name="Medium Grid 3 Accent 3" w:semiHidden="0" w:uiPriority="69" w:unhideWhenUsed="0"/>
-    <w:lsdException w:name="Dark List Accent 3" w:semiHidden="0" w:uiPriority="70" w:unhideWhenUsed="0"/>
-    <w:lsdException w:name="Colorful Shading Accent 3" w:semiHidden="0" w:uiPriority="71" w:unhideWhenUsed="0"/>
-    <w:lsdException w:name="Colorful List Accent 3" w:semiHidden="0" w:uiPriority="72" w:unhideWhenUsed="0"/>
-    <w:lsdException w:name="Colorful Grid Accent 3" w:semiHidden="0" w:uiPriority="73" w:unhideWhenUsed="0"/>
-    <w:lsdException w:name="Light Shading Accent 4" w:semiHidden="0" w:uiPriority="60" w:unhideWhenUsed="0"/>
-    <w:lsdException w:name="Light List Accent 4" w:semiHidden="0" w:uiPriority="61" w:unhideWhenUsed="0"/>
-    <w:lsdException w:name="Light Grid Accent 4" w:semiHidden="0" w:uiPriority="62" w:unhideWhenUsed="0"/>
-    <w:lsdException w:name="Medium Shading 1 Accent 4" w:semiHidden="0" w:uiPriority="63" w:unhideWhenUsed="0"/>
-    <w:lsdException w:name="Medium Shading 2 Accent 4" w:semiHidden="0" w:uiPriority="64" w:unhideWhenUsed="0"/>
-    <w:lsdException w:name="Medium List 1 Accent 4" w:semiHidden="0" w:uiPriority="65" w:unhideWhenUsed="0"/>
-    <w:lsdException w:name="Medium List 2 Accent 4" w:semiHidden="0" w:uiPriority="66" w:unhideWhenUsed="0"/>
-    <w:lsdException w:name="Medium Grid 1 Accent 4" w:semiHidden="0" w:uiPriority="67" w:unhideWhenUsed="0"/>
-    <w:lsdException w:name="Medium Grid 2 Accent 4" w:semiHidden="0" w:uiPriority="68" w:unhideWhenUsed="0"/>
-    <w:lsdException w:name="Medium Grid 3 Accent 4" w:semiHidden="0" w:uiPriority="69" w:unhideWhenUsed="0"/>
-    <w:lsdException w:name="Dark List Accent 4" w:semiHidden="0" w:uiPriority="70" w:unhideWhenUsed="0"/>
-    <w:lsdException w:name="Colorful Shading Accent 4" w:semiHidden="0" w:uiPriority="71" w:unhideWhenUsed="0"/>
-    <w:lsdException w:name="Colorful List Accent 4" w:semiHidden="0" w:uiPriority="72" w:unhideWhenUsed="0"/>
-    <w:lsdException w:name="Colorful Grid Accent 4" w:semiHidden="0" w:uiPriority="73" w:unhideWhenUsed="0"/>
-    <w:lsdException w:name="Light Shading Accent 5" w:semiHidden="0" w:uiPriority="60" w:unhideWhenUsed="0"/>
-    <w:lsdException w:name="Light List Accent 5" w:semiHidden="0" w:uiPriority="61" w:unhideWhenUsed="0"/>
-    <w:lsdException w:name="Light Grid Accent 5" w:semiHidden="0" w:uiPriority="62" w:unhideWhenUsed="0"/>
-    <w:lsdException w:name="Medium Shading 1 Accent 5" w:semiHidden="0" w:uiPriority="63" w:unhideWhenUsed="0"/>
-    <w:lsdException w:name="Medium Shading 2 Accent 5" w:semiHidden="0" w:uiPriority="64" w:unhideWhenUsed="0"/>
-    <w:lsdException w:name="Medium List 1 Accent 5" w:semiHidden="0" w:uiPriority="65" w:unhideWhenUsed="0"/>
-    <w:lsdException w:name="Medium List 2 Accent 5" w:semiHidden="0" w:uiPriority="66" w:unhideWhenUsed="0"/>
-    <w:lsdException w:name="Medium Grid 1 Accent 5" w:semiHidden="0" w:uiPriority="67" w:unhideWhenUsed="0"/>
-    <w:lsdException w:name="Medium Grid 2 Accent 5" w:semiHidden="0" w:uiPriority="68" w:unhideWhenUsed="0"/>
-    <w:lsdException w:name="Medium Grid 3 Accent 5" w:semiHidden="0" w:uiPriority="69" w:unhideWhenUsed="0"/>
-    <w:lsdException w:name="Dark List Accent 5" w:semiHidden="0" w:uiPriority="70" w:unhideWhenUsed="0"/>
-    <w:lsdException w:name="Colorful Shading Accent 5" w:semiHidden="0" w:uiPriority="71" w:unhideWhenUsed="0"/>
-    <w:lsdException w:name="Colorful List Accent 5" w:semiHidden="0" w:uiPriority="72" w:unhideWhenUsed="0"/>
-    <w:lsdException w:name="Colorful Grid Accent 5" w:semiHidden="0" w:uiPriority="73" w:unhideWhenUsed="0"/>
-    <w:lsdException w:name="Light Shading Accent 6" w:semiHidden="0" w:uiPriority="60" w:unhideWhenUsed="0"/>
-    <w:lsdException w:name="Light List Accent 6" w:semiHidden="0" w:uiPriority="61" w:unhideWhenUsed="0"/>
-    <w:lsdException w:name="Light Grid Accent 6" w:semiHidden="0" w:uiPriority="62" w:unhideWhenUsed="0"/>
-    <w:lsdException w:name="Medium Shading 1 Accent 6" w:semiHidden="0" w:uiPriority="63" w:unhideWhenUsed="0"/>
-    <w:lsdException w:name="Medium Shading 2 Accent 6" w:semiHidden="0" w:uiPriority="64" w:unhideWhenUsed="0"/>
-    <w:lsdException w:name="Medium List 1 Accent 6" w:semiHidden="0" w:uiPriority="65" w:unhideWhenUsed="0"/>
-    <w:lsdException w:name="Medium List 2 Accent 6" w:semiHidden="0" w:uiPriority="66" w:unhideWhenUsed="0"/>
-    <w:lsdException w:name="Medium Grid 1 Accent 6" w:semiHidden="0" w:uiPriority="67" w:unhideWhenUsed="0"/>
-    <w:lsdException w:name="Medium Grid 2 Accent 6" w:semiHidden="0" w:uiPriority="68" w:unhideWhenUsed="0"/>
-    <w:lsdException w:name="Medium Grid 3 Accent 6" w:semiHidden="0" w:uiPriority="69" w:unhideWhenUsed="0"/>
-    <w:lsdException w:name="Dark List Accent 6" w:semiHidden="0" w:uiPriority="70" w:unhideWhenUsed="0"/>
-    <w:lsdException w:name="Colorful Shading Accent 6" w:semiHidden="0" w:uiPriority="71" w:unhideWhenUsed="0"/>
-    <w:lsdException w:name="Colorful List Accent 6" w:semiHidden="0" w:uiPriority="72" w:unhideWhenUsed="0"/>
-    <w:lsdException w:name="Colorful Grid Accent 6" w:semiHidden="0" w:uiPriority="73" w:unhideWhenUsed="0"/>
-    <w:lsdException w:name="Subtle Emphasis" w:semiHidden="0" w:uiPriority="19" w:unhideWhenUsed="0" w:qFormat="1"/>
-    <w:lsdException w:name="Intense Emphasis" w:semiHidden="0" w:uiPriority="21" w:unhideWhenUsed="0" w:qFormat="1"/>
-    <w:lsdException w:name="Subtle Reference" w:semiHidden="0" w:uiPriority="31" w:unhideWhenUsed="0" w:qFormat="1"/>
-    <w:lsdException w:name="Intense Reference" w:semiHidden="0" w:uiPriority="32" w:unhideWhenUsed="0" w:qFormat="1"/>
-    <w:lsdException w:name="Book Title" w:semiHidden="0" w:uiPriority="33" w:unhideWhenUsed="0" w:qFormat="1"/>
-    <w:lsdException w:name="Bibliography" w:uiPriority="37"/>
-    <w:lsdException w:name="TOC Heading" w:uiPriority="39" w:qFormat="1"/>
-  </w:latentStyles>
-  <w:style w:type="paragraph" w:default="1" w:styleId="Normal">
-    <w:name w:val="Normal"/>
-    <w:qFormat/>
-  </w:style>
-  <w:style w:type="character" w:default="1" w:styleId="DefaultParagraphFont">
-    <w:name w:val="Default Paragraph Font"/>
-    <w:uiPriority w:val="1"/>
-    <w:semiHidden/>
-    <w:unhideWhenUsed/>
-  </w:style>
-  <w:style w:type="table" w:default="1" w:styleId="TableNormal">
-    <w:name w:val="Normal Table"/>
-    <w:uiPriority w:val="99"/>
-    <w:semiHidden/>
-    <w:unhideWhenUsed/>
-    <w:tblPr>
-      <w:tblInd w:w="0" w:type="dxa"/>
-      <w:tblCellMar>
-        <w:top w:w="0" w:type="dxa"/>
-        <w:left w:w="108" w:type="dxa"/>
-        <w:bottom w:w="0" w:type="dxa"/>
-        <w:right w:w="108" w:type="dxa"/>
-      </w:tblCellMar>
-    </w:tblPr>
-  </w:style>
-  <w:style w:type="numbering" w:default="1" w:styleId="NoList">
-    <w:name w:val="No List"/>
-    <w:uiPriority w:val="99"/>
-    <w:semiHidden/>
-    <w:unhideWhenUsed/>
-  </w:style>
-  <w:style w:type="paragraph" w:styleId="Title">
-    <w:name w:val="Title"/>
-    <w:basedOn w:val="Normal"/>
-    <w:next w:val="Normal"/>
-    <w:link w:val="TitleChar"/>
-    <w:uiPriority w:val="10"/>
-    <w:qFormat/>
-    <w:rsid w:val="008A348A"/>
-    <w:pPr>
-      <w:pBdr>
-        <w:bottom w:val="single" w:sz="8" w:space="4" w:color="4F81BD" w:themeColor="accent1"/>
-      </w:pBdr>
-      <w:tabs>
-        <w:tab w:val="left" w:pos="360"/>
-        <w:tab w:val="left" w:pos="720"/>
-        <w:tab w:val="left" w:pos="1080"/>
-        <w:tab w:val="left" w:pos="1440"/>
-      </w:tabs>
-      <w:spacing w:before="240" w:after="0" w:line="240" w:lineRule="auto"/>
-      <w:contextualSpacing/>
-    </w:pPr>
-    <w:rPr>
-      <w:rFonts w:asciiTheme="majorHAnsi" w:eastAsiaTheme="majorEastAsia" w:hAnsiTheme="majorHAnsi" w:cstheme="majorBidi"/>
-      <w:color w:val="FFFFFF" w:themeColor="background1"/>
-      <w:spacing w:val="5"/>
-      <w:kern w:val="28"/>
-      <w:sz w:val="42"/>
-      <w:szCs w:val="52"/>
-    </w:rPr>
-  </w:style>
-  <w:style w:type="character" w:customStyle="1" w:styleId="TitleChar">
-    <w:name w:val="Title Char"/>
-    <w:basedOn w:val="DefaultParagraphFont"/>
-    <w:link w:val="Title"/>
-    <w:uiPriority w:val="10"/>
-    <w:rsid w:val="008A348A"/>
-    <w:rPr>
-      <w:rFonts w:asciiTheme="majorHAnsi" w:eastAsiaTheme="majorEastAsia" w:hAnsiTheme="majorHAnsi" w:cstheme="majorBidi"/>
-      <w:color w:val="FFFFFF" w:themeColor="background1"/>
-      <w:spacing w:val="5"/>
-      <w:kern w:val="28"/>
-      <w:sz w:val="42"/>
-      <w:szCs w:val="52"/>
-    </w:rPr>
-  </w:style>
-  <w:style w:type="paragraph" w:customStyle="1" w:styleId="AB42255563AC46DA897F7D76BFDB26DA">
-    <w:name w:val="AB42255563AC46DA897F7D76BFDB26DA"/>
-    <w:rsid w:val="008A348A"/>
-  </w:style>
-  <w:style w:type="paragraph" w:customStyle="1" w:styleId="328F8B2661B740F58D93101963BE316F">
-    <w:name w:val="328F8B2661B740F58D93101963BE316F"/>
-    <w:rsid w:val="008A348A"/>
-  </w:style>
-  <w:style w:type="paragraph" w:customStyle="1" w:styleId="B1E196C7BED64731BD7067396E2A2607">
-    <w:name w:val="B1E196C7BED64731BD7067396E2A2607"/>
-    <w:rsid w:val="008A348A"/>
-  </w:style>
-  <w:style w:type="paragraph" w:customStyle="1" w:styleId="33851F0C2072455A95C5351B20A30EAD">
-    <w:name w:val="33851F0C2072455A95C5351B20A30EAD"/>
-    <w:rsid w:val="00C72756"/>
-    <w:rPr>
-      <w:szCs w:val="20"/>
-      <w:lang w:bidi="mr-IN"/>
-    </w:rPr>
-  </w:style>
-  <w:style w:type="paragraph" w:customStyle="1" w:styleId="9AEEAC9586E4444C8F35609317FB011C">
-    <w:name w:val="9AEEAC9586E4444C8F35609317FB011C"/>
-    <w:rsid w:val="00C72756"/>
-    <w:rPr>
-      <w:szCs w:val="20"/>
-      <w:lang w:bidi="mr-IN"/>
-    </w:rPr>
-  </w:style>
-</w:styles>
-</file>
-
 <file path=word/glossary/webSettings.xml><?xml version="1.0" encoding="utf-8"?>
-<w:webSettings xmlns:mc="http://schemas.openxmlformats.org/markup-compatibility/2006" xmlns:r="http://schemas.openxmlformats.org/officeDocument/2006/relationships" xmlns:w="http://schemas.openxmlformats.org/wordprocessingml/2006/main" xmlns:w14="http://schemas.microsoft.com/office/word/2010/wordml" mc:Ignorable="w14">
+<w:webSettings xmlns:mc="http://schemas.openxmlformats.org/markup-compatibility/2006" xmlns:r="http://schemas.openxmlformats.org/officeDocument/2006/relationships" xmlns:w="http://schemas.openxmlformats.org/wordprocessingml/2006/main" xmlns:w14="http://schemas.microsoft.com/office/word/2010/wordml" xmlns:w15="http://schemas.microsoft.com/office/word/2012/wordml" xmlns:w16se="http://schemas.microsoft.com/office/word/2015/wordml/symex" mc:Ignorable="w14 w15 w16se">
   <w:optimizeForBrowser/>
   <w:allowPNG/>
 </w:webSettings>
@@ -11505,18 +10027,18 @@
 </file>
 
 <file path=customXml/item3.xml><?xml version="1.0" encoding="utf-8"?>
+<p:properties xmlns:p="http://schemas.microsoft.com/office/2006/metadata/properties" xmlns:xsi="http://www.w3.org/2001/XMLSchema-instance" xmlns:pc="http://schemas.microsoft.com/office/infopath/2007/PartnerControls">
+  <documentManagement/>
+</p:properties>
+</file>
+
+<file path=customXml/item4.xml><?xml version="1.0" encoding="utf-8"?>
 <?mso-contentType ?>
 <FormTemplates xmlns="http://schemas.microsoft.com/sharepoint/v3/contenttype/forms">
   <Display>DocumentLibraryForm</Display>
   <Edit>DocumentLibraryForm</Edit>
   <New>DocumentLibraryForm</New>
 </FormTemplates>
-</file>
-
-<file path=customXml/item4.xml><?xml version="1.0" encoding="utf-8"?>
-<p:properties xmlns:p="http://schemas.microsoft.com/office/2006/metadata/properties" xmlns:xsi="http://www.w3.org/2001/XMLSchema-instance" xmlns:pc="http://schemas.microsoft.com/office/infopath/2007/PartnerControls">
-  <documentManagement/>
-</p:properties>
 </file>
 
 <file path=customXml/item5.xml><?xml version="1.0" encoding="utf-8"?>
@@ -11554,14 +10076,6 @@
 </file>
 
 <file path=customXml/itemProps3.xml><?xml version="1.0" encoding="utf-8"?>
-<ds:datastoreItem xmlns:ds="http://schemas.openxmlformats.org/officeDocument/2006/customXml" ds:itemID="{2EB32EA8-C9A7-48AF-B208-42A760B4F308}">
-  <ds:schemaRefs>
-    <ds:schemaRef ds:uri="http://schemas.microsoft.com/sharepoint/v3/contenttype/forms"/>
-  </ds:schemaRefs>
-</ds:datastoreItem>
-</file>
-
-<file path=customXml/itemProps4.xml><?xml version="1.0" encoding="utf-8"?>
 <ds:datastoreItem xmlns:ds="http://schemas.openxmlformats.org/officeDocument/2006/customXml" ds:itemID="{C02567C9-0DC2-4E32-8A2E-4D76D0AF6E6C}">
   <ds:schemaRefs>
     <ds:schemaRef ds:uri="http://schemas.microsoft.com/office/2006/metadata/properties"/>
@@ -11570,8 +10084,16 @@
 </ds:datastoreItem>
 </file>
 
+<file path=customXml/itemProps4.xml><?xml version="1.0" encoding="utf-8"?>
+<ds:datastoreItem xmlns:ds="http://schemas.openxmlformats.org/officeDocument/2006/customXml" ds:itemID="{2EB32EA8-C9A7-48AF-B208-42A760B4F308}">
+  <ds:schemaRefs>
+    <ds:schemaRef ds:uri="http://schemas.microsoft.com/sharepoint/v3/contenttype/forms"/>
+  </ds:schemaRefs>
+</ds:datastoreItem>
+</file>
+
 <file path=customXml/itemProps5.xml><?xml version="1.0" encoding="utf-8"?>
-<ds:datastoreItem xmlns:ds="http://schemas.openxmlformats.org/officeDocument/2006/customXml" ds:itemID="{9F77E768-1D28-4D6B-B052-4F924E8E5F71}">
+<ds:datastoreItem xmlns:ds="http://schemas.openxmlformats.org/officeDocument/2006/customXml" ds:itemID="{3C080523-3046-4B49-8F17-ABEC627A1F1E}">
   <ds:schemaRefs>
     <ds:schemaRef ds:uri="http://schemas.openxmlformats.org/officeDocument/2006/bibliography"/>
   </ds:schemaRefs>
@@ -11579,7 +10101,7 @@
 </file>
 
 <file path=customXml/itemProps6.xml><?xml version="1.0" encoding="utf-8"?>
-<ds:datastoreItem xmlns:ds="http://schemas.openxmlformats.org/officeDocument/2006/customXml" ds:itemID="{4E4B0A6C-0E8E-48CA-BA28-7CEDD26EF636}">
+<ds:datastoreItem xmlns:ds="http://schemas.openxmlformats.org/officeDocument/2006/customXml" ds:itemID="{59D92825-B939-4BB7-9514-BF0BCBD7F6CF}">
   <ds:schemaRefs>
     <ds:schemaRef ds:uri="http://schemas.openxmlformats.org/officeDocument/2006/bibliography"/>
   </ds:schemaRefs>

</xml_diff>